<commit_message>
Update Assignment 3 Draft with tests and group reflection.docx
Shane Updated Reflection
</commit_message>
<xml_diff>
--- a/Assignment 3 Draft with tests and group reflection.docx
+++ b/Assignment 3 Draft with tests and group reflection.docx
@@ -2834,7 +2834,6 @@
       </w:pPr>
       <w:bookmarkStart w:id="1" w:name="_Toc32556927"/>
       <w:r>
-        <w:lastRenderedPageBreak/>
         <w:t>Introduction</w:t>
       </w:r>
       <w:bookmarkEnd w:id="1"/>
@@ -2956,6 +2955,7 @@
         <w:r>
           <w:t xml:space="preserve"> </w:t>
         </w:r>
+        <w:proofErr w:type="gramStart"/>
         <w:r>
           <w:rPr>
             <w:b/>
@@ -2969,7 +2969,15 @@
           <w:b/>
           <w:bCs/>
         </w:rPr>
-        <w:t xml:space="preserve">why the world needs </w:t>
+        <w:t>why</w:t>
+      </w:r>
+      <w:proofErr w:type="gramEnd"/>
+      <w:r>
+        <w:rPr>
+          <w:b/>
+          <w:bCs/>
+        </w:rPr>
+        <w:t xml:space="preserve"> the world needs </w:t>
       </w:r>
       <w:ins w:id="14" w:author="Brian Dean" w:date="2020-02-06T12:02:00Z">
         <w:r>
@@ -3096,7 +3104,15 @@
         <w:t xml:space="preserve"> </w:t>
       </w:r>
       <w:r>
-        <w:t xml:space="preserve">and I am a member of the G6 Internet Explorers Team. I was born in Brisbane, though spent much of my working life in Sydney. My wife and I are now living on the northern beaches of Cairns in a little spot called Yorkeys Knob, with our twelve year old ginger rescue cat called "Pumpkin", who shares by birthday day and month. I enjoy reading, mainly sci fi fiction, cooking and a spot of gardening. Currently self employed as a technology consultant to the hospitality and tourism sector, </w:t>
+        <w:t xml:space="preserve">and I am a member of the G6 Internet Explorers Team. I was born in Brisbane, though spent much of my working life in Sydney. My wife and I are now living on the northern beaches of Cairns in a little spot called Yorkeys Knob, with our </w:t>
+      </w:r>
+      <w:proofErr w:type="gramStart"/>
+      <w:r>
+        <w:t>twelve year old</w:t>
+      </w:r>
+      <w:proofErr w:type="gramEnd"/>
+      <w:r>
+        <w:t xml:space="preserve"> ginger rescue cat called "Pumpkin", who shares by birthday day and month. I enjoy reading, mainly sci fi fiction, cooking and a spot of gardening. Currently self employed as a technology consultant to the hospitality and tourism sector, </w:t>
       </w:r>
       <w:r>
         <w:t>having</w:t>
@@ -3149,7 +3165,23 @@
         <w:t>Daria Sukonnova</w:t>
       </w:r>
       <w:r>
-        <w:t>, my RMIT student number is S3812576 and I am a member of the G6 Internet Explorers Team. I was born in the Russian city named Khabarovsk but then we moved to the Northern capital of Russia - St. Petersburg. I enjoy doing many things such as playing the piano or drawing. My biggest passion is reading books of any genre. My dream is to become an Artificial Intelligence Engineer. I find writing code quite enjoyable. My first program was a primitive game on Unity which was created with a tutorial. Since that time I really like solve code challenges on Python. Hope that in the near future I will develop the necessary skills to achieve my goal.</w:t>
+        <w:t xml:space="preserve">, my RMIT student number is S3812576 and I am a member of the G6 Internet Explorers Team. I was born in the Russian city named Khabarovsk but then we moved to the Northern capital of Russia - St. Petersburg. I enjoy doing many things such as playing the piano or drawing. My biggest passion is reading books of any genre. My dream is to become an Artificial Intelligence Engineer. I find writing code quite enjoyable. My first program was a primitive game on Unity which was created with a tutorial. Since that </w:t>
+      </w:r>
+      <w:proofErr w:type="gramStart"/>
+      <w:r>
+        <w:t>time</w:t>
+      </w:r>
+      <w:proofErr w:type="gramEnd"/>
+      <w:r>
+        <w:t xml:space="preserve"> I really like solve code challenges on Python. Hope that </w:t>
+      </w:r>
+      <w:proofErr w:type="gramStart"/>
+      <w:r>
+        <w:t>in the near future</w:t>
+      </w:r>
+      <w:proofErr w:type="gramEnd"/>
+      <w:r>
+        <w:t xml:space="preserve"> I will develop the necessary skills to achieve my goal.</w:t>
       </w:r>
     </w:p>
     <w:p/>
@@ -3160,7 +3192,6 @@
         </w:pBdr>
       </w:pPr>
       <w:r>
-        <w:lastRenderedPageBreak/>
         <w:t xml:space="preserve">My name is </w:t>
       </w:r>
       <w:r>
@@ -3753,7 +3784,6 @@
                 <w:sz w:val="20"/>
                 <w:szCs w:val="20"/>
               </w:rPr>
-              <w:lastRenderedPageBreak/>
               <w:t>INFJ</w:t>
             </w:r>
           </w:p>
@@ -5329,9 +5359,8 @@
             <w:pPr>
               <w:pStyle w:val="Heading4"/>
             </w:pPr>
-            <w:bookmarkStart w:id="34" w:name="_Hlk29116561"/>
-            <w:r>
-              <w:lastRenderedPageBreak/>
+            <w:bookmarkStart w:id="30" w:name="_Hlk29116561"/>
+            <w:r>
               <w:t>How can these types communicate effectively with each other?</w:t>
             </w:r>
           </w:p>
@@ -5587,7 +5616,7 @@
           </w:p>
         </w:tc>
       </w:tr>
-      <w:bookmarkEnd w:id="34"/>
+      <w:bookmarkEnd w:id="30"/>
     </w:tbl>
     <w:p>
       <w:pPr>
@@ -5628,7 +5657,7 @@
             <w:pPr>
               <w:pStyle w:val="Heading4"/>
             </w:pPr>
-            <w:bookmarkStart w:id="35" w:name="_Hlk29118372"/>
+            <w:bookmarkStart w:id="31" w:name="_Hlk29118372"/>
             <w:r>
               <w:t>How can these types build trust?</w:t>
             </w:r>
@@ -5735,7 +5764,6 @@
                 <w:b/>
                 <w:bCs/>
               </w:rPr>
-              <w:lastRenderedPageBreak/>
               <w:t>INFJ&amp;ESTJ (Jeremy, Shane):</w:t>
             </w:r>
           </w:p>
@@ -5895,7 +5923,7 @@
           </w:p>
         </w:tc>
       </w:tr>
-      <w:bookmarkEnd w:id="35"/>
+      <w:bookmarkEnd w:id="31"/>
     </w:tbl>
     <w:p>
       <w:pPr>
@@ -5936,7 +5964,7 @@
             <w:pPr>
               <w:pStyle w:val="Heading4"/>
             </w:pPr>
-            <w:bookmarkStart w:id="36" w:name="_Hlk29119769"/>
+            <w:bookmarkStart w:id="32" w:name="_Hlk29119769"/>
             <w:r>
               <w:t>How can these types resolve conflicts?</w:t>
             </w:r>
@@ -6172,7 +6200,6 @@
                 <w:b/>
                 <w:bCs/>
               </w:rPr>
-              <w:lastRenderedPageBreak/>
               <w:t>ENFP&amp;ESTJ (Brian, Shane):</w:t>
             </w:r>
           </w:p>
@@ -6183,7 +6210,7 @@
           </w:p>
         </w:tc>
       </w:tr>
-      <w:bookmarkEnd w:id="36"/>
+      <w:bookmarkEnd w:id="32"/>
     </w:tbl>
     <w:p>
       <w:pPr>
@@ -6224,7 +6251,7 @@
             <w:pPr>
               <w:pStyle w:val="Heading4"/>
             </w:pPr>
-            <w:bookmarkStart w:id="37" w:name="_Hlk29122830"/>
+            <w:bookmarkStart w:id="33" w:name="_Hlk29122830"/>
             <w:r>
               <w:t>How can these types work together?</w:t>
             </w:r>
@@ -6472,7 +6499,7 @@
           </w:p>
         </w:tc>
       </w:tr>
-      <w:bookmarkEnd w:id="37"/>
+      <w:bookmarkEnd w:id="33"/>
     </w:tbl>
     <w:p>
       <w:pPr>
@@ -6584,7 +6611,6 @@
                 <w:b/>
                 <w:bCs/>
               </w:rPr>
-              <w:lastRenderedPageBreak/>
               <w:t>INFJ&amp;ENFP (Jeremy, Brian):</w:t>
             </w:r>
           </w:p>
@@ -6906,15 +6932,14 @@
       <w:pPr>
         <w:pStyle w:val="Heading4"/>
       </w:pPr>
-      <w:bookmarkStart w:id="38" w:name="_Toc29710822"/>
-      <w:r>
-        <w:lastRenderedPageBreak/>
+      <w:bookmarkStart w:id="34" w:name="_Toc29710822"/>
+      <w:r>
         <w:t>Other tests result</w:t>
       </w:r>
       <w:r>
         <w:t>s</w:t>
       </w:r>
-      <w:bookmarkEnd w:id="38"/>
+      <w:bookmarkEnd w:id="34"/>
     </w:p>
     <w:p>
       <w:pPr>
@@ -7152,7 +7177,6 @@
     </w:p>
     <w:p>
       <w:r>
-        <w:lastRenderedPageBreak/>
         <w:t>Shane has chosen IQ test. As he wrote in his Assignment 1 project, IQ test would not necessarily influence behaviour in a team environment. It would be more rational to draw conclusions based on abilities and personalities.</w:t>
       </w:r>
     </w:p>
@@ -7259,14 +7283,14 @@
       <w:pPr>
         <w:pStyle w:val="Heading2"/>
       </w:pPr>
-      <w:bookmarkStart w:id="39" w:name="_Toc32556931"/>
+      <w:bookmarkStart w:id="35" w:name="_Toc32556931"/>
       <w:r>
         <w:t>Group Processes</w:t>
       </w:r>
-      <w:bookmarkEnd w:id="39"/>
-    </w:p>
-    <w:p>
-      <w:bookmarkStart w:id="40" w:name="_Hlk32425533"/>
+      <w:bookmarkEnd w:id="35"/>
+    </w:p>
+    <w:p>
+      <w:bookmarkStart w:id="36" w:name="_Hlk32425533"/>
       <w:r>
         <w:t>At the time the work on the Assignment 2 began, the members of G6-Internet-Explorers group were not familiar with each other. However, this did not prevent the group from working cohesively and effectively, during the term of the assignment.</w:t>
       </w:r>
@@ -7278,8 +7302,13 @@
     </w:p>
     <w:p/>
     <w:p>
-      <w:r>
-        <w:t xml:space="preserve">Despite the fact that some of us live in different time zones, we were able to find time for regular conferences where we discussed the progress of our work. Everyone was respectful and organized. Passion for work is the key to success and our group have proved it. </w:t>
+      <w:proofErr w:type="gramStart"/>
+      <w:r>
+        <w:t>Despite the fact that</w:t>
+      </w:r>
+      <w:proofErr w:type="gramEnd"/>
+      <w:r>
+        <w:t xml:space="preserve"> some of us live in different time zones, we were able to find time for regular conferences where we discussed the progress of our work. Everyone was respectful and organized. Passion for work is the key to success and our group have proved it. </w:t>
       </w:r>
     </w:p>
     <w:p/>
@@ -7291,17 +7320,33 @@
         <w:t xml:space="preserve"> </w:t>
       </w:r>
       <w:r>
-        <w:t xml:space="preserve">Our group process consisted of discussing our working plan on the regular video-conferences, chatting in Microsoft Teams and posting our work on GitHub. </w:t>
+        <w:t xml:space="preserve">Our group process consisted of discussing our working plan on the regular </w:t>
+      </w:r>
+      <w:proofErr w:type="gramStart"/>
+      <w:r>
+        <w:t>video-conferences</w:t>
+      </w:r>
+      <w:proofErr w:type="gramEnd"/>
+      <w:r>
+        <w:t xml:space="preserve">, chatting in Microsoft Teams and posting our work on GitHub. </w:t>
       </w:r>
     </w:p>
     <w:p/>
     <w:p>
       <w:r>
-        <w:t>All in all, our group worked really efficiently on  Assignment 2. The change that we will introduce is even better communication as now we have further developed our group working skills.</w:t>
+        <w:t xml:space="preserve">All in all, our group worked really efficiently </w:t>
+      </w:r>
+      <w:proofErr w:type="gramStart"/>
+      <w:r>
+        <w:t>on  Assignment</w:t>
+      </w:r>
+      <w:proofErr w:type="gramEnd"/>
+      <w:r>
+        <w:t xml:space="preserve"> 2. The change that we will introduce is even better communication as now we have further developed our group working skills.</w:t>
       </w:r>
     </w:p>
     <w:p/>
-    <w:bookmarkEnd w:id="40"/>
+    <w:bookmarkEnd w:id="36"/>
     <w:p>
       <w:pPr>
         <w:rPr>
@@ -7312,39 +7357,39 @@
     <w:p>
       <w:pPr>
         <w:rPr>
+          <w:del w:id="37" w:author="Brian Dean" w:date="2020-02-09T18:09:00Z"/>
+          <w:rFonts w:ascii="Arial Nova Light" w:hAnsi="Arial Nova Light"/>
+        </w:rPr>
+      </w:pPr>
+    </w:p>
+    <w:p>
+      <w:pPr>
+        <w:rPr>
+          <w:del w:id="38" w:author="Brian Dean" w:date="2020-02-09T18:09:00Z"/>
+          <w:rFonts w:ascii="Arial Nova Light" w:hAnsi="Arial Nova Light"/>
+        </w:rPr>
+      </w:pPr>
+    </w:p>
+    <w:p>
+      <w:pPr>
+        <w:rPr>
+          <w:del w:id="39" w:author="Brian Dean" w:date="2020-02-09T18:09:00Z"/>
+          <w:rFonts w:ascii="Arial Nova Light" w:hAnsi="Arial Nova Light"/>
+        </w:rPr>
+      </w:pPr>
+    </w:p>
+    <w:p>
+      <w:pPr>
+        <w:rPr>
+          <w:del w:id="40" w:author="Brian Dean" w:date="2020-02-09T18:09:00Z"/>
+          <w:rFonts w:ascii="Arial Nova Light" w:hAnsi="Arial Nova Light"/>
+        </w:rPr>
+      </w:pPr>
+    </w:p>
+    <w:p>
+      <w:pPr>
+        <w:rPr>
           <w:del w:id="41" w:author="Brian Dean" w:date="2020-02-09T18:09:00Z"/>
-          <w:rFonts w:ascii="Arial Nova Light" w:hAnsi="Arial Nova Light"/>
-        </w:rPr>
-      </w:pPr>
-    </w:p>
-    <w:p>
-      <w:pPr>
-        <w:rPr>
-          <w:del w:id="42" w:author="Brian Dean" w:date="2020-02-09T18:09:00Z"/>
-          <w:rFonts w:ascii="Arial Nova Light" w:hAnsi="Arial Nova Light"/>
-        </w:rPr>
-      </w:pPr>
-    </w:p>
-    <w:p>
-      <w:pPr>
-        <w:rPr>
-          <w:del w:id="43" w:author="Brian Dean" w:date="2020-02-09T18:09:00Z"/>
-          <w:rFonts w:ascii="Arial Nova Light" w:hAnsi="Arial Nova Light"/>
-        </w:rPr>
-      </w:pPr>
-    </w:p>
-    <w:p>
-      <w:pPr>
-        <w:rPr>
-          <w:del w:id="44" w:author="Brian Dean" w:date="2020-02-09T18:09:00Z"/>
-          <w:rFonts w:ascii="Arial Nova Light" w:hAnsi="Arial Nova Light"/>
-        </w:rPr>
-      </w:pPr>
-    </w:p>
-    <w:p>
-      <w:pPr>
-        <w:rPr>
-          <w:del w:id="45" w:author="Brian Dean" w:date="2020-02-09T18:09:00Z"/>
         </w:rPr>
       </w:pPr>
     </w:p>
@@ -7352,34 +7397,34 @@
       <w:pPr>
         <w:pStyle w:val="Heading2"/>
       </w:pPr>
-      <w:bookmarkStart w:id="46" w:name="_Toc32556932"/>
+      <w:bookmarkStart w:id="42" w:name="_Toc32556932"/>
       <w:r>
         <w:t>Career Plans</w:t>
       </w:r>
-      <w:bookmarkEnd w:id="46"/>
+      <w:bookmarkEnd w:id="42"/>
     </w:p>
     <w:p>
       <w:pPr>
         <w:pStyle w:val="Heading3"/>
         <w:rPr>
-          <w:ins w:id="47" w:author="Brian Dean" w:date="2020-02-09T18:09:00Z"/>
-        </w:rPr>
-      </w:pPr>
-      <w:bookmarkStart w:id="48" w:name="_Toc32556933"/>
-      <w:ins w:id="49" w:author="Brian Dean" w:date="2020-02-09T18:09:00Z">
+          <w:ins w:id="43" w:author="Brian Dean" w:date="2020-02-09T18:09:00Z"/>
+        </w:rPr>
+      </w:pPr>
+      <w:bookmarkStart w:id="44" w:name="_Toc32556933"/>
+      <w:ins w:id="45" w:author="Brian Dean" w:date="2020-02-09T18:09:00Z">
         <w:r>
           <w:t>Ideal jobs comparison:</w:t>
         </w:r>
-        <w:bookmarkEnd w:id="48"/>
+        <w:bookmarkEnd w:id="44"/>
       </w:ins>
     </w:p>
     <w:p>
-      <w:ins w:id="50" w:author="Brian Dean" w:date="2020-02-09T18:09:00Z">
+      <w:ins w:id="46" w:author="Brian Dean" w:date="2020-02-09T18:09:00Z">
         <w:r>
           <w:t>Every member of our team has different experience, dreams</w:t>
         </w:r>
       </w:ins>
-      <w:del w:id="51" w:author="Brian Dean" w:date="2020-02-09T18:09:00Z">
+      <w:del w:id="47" w:author="Brian Dean" w:date="2020-02-09T18:09:00Z">
         <w:r>
           <w:delText>Compare</w:delText>
         </w:r>
@@ -7387,7 +7432,7 @@
       <w:r>
         <w:t xml:space="preserve"> and </w:t>
       </w:r>
-      <w:del w:id="52" w:author="Brian Dean" w:date="2020-02-09T18:09:00Z">
+      <w:del w:id="48" w:author="Brian Dean" w:date="2020-02-09T18:09:00Z">
         <w:r>
           <w:delText xml:space="preserve">contrast the </w:delText>
         </w:r>
@@ -7395,7 +7440,7 @@
       <w:r>
         <w:t>career plans</w:t>
       </w:r>
-      <w:ins w:id="53" w:author="Brian Dean" w:date="2020-02-09T18:09:00Z">
+      <w:ins w:id="49" w:author="Brian Dean" w:date="2020-02-09T18:09:00Z">
         <w:r>
           <w:t xml:space="preserve">. Though, </w:t>
         </w:r>
@@ -7403,12 +7448,12 @@
       <w:r>
         <w:t>that</w:t>
       </w:r>
-      <w:ins w:id="54" w:author="Brian Dean" w:date="2020-02-09T18:09:00Z">
+      <w:ins w:id="50" w:author="Brian Dean" w:date="2020-02-09T18:09:00Z">
         <w:r>
           <w:t xml:space="preserve"> does not mean that there are no</w:t>
         </w:r>
       </w:ins>
-      <w:del w:id="55" w:author="Brian Dean" w:date="2020-02-09T18:09:00Z">
+      <w:del w:id="51" w:author="Brian Dean" w:date="2020-02-09T18:09:00Z">
         <w:r>
           <w:delText>, including ideal jobs, for each person in the group. This may have changed due to feedback from Assignments 1 and 2. What</w:delText>
         </w:r>
@@ -7416,7 +7461,7 @@
       <w:r>
         <w:t xml:space="preserve"> common elements </w:t>
       </w:r>
-      <w:ins w:id="56" w:author="Brian Dean" w:date="2020-02-09T18:09:00Z">
+      <w:ins w:id="52" w:author="Brian Dean" w:date="2020-02-09T18:09:00Z">
         <w:r>
           <w:t>in our future job plans.</w:t>
         </w:r>
@@ -7425,7 +7470,7 @@
     <w:p>
       <w:pPr>
         <w:rPr>
-          <w:ins w:id="57" w:author="Brian Dean" w:date="2020-02-09T18:09:00Z"/>
+          <w:ins w:id="53" w:author="Brian Dean" w:date="2020-02-09T18:09:00Z"/>
         </w:rPr>
       </w:pPr>
     </w:p>
@@ -7433,10 +7478,10 @@
       <w:pPr>
         <w:pStyle w:val="Heading4"/>
         <w:rPr>
-          <w:ins w:id="58" w:author="Brian Dean" w:date="2020-02-09T18:09:00Z"/>
-        </w:rPr>
-      </w:pPr>
-      <w:ins w:id="59" w:author="Brian Dean" w:date="2020-02-09T18:09:00Z">
+          <w:ins w:id="54" w:author="Brian Dean" w:date="2020-02-09T18:09:00Z"/>
+        </w:rPr>
+      </w:pPr>
+      <w:ins w:id="55" w:author="Brian Dean" w:date="2020-02-09T18:09:00Z">
         <w:r>
           <w:t>Ideal jobs:</w:t>
         </w:r>
@@ -7445,10 +7490,10 @@
     <w:p>
       <w:pPr>
         <w:rPr>
-          <w:ins w:id="60" w:author="Brian Dean" w:date="2020-02-09T18:09:00Z"/>
-        </w:rPr>
-      </w:pPr>
-      <w:ins w:id="61" w:author="Brian Dean" w:date="2020-02-09T18:09:00Z">
+          <w:ins w:id="56" w:author="Brian Dean" w:date="2020-02-09T18:09:00Z"/>
+        </w:rPr>
+      </w:pPr>
+      <w:ins w:id="57" w:author="Brian Dean" w:date="2020-02-09T18:09:00Z">
         <w:r>
           <w:t>Jeremy - Chief Technology Officer</w:t>
         </w:r>
@@ -7457,10 +7502,10 @@
     <w:p>
       <w:pPr>
         <w:rPr>
-          <w:ins w:id="62" w:author="Brian Dean" w:date="2020-02-09T18:09:00Z"/>
-        </w:rPr>
-      </w:pPr>
-      <w:ins w:id="63" w:author="Brian Dean" w:date="2020-02-09T18:09:00Z">
+          <w:ins w:id="58" w:author="Brian Dean" w:date="2020-02-09T18:09:00Z"/>
+        </w:rPr>
+      </w:pPr>
+      <w:ins w:id="59" w:author="Brian Dean" w:date="2020-02-09T18:09:00Z">
         <w:r>
           <w:t>Brian - Solution Architect</w:t>
         </w:r>
@@ -7469,17 +7514,17 @@
     <w:p>
       <w:pPr>
         <w:rPr>
-          <w:ins w:id="64" w:author="Brian Dean" w:date="2020-02-09T18:09:00Z"/>
-        </w:rPr>
-      </w:pPr>
-      <w:ins w:id="65" w:author="Brian Dean" w:date="2020-02-09T18:09:00Z">
+          <w:ins w:id="60" w:author="Brian Dean" w:date="2020-02-09T18:09:00Z"/>
+        </w:rPr>
+      </w:pPr>
+      <w:ins w:id="61" w:author="Brian Dean" w:date="2020-02-09T18:09:00Z">
         <w:r>
           <w:t>Shane - Principal Data Insights Analyst</w:t>
         </w:r>
       </w:ins>
     </w:p>
     <w:p>
-      <w:ins w:id="66" w:author="Brian Dean" w:date="2020-02-09T18:09:00Z">
+      <w:ins w:id="62" w:author="Brian Dean" w:date="2020-02-09T18:09:00Z">
         <w:r>
           <w:t xml:space="preserve">Daria </w:t>
         </w:r>
@@ -7487,7 +7532,7 @@
       <w:r>
         <w:t>–</w:t>
       </w:r>
-      <w:ins w:id="67" w:author="Brian Dean" w:date="2020-02-09T18:09:00Z">
+      <w:ins w:id="63" w:author="Brian Dean" w:date="2020-02-09T18:09:00Z">
         <w:r>
           <w:t xml:space="preserve"> </w:t>
         </w:r>
@@ -7495,7 +7540,7 @@
       <w:r>
         <w:t>Machine Learning</w:t>
       </w:r>
-      <w:ins w:id="68" w:author="Brian Dean" w:date="2020-02-09T18:09:00Z">
+      <w:ins w:id="64" w:author="Brian Dean" w:date="2020-02-09T18:09:00Z">
         <w:r>
           <w:t xml:space="preserve"> Engineer</w:t>
         </w:r>
@@ -7504,7 +7549,7 @@
     <w:p>
       <w:pPr>
         <w:rPr>
-          <w:ins w:id="69" w:author="Brian Dean" w:date="2020-02-09T18:09:00Z"/>
+          <w:ins w:id="65" w:author="Brian Dean" w:date="2020-02-09T18:09:00Z"/>
         </w:rPr>
       </w:pPr>
     </w:p>
@@ -7540,18 +7585,17 @@
           <w:p>
             <w:pPr>
               <w:rPr>
-                <w:ins w:id="70" w:author="Brian Dean" w:date="2020-02-09T18:09:00Z"/>
+                <w:ins w:id="66" w:author="Brian Dean" w:date="2020-02-09T18:09:00Z"/>
                 <w:b/>
                 <w:bCs/>
               </w:rPr>
             </w:pPr>
-            <w:ins w:id="71" w:author="Brian Dean" w:date="2020-02-09T18:09:00Z">
+            <w:ins w:id="67" w:author="Brian Dean" w:date="2020-02-09T18:09:00Z">
               <w:r>
                 <w:rPr>
                   <w:b/>
                   <w:bCs/>
                 </w:rPr>
-                <w:lastRenderedPageBreak/>
                 <w:t>What is the difference?</w:t>
               </w:r>
             </w:ins>
@@ -7586,7 +7630,7 @@
                 <w:bCs/>
               </w:rPr>
             </w:pPr>
-            <w:ins w:id="72" w:author="Brian Dean" w:date="2020-02-09T18:09:00Z">
+            <w:ins w:id="68" w:author="Brian Dean" w:date="2020-02-09T18:09:00Z">
               <w:r>
                 <w:rPr>
                   <w:b/>
@@ -7600,12 +7644,12 @@
             <w:pPr>
               <w:jc w:val="center"/>
               <w:rPr>
-                <w:ins w:id="73" w:author="Brian Dean" w:date="2020-02-09T18:09:00Z"/>
+                <w:ins w:id="69" w:author="Brian Dean" w:date="2020-02-09T18:09:00Z"/>
                 <w:b/>
                 <w:bCs/>
               </w:rPr>
             </w:pPr>
-            <w:ins w:id="74" w:author="Brian Dean" w:date="2020-02-09T18:09:00Z">
+            <w:ins w:id="70" w:author="Brian Dean" w:date="2020-02-09T18:09:00Z">
               <w:r>
                 <w:rPr>
                   <w:b/>
@@ -7619,10 +7663,10 @@
             <w:pPr>
               <w:jc w:val="left"/>
               <w:rPr>
-                <w:ins w:id="75" w:author="Brian Dean" w:date="2020-02-09T18:09:00Z"/>
-              </w:rPr>
-            </w:pPr>
-            <w:ins w:id="76" w:author="Brian Dean" w:date="2020-02-09T18:09:00Z">
+                <w:ins w:id="71" w:author="Brian Dean" w:date="2020-02-09T18:09:00Z"/>
+              </w:rPr>
+            </w:pPr>
+            <w:ins w:id="72" w:author="Brian Dean" w:date="2020-02-09T18:09:00Z">
               <w:r>
                 <w:t>The main work of the Chief Technology Officer is making decisions for the overarching technology infrastructure that closely align with the organization's goals.</w:t>
               </w:r>
@@ -7644,7 +7688,7 @@
                 <w:bCs/>
               </w:rPr>
             </w:pPr>
-            <w:ins w:id="77" w:author="Brian Dean" w:date="2020-02-09T18:09:00Z">
+            <w:ins w:id="73" w:author="Brian Dean" w:date="2020-02-09T18:09:00Z">
               <w:r>
                 <w:rPr>
                   <w:b/>
@@ -7662,7 +7706,7 @@
                 <w:bCs/>
               </w:rPr>
             </w:pPr>
-            <w:ins w:id="78" w:author="Brian Dean" w:date="2020-02-09T18:09:00Z">
+            <w:ins w:id="74" w:author="Brian Dean" w:date="2020-02-09T18:09:00Z">
               <w:r>
                 <w:rPr>
                   <w:b/>
@@ -7676,12 +7720,12 @@
             <w:pPr>
               <w:jc w:val="center"/>
               <w:rPr>
-                <w:ins w:id="79" w:author="Brian Dean" w:date="2020-02-09T18:09:00Z"/>
+                <w:ins w:id="75" w:author="Brian Dean" w:date="2020-02-09T18:09:00Z"/>
                 <w:b/>
                 <w:bCs/>
               </w:rPr>
             </w:pPr>
-            <w:ins w:id="80" w:author="Brian Dean" w:date="2020-02-09T18:09:00Z">
+            <w:ins w:id="76" w:author="Brian Dean" w:date="2020-02-09T18:09:00Z">
               <w:r>
                 <w:rPr>
                   <w:b/>
@@ -7695,10 +7739,10 @@
             <w:pPr>
               <w:jc w:val="left"/>
               <w:rPr>
-                <w:ins w:id="81" w:author="Brian Dean" w:date="2020-02-09T18:09:00Z"/>
-              </w:rPr>
-            </w:pPr>
-            <w:ins w:id="82" w:author="Brian Dean" w:date="2020-02-09T18:09:00Z">
+                <w:ins w:id="77" w:author="Brian Dean" w:date="2020-02-09T18:09:00Z"/>
+              </w:rPr>
+            </w:pPr>
+            <w:ins w:id="78" w:author="Brian Dean" w:date="2020-02-09T18:09:00Z">
               <w:r>
                 <w:t>A Solution Architect is responsible for the design of one or more applications or services within an organization and is typically part of a solution development team.</w:t>
               </w:r>
@@ -7716,12 +7760,12 @@
             <w:pPr>
               <w:jc w:val="center"/>
               <w:rPr>
-                <w:ins w:id="83" w:author="Brian Dean" w:date="2020-02-09T18:09:00Z"/>
+                <w:ins w:id="79" w:author="Brian Dean" w:date="2020-02-09T18:09:00Z"/>
                 <w:b/>
                 <w:bCs/>
               </w:rPr>
             </w:pPr>
-            <w:ins w:id="84" w:author="Brian Dean" w:date="2020-02-09T18:09:00Z">
+            <w:ins w:id="80" w:author="Brian Dean" w:date="2020-02-09T18:09:00Z">
               <w:r>
                 <w:rPr>
                   <w:b/>
@@ -7735,10 +7779,10 @@
             <w:pPr>
               <w:jc w:val="left"/>
               <w:rPr>
-                <w:ins w:id="85" w:author="Brian Dean" w:date="2020-02-09T18:09:00Z"/>
-              </w:rPr>
-            </w:pPr>
-            <w:ins w:id="86" w:author="Brian Dean" w:date="2020-02-09T18:09:00Z">
+                <w:ins w:id="81" w:author="Brian Dean" w:date="2020-02-09T18:09:00Z"/>
+              </w:rPr>
+            </w:pPr>
+            <w:ins w:id="82" w:author="Brian Dean" w:date="2020-02-09T18:09:00Z">
               <w:r>
                 <w:t>A Principal Data Insights Analyst uses data analytics to develop tools that provide clear, accurate and insightful information.</w:t>
               </w:r>
@@ -7767,7 +7811,7 @@
               </w:rPr>
               <w:t>Machine Learning</w:t>
             </w:r>
-            <w:ins w:id="87" w:author="Brian Dean" w:date="2020-02-09T18:09:00Z">
+            <w:ins w:id="83" w:author="Brian Dean" w:date="2020-02-09T18:09:00Z">
               <w:r>
                 <w:rPr>
                   <w:b/>
@@ -7781,12 +7825,12 @@
             <w:pPr>
               <w:jc w:val="center"/>
               <w:rPr>
-                <w:ins w:id="88" w:author="Brian Dean" w:date="2020-02-09T18:09:00Z"/>
+                <w:ins w:id="84" w:author="Brian Dean" w:date="2020-02-09T18:09:00Z"/>
                 <w:b/>
                 <w:bCs/>
               </w:rPr>
             </w:pPr>
-            <w:ins w:id="89" w:author="Brian Dean" w:date="2020-02-09T18:09:00Z">
+            <w:ins w:id="85" w:author="Brian Dean" w:date="2020-02-09T18:09:00Z">
               <w:r>
                 <w:rPr>
                   <w:b/>
@@ -7800,10 +7844,10 @@
             <w:pPr>
               <w:jc w:val="left"/>
               <w:rPr>
-                <w:ins w:id="90" w:author="Brian Dean" w:date="2020-02-09T18:09:00Z"/>
-              </w:rPr>
-            </w:pPr>
-            <w:ins w:id="91" w:author="Brian Dean" w:date="2020-02-09T18:09:00Z">
+                <w:ins w:id="86" w:author="Brian Dean" w:date="2020-02-09T18:09:00Z"/>
+              </w:rPr>
+            </w:pPr>
+            <w:ins w:id="87" w:author="Brian Dean" w:date="2020-02-09T18:09:00Z">
               <w:r>
                 <w:t>An artificial intelligence engineer works with algorithms, neural networks and other tools to advance the field of artificial intelligence in some way.</w:t>
               </w:r>
@@ -7832,12 +7876,12 @@
           <w:p>
             <w:pPr>
               <w:rPr>
-                <w:ins w:id="92" w:author="Brian Dean" w:date="2020-02-09T18:09:00Z"/>
+                <w:ins w:id="88" w:author="Brian Dean" w:date="2020-02-09T18:09:00Z"/>
                 <w:b/>
                 <w:bCs/>
               </w:rPr>
             </w:pPr>
-            <w:ins w:id="93" w:author="Brian Dean" w:date="2020-02-09T18:09:00Z">
+            <w:ins w:id="89" w:author="Brian Dean" w:date="2020-02-09T18:09:00Z">
               <w:r>
                 <w:rPr>
                   <w:b/>
@@ -7870,12 +7914,20 @@
           <w:p>
             <w:pPr>
               <w:rPr>
-                <w:ins w:id="94" w:author="Brian Dean" w:date="2020-02-09T18:09:00Z"/>
-              </w:rPr>
-            </w:pPr>
-            <w:ins w:id="95" w:author="Brian Dean" w:date="2020-02-09T18:09:00Z">
+                <w:ins w:id="90" w:author="Brian Dean" w:date="2020-02-09T18:09:00Z"/>
+              </w:rPr>
+            </w:pPr>
+            <w:ins w:id="91" w:author="Brian Dean" w:date="2020-02-09T18:09:00Z">
               <w:r>
-                <w:t>They need to have a deep IT knowledge and they should be aware of new and existing technologies and use their technical vision for a particular solution.</w:t>
+                <w:t xml:space="preserve">They need to have a deep IT knowledge and they should be aware of new and existing technologies and use their technical vision for a </w:t>
+              </w:r>
+              <w:proofErr w:type="gramStart"/>
+              <w:r>
+                <w:t>particular solution</w:t>
+              </w:r>
+              <w:proofErr w:type="gramEnd"/>
+              <w:r>
+                <w:t>.</w:t>
               </w:r>
             </w:ins>
           </w:p>
@@ -7885,26 +7937,26 @@
     <w:p>
       <w:pPr>
         <w:rPr>
-          <w:ins w:id="96" w:author="Brian Dean" w:date="2020-02-09T18:09:00Z"/>
-        </w:rPr>
-      </w:pPr>
-    </w:p>
-    <w:p>
-      <w:pPr>
-        <w:rPr>
-          <w:ins w:id="97" w:author="Brian Dean" w:date="2020-02-09T18:09:00Z"/>
-        </w:rPr>
-      </w:pPr>
-    </w:p>
-    <w:p>
-      <w:pPr>
-        <w:rPr>
-          <w:ins w:id="98" w:author="Brian Dean" w:date="2020-02-09T18:09:00Z"/>
+          <w:ins w:id="92" w:author="Brian Dean" w:date="2020-02-09T18:09:00Z"/>
+        </w:rPr>
+      </w:pPr>
+    </w:p>
+    <w:p>
+      <w:pPr>
+        <w:rPr>
+          <w:ins w:id="93" w:author="Brian Dean" w:date="2020-02-09T18:09:00Z"/>
+        </w:rPr>
+      </w:pPr>
+    </w:p>
+    <w:p>
+      <w:pPr>
+        <w:rPr>
+          <w:ins w:id="94" w:author="Brian Dean" w:date="2020-02-09T18:09:00Z"/>
           <w:b/>
           <w:bCs/>
         </w:rPr>
       </w:pPr>
-      <w:ins w:id="99" w:author="Brian Dean" w:date="2020-02-09T18:09:00Z">
+      <w:ins w:id="95" w:author="Brian Dean" w:date="2020-02-09T18:09:00Z">
         <w:r>
           <w:rPr>
             <w:b/>
@@ -7915,32 +7967,32 @@
       </w:ins>
     </w:p>
     <w:p>
-      <w:ins w:id="100" w:author="Brian Dean" w:date="2020-02-09T18:09:00Z">
+      <w:ins w:id="96" w:author="Brian Dean" w:date="2020-02-09T18:09:00Z">
         <w:r>
           <w:t xml:space="preserve">Jeremy: “After finishing my </w:t>
         </w:r>
       </w:ins>
-      <w:ins w:id="101" w:author="Brian Dean" w:date="2020-02-10T08:06:00Z">
+      <w:ins w:id="97" w:author="Brian Dean" w:date="2020-02-10T08:06:00Z">
         <w:r>
           <w:t>bachelor’s</w:t>
         </w:r>
       </w:ins>
-      <w:del w:id="102" w:author="Brian Dean" w:date="2020-02-10T08:06:00Z">
+      <w:del w:id="98" w:author="Brian Dean" w:date="2020-02-10T08:06:00Z">
         <w:r>
           <w:delText>bachelor</w:delText>
         </w:r>
       </w:del>
-      <w:ins w:id="103" w:author="Brian Dean" w:date="2020-02-09T18:09:00Z">
+      <w:ins w:id="99" w:author="Brian Dean" w:date="2020-02-09T18:09:00Z">
         <w:r>
           <w:t xml:space="preserve"> degree, I am either thinking of doing a masters or moving into a degree in business. With these steps I am hoping it will lead me to greater opportunities of growth to then be in a CIO</w:t>
         </w:r>
       </w:ins>
-      <w:del w:id="104" w:author="Brian Dean" w:date="2020-02-09T18:09:00Z">
+      <w:del w:id="100" w:author="Brian Dean" w:date="2020-02-09T18:09:00Z">
         <w:r>
           <w:delText>are there, if any? What differentiates each</w:delText>
         </w:r>
       </w:del>
-      <w:ins w:id="105" w:author="Brian Dean" w:date="2020-02-10T08:06:00Z">
+      <w:ins w:id="101" w:author="Brian Dean" w:date="2020-02-10T08:06:00Z">
         <w:r>
           <w:t>CIO</w:t>
         </w:r>
@@ -7948,7 +8000,7 @@
       <w:r>
         <w:t xml:space="preserve"> position </w:t>
       </w:r>
-      <w:ins w:id="106" w:author="Brian Dean" w:date="2020-02-09T18:09:00Z">
+      <w:ins w:id="102" w:author="Brian Dean" w:date="2020-02-09T18:09:00Z">
         <w:r>
           <w:t>in the next 8-10 years.”</w:t>
         </w:r>
@@ -7957,17 +8009,17 @@
     <w:p>
       <w:pPr>
         <w:rPr>
-          <w:ins w:id="107" w:author="Brian Dean" w:date="2020-02-09T18:09:00Z"/>
-        </w:rPr>
-      </w:pPr>
-    </w:p>
-    <w:p>
-      <w:ins w:id="108" w:author="Brian Dean" w:date="2020-02-09T18:09:00Z">
+          <w:ins w:id="103" w:author="Brian Dean" w:date="2020-02-09T18:09:00Z"/>
+        </w:rPr>
+      </w:pPr>
+    </w:p>
+    <w:p>
+      <w:ins w:id="104" w:author="Brian Dean" w:date="2020-02-09T18:09:00Z">
         <w:r>
           <w:t xml:space="preserve">Brian: “Skills and knowledge I will need to acquire </w:t>
         </w:r>
       </w:ins>
-      <w:del w:id="109" w:author="Brian Dean" w:date="2020-02-09T18:09:00Z">
+      <w:del w:id="105" w:author="Brian Dean" w:date="2020-02-09T18:09:00Z">
         <w:r>
           <w:delText xml:space="preserve">from the others, if anything? How similar or different </w:delText>
         </w:r>
@@ -7975,7 +8027,7 @@
       <w:r>
         <w:t xml:space="preserve">are </w:t>
       </w:r>
-      <w:ins w:id="110" w:author="Brian Dean" w:date="2020-02-09T18:09:00Z">
+      <w:ins w:id="106" w:author="Brian Dean" w:date="2020-02-09T18:09:00Z">
         <w:r>
           <w:t>in the areas of engineering and software architecture design, cloud development and IT architecture. Obtaining positions with companies developing and working with cloud technologies will provide real world experience. Importantly obtaining a degree in IT will be an excellent start to filling these gaps in my knowledge, as well as further learning of AWS services.”</w:t>
         </w:r>
@@ -7984,17 +8036,17 @@
     <w:p>
       <w:pPr>
         <w:rPr>
-          <w:ins w:id="111" w:author="Brian Dean" w:date="2020-02-09T18:09:00Z"/>
-        </w:rPr>
-      </w:pPr>
-    </w:p>
-    <w:p>
-      <w:ins w:id="112" w:author="Brian Dean" w:date="2020-02-09T18:09:00Z">
+          <w:ins w:id="107" w:author="Brian Dean" w:date="2020-02-09T18:09:00Z"/>
+        </w:rPr>
+      </w:pPr>
+    </w:p>
+    <w:p>
+      <w:ins w:id="108" w:author="Brian Dean" w:date="2020-02-09T18:09:00Z">
         <w:r>
           <w:t>Shane: “My primary</w:t>
         </w:r>
       </w:ins>
-      <w:del w:id="113" w:author="Brian Dean" w:date="2020-02-09T18:09:00Z">
+      <w:del w:id="109" w:author="Brian Dean" w:date="2020-02-09T18:09:00Z">
         <w:r>
           <w:delText>your</w:delText>
         </w:r>
@@ -8002,17 +8054,17 @@
       <w:r>
         <w:t xml:space="preserve"> career </w:t>
       </w:r>
-      <w:ins w:id="114" w:author="Brian Dean" w:date="2020-02-09T18:09:00Z">
+      <w:ins w:id="110" w:author="Brian Dean" w:date="2020-02-09T18:09:00Z">
         <w:r>
           <w:t>interest is working in the area of higher management for a multinational corporation. With my current experience as owner-director of an international furniture manufacturing and export company, global property management and managing an international school, I feel that my personal on the job experience is suffice. In the modern-day, however, I do require more skills and actual “black and white” qualifications. For</w:t>
         </w:r>
       </w:ins>
-      <w:del w:id="115" w:author="Brian Dean" w:date="2020-02-09T18:09:00Z">
+      <w:del w:id="111" w:author="Brian Dean" w:date="2020-02-09T18:09:00Z">
         <w:r>
           <w:delText>plans across the group? This is new for</w:delText>
         </w:r>
       </w:del>
-      <w:ins w:id="116" w:author="Brian Dean" w:date="2020-02-10T08:06:00Z">
+      <w:ins w:id="112" w:author="Brian Dean" w:date="2020-02-10T08:06:00Z">
         <w:r>
           <w:t>For</w:t>
         </w:r>
@@ -8020,12 +8072,12 @@
       <w:r>
         <w:t xml:space="preserve"> this </w:t>
       </w:r>
-      <w:ins w:id="117" w:author="Brian Dean" w:date="2020-02-09T18:09:00Z">
+      <w:ins w:id="113" w:author="Brian Dean" w:date="2020-02-09T18:09:00Z">
         <w:r>
           <w:t>reason, I am undergoing a Bachelor of International Business which I hope shall be acquired within the next three years.”</w:t>
         </w:r>
       </w:ins>
-      <w:del w:id="118" w:author="Brian Dean" w:date="2020-02-09T18:09:00Z">
+      <w:del w:id="114" w:author="Brian Dean" w:date="2020-02-09T18:09:00Z">
         <w:r>
           <w:delText>assignment.</w:delText>
         </w:r>
@@ -8035,10 +8087,10 @@
     <w:p>
       <w:pPr>
         <w:rPr>
-          <w:ins w:id="119" w:author="Brian Dean" w:date="2020-02-09T18:09:00Z"/>
-        </w:rPr>
-      </w:pPr>
-      <w:ins w:id="120" w:author="Brian Dean" w:date="2020-02-09T18:09:00Z">
+          <w:ins w:id="115" w:author="Brian Dean" w:date="2020-02-09T18:09:00Z"/>
+        </w:rPr>
+      </w:pPr>
+      <w:ins w:id="116" w:author="Brian Dean" w:date="2020-02-09T18:09:00Z">
         <w:r>
           <w:t>Daria: “In parallel with studying at the University, I will be studying Machine Learning in Python using online courses. After mastering the essential skills, I can get an internship as a data science engineer. My next step is working as a data science engineer for several years to get an experience and then find a work in an international company as Machine Learnin</w:t>
         </w:r>
@@ -8109,13 +8161,12 @@
                 <w:szCs w:val="26"/>
               </w:rPr>
             </w:pPr>
-            <w:ins w:id="121" w:author="Brian Dean" w:date="2020-02-09T18:09:00Z">
+            <w:ins w:id="117" w:author="Brian Dean" w:date="2020-02-09T18:09:00Z">
               <w:r>
                 <w:rPr>
                   <w:b/>
                   <w:bCs/>
                 </w:rPr>
-                <w:lastRenderedPageBreak/>
                 <w:t>What is differen</w:t>
               </w:r>
             </w:ins>
@@ -8126,7 +8177,7 @@
               </w:rPr>
               <w:t>t</w:t>
             </w:r>
-            <w:ins w:id="122" w:author="Brian Dean" w:date="2020-02-09T18:09:00Z">
+            <w:ins w:id="118" w:author="Brian Dean" w:date="2020-02-09T18:09:00Z">
               <w:r>
                 <w:rPr>
                   <w:b/>
@@ -8221,12 +8272,12 @@
             <w:pPr>
               <w:jc w:val="center"/>
               <w:rPr>
-                <w:ins w:id="123" w:author="Brian Dean" w:date="2020-02-09T18:09:00Z"/>
+                <w:ins w:id="119" w:author="Brian Dean" w:date="2020-02-09T18:09:00Z"/>
                 <w:b/>
                 <w:bCs/>
               </w:rPr>
             </w:pPr>
-            <w:ins w:id="124" w:author="Brian Dean" w:date="2020-02-09T18:09:00Z">
+            <w:ins w:id="120" w:author="Brian Dean" w:date="2020-02-09T18:09:00Z">
               <w:r>
                 <w:rPr>
                   <w:b/>
@@ -8243,7 +8294,7 @@
                 <w:rFonts w:eastAsiaTheme="majorEastAsia"/>
               </w:rPr>
             </w:pPr>
-            <w:ins w:id="125" w:author="Brian Dean" w:date="2020-02-09T18:09:00Z">
+            <w:ins w:id="121" w:author="Brian Dean" w:date="2020-02-09T18:09:00Z">
               <w:r>
                 <w:t>Jeremy’s plan is to do masters or move into a degree in business.</w:t>
               </w:r>
@@ -8258,12 +8309,12 @@
             <w:pPr>
               <w:jc w:val="center"/>
               <w:rPr>
-                <w:ins w:id="126" w:author="Brian Dean" w:date="2020-02-09T18:09:00Z"/>
+                <w:ins w:id="122" w:author="Brian Dean" w:date="2020-02-09T18:09:00Z"/>
                 <w:b/>
                 <w:bCs/>
               </w:rPr>
             </w:pPr>
-            <w:ins w:id="127" w:author="Brian Dean" w:date="2020-02-09T18:09:00Z">
+            <w:ins w:id="123" w:author="Brian Dean" w:date="2020-02-09T18:09:00Z">
               <w:r>
                 <w:rPr>
                   <w:b/>
@@ -8280,7 +8331,7 @@
                 <w:rFonts w:eastAsiaTheme="majorEastAsia"/>
               </w:rPr>
             </w:pPr>
-            <w:ins w:id="128" w:author="Brian Dean" w:date="2020-02-09T18:09:00Z">
+            <w:ins w:id="124" w:author="Brian Dean" w:date="2020-02-09T18:09:00Z">
               <w:r>
                 <w:t>Daria is going to develop necessary skills using online courses.</w:t>
               </w:r>
@@ -8303,7 +8354,7 @@
                 <w:rFonts w:eastAsiaTheme="majorEastAsia"/>
               </w:rPr>
             </w:pPr>
-            <w:ins w:id="129" w:author="Brian Dean" w:date="2020-02-09T18:09:00Z">
+            <w:ins w:id="125" w:author="Brian Dean" w:date="2020-02-09T18:09:00Z">
               <w:r>
                 <w:rPr>
                   <w:b/>
@@ -8327,7 +8378,7 @@
                 <w:rFonts w:eastAsiaTheme="majorEastAsia"/>
               </w:rPr>
             </w:pPr>
-            <w:ins w:id="130" w:author="Brian Dean" w:date="2020-02-09T18:09:00Z">
+            <w:ins w:id="126" w:author="Brian Dean" w:date="2020-02-09T18:09:00Z">
               <w:r>
                 <w:t>To achieve their goals, everyone needs to get the necessary skills and education, that will take several years.</w:t>
               </w:r>
@@ -8350,11 +8401,11 @@
       <w:pPr>
         <w:pStyle w:val="Heading2"/>
       </w:pPr>
-      <w:bookmarkStart w:id="131" w:name="_Toc32556934"/>
+      <w:bookmarkStart w:id="127" w:name="_Toc32556934"/>
       <w:r>
         <w:t>Tools</w:t>
       </w:r>
-      <w:bookmarkEnd w:id="131"/>
+      <w:bookmarkEnd w:id="127"/>
     </w:p>
     <w:p/>
     <w:p>
@@ -8383,7 +8434,7 @@
     <w:p>
       <w:pPr>
         <w:rPr>
-          <w:ins w:id="132" w:author="Brian Dean" w:date="2020-02-09T18:09:00Z"/>
+          <w:ins w:id="128" w:author="Brian Dean" w:date="2020-02-09T18:09:00Z"/>
         </w:rPr>
       </w:pPr>
     </w:p>
@@ -8395,10 +8446,10 @@
     <w:p>
       <w:pPr>
         <w:rPr>
-          <w:ins w:id="133" w:author="Brian Dean" w:date="2020-02-09T18:09:00Z"/>
-        </w:rPr>
-      </w:pPr>
-      <w:ins w:id="134" w:author="Brian Dean" w:date="2020-02-09T18:09:00Z">
+          <w:ins w:id="129" w:author="Brian Dean" w:date="2020-02-09T18:09:00Z"/>
+        </w:rPr>
+      </w:pPr>
+      <w:ins w:id="130" w:author="Brian Dean" w:date="2020-02-09T18:09:00Z">
         <w:r>
           <w:fldChar w:fldCharType="begin"/>
         </w:r>
@@ -8425,17 +8476,17 @@
     <w:p>
       <w:pPr>
         <w:rPr>
-          <w:ins w:id="135" w:author="Brian Dean" w:date="2020-02-09T18:09:00Z"/>
-        </w:rPr>
-      </w:pPr>
-    </w:p>
-    <w:p>
-      <w:pPr>
-        <w:rPr>
-          <w:del w:id="136" w:author="Brian Dean" w:date="2020-02-09T18:09:00Z"/>
-        </w:rPr>
-      </w:pPr>
-      <w:del w:id="137" w:author="Brian Dean" w:date="2020-02-09T18:09:00Z">
+          <w:ins w:id="131" w:author="Brian Dean" w:date="2020-02-09T18:09:00Z"/>
+        </w:rPr>
+      </w:pPr>
+    </w:p>
+    <w:p>
+      <w:pPr>
+        <w:rPr>
+          <w:del w:id="132" w:author="Brian Dean" w:date="2020-02-09T18:09:00Z"/>
+        </w:rPr>
+      </w:pPr>
+      <w:del w:id="133" w:author="Brian Dean" w:date="2020-02-09T18:09:00Z">
         <w:r>
           <w:fldChar w:fldCharType="begin"/>
         </w:r>
@@ -8461,13 +8512,21 @@
     </w:p>
     <w:p>
       <w:r>
-        <w:t xml:space="preserve">The G6 Internet Explorers Team utilised Microsoft Teams available through our RMIT Office 365 account to manage online chat and communications. We also posted links to relevant videos and websites within the chat so as to provide context rather than uploading these to GitHub. Through this same platform we also trialled the use of OneNote and Microsoft planner, which we ended up not using to a great extent. Our Team meetings were held through zoom teleconferencing software which allowed us to discuss and contribute in real time as if we were in the same office. Zoom also allowed us to record the session, which allowed anyone not able to be present to catch up at a time that suited them. Zoom, while providing screen sharing capability also allowed for keyboard and mouse control to be switched to other team members during a meeting. </w:t>
-      </w:r>
-    </w:p>
-    <w:p>
-      <w:pPr>
-        <w:rPr>
-          <w:ins w:id="138" w:author="Brian Dean" w:date="2020-02-09T18:09:00Z"/>
+        <w:t xml:space="preserve">The G6 Internet Explorers Team utilised Microsoft Teams available through our RMIT Office 365 account to manage online chat and communications. We also posted links to relevant videos and websites within the chat </w:t>
+      </w:r>
+      <w:proofErr w:type="gramStart"/>
+      <w:r>
+        <w:t>so as to</w:t>
+      </w:r>
+      <w:proofErr w:type="gramEnd"/>
+      <w:r>
+        <w:t xml:space="preserve"> provide context rather than uploading these to GitHub. Through this same platform we also trialled the use of OneNote and Microsoft planner, which we ended up not using to a great extent. Our Team meetings were held through zoom teleconferencing software which allowed us to discuss and contribute in real time as if we were in the same office. Zoom also allowed us to record the session, which allowed anyone not able to be present to catch up at a time that suited them. Zoom, while providing screen sharing capability also allowed for keyboard and mouse control to be switched to other team members during a meeting. </w:t>
+      </w:r>
+    </w:p>
+    <w:p>
+      <w:pPr>
+        <w:rPr>
+          <w:ins w:id="134" w:author="Brian Dean" w:date="2020-02-09T18:09:00Z"/>
         </w:rPr>
       </w:pPr>
     </w:p>
@@ -8490,89 +8549,96 @@
       <w:pPr>
         <w:pStyle w:val="Heading1"/>
       </w:pPr>
-      <w:bookmarkStart w:id="139" w:name="_Toc32556935"/>
-      <w:r>
-        <w:lastRenderedPageBreak/>
+      <w:bookmarkStart w:id="135" w:name="_Toc32556935"/>
+      <w:r>
         <w:t>Project Description</w:t>
       </w:r>
+      <w:bookmarkEnd w:id="135"/>
+    </w:p>
+    <w:p/>
+    <w:p>
+      <w:pPr>
+        <w:pStyle w:val="Heading2"/>
+      </w:pPr>
+      <w:bookmarkStart w:id="136" w:name="_Toc32556936"/>
+      <w:r>
+        <w:t>Overview</w:t>
+      </w:r>
+      <w:bookmarkEnd w:id="136"/>
+    </w:p>
+    <w:p>
+      <w:pPr>
+        <w:pStyle w:val="Heading5"/>
+      </w:pPr>
+    </w:p>
+    <w:p>
+      <w:r>
+        <w:t>gardenMates is a</w:t>
+      </w:r>
+      <w:r>
+        <w:t xml:space="preserve"> subscription-based mobile application package that you can purchase, which assists in the development of small to large scale agricultural development. This application package comes with a sensor device that can be added to a pot plant, or larger devices for a vegetable bed, to capture environmental data. This environmental data includes moisture content, soil type, soil requirements, soil characteristics and weather information. The information provided gives the customer live-data and life cycle assistance to ensure plant development is met in the best of conditions. So that </w:t>
+      </w:r>
+      <w:proofErr w:type="gramStart"/>
+      <w:r>
+        <w:t>the</w:t>
+      </w:r>
+      <w:r>
+        <w:t xml:space="preserve"> </w:t>
+      </w:r>
+      <w:r>
+        <w:t>end result</w:t>
+      </w:r>
+      <w:proofErr w:type="gramEnd"/>
+      <w:r>
+        <w:t xml:space="preserve"> is a thriving agricultural environment giving quality produce or enjoyment.</w:t>
+      </w:r>
+    </w:p>
+    <w:p/>
+    <w:p>
+      <w:r>
+        <w:t>The outcome for this project would be that we have a robust, reliable working application and system to suit the novice at-home gardener and students then be able to expand on that technology to cater for large industrial vertical farms to increase their maximum capacity using a minimal carbon footprint.</w:t>
+      </w:r>
+    </w:p>
+    <w:p/>
+    <w:p>
+      <w:pPr>
+        <w:pStyle w:val="Heading3"/>
+      </w:pPr>
+      <w:bookmarkStart w:id="137" w:name="_Toc32556937"/>
+      <w:r>
+        <w:t>Motivation</w:t>
+      </w:r>
+      <w:bookmarkEnd w:id="137"/>
+    </w:p>
+    <w:p>
+      <w:r>
+        <w:t>Our motivation for pursuing gardenMates as a viable project stems from very real personal experiences of having pot plants, herbs and vegetables advertised as easy to grow, end up dead or ravished by insects or disease. Feedback from friends and relatives shows that this issue is not unique to us. Gardening can be very calming and therapeutic, less so when there are poor outcomes, so keeping plants alive for longer assists mental health. Having access to fresh herbs and vegetables is also important to physical wellbeing. The combination of a remote sensor an IOT device and a mobile phone application is very much on trend in I.T. terms with home gardeners and time poor city dwellers. We believe that our project, providing an innovative, cost effective, easy to use solution to gardening dilemma’s will provide a future employer with a better appreciation of our capabilities, problem solving abilities and exceptional team co-operation skills.</w:t>
+      </w:r>
+    </w:p>
+    <w:p>
+      <w:pPr>
+        <w:rPr>
+          <w:ins w:id="138" w:author="Brian Dean" w:date="2020-02-09T18:09:00Z"/>
+        </w:rPr>
+      </w:pPr>
+    </w:p>
+    <w:p>
+      <w:pPr>
+        <w:pStyle w:val="Heading3"/>
+      </w:pPr>
+      <w:bookmarkStart w:id="139" w:name="_Toc32556938"/>
+      <w:r>
+        <w:t>Landscape</w:t>
+      </w:r>
       <w:bookmarkEnd w:id="139"/>
     </w:p>
-    <w:p/>
-    <w:p>
-      <w:pPr>
-        <w:pStyle w:val="Heading2"/>
-      </w:pPr>
-      <w:bookmarkStart w:id="140" w:name="_Toc32556936"/>
-      <w:r>
-        <w:t>Overview</w:t>
-      </w:r>
-      <w:bookmarkEnd w:id="140"/>
-    </w:p>
-    <w:p>
-      <w:pPr>
-        <w:pStyle w:val="Heading5"/>
-      </w:pPr>
-    </w:p>
-    <w:p>
-      <w:r>
-        <w:t>gardenMates is a</w:t>
-      </w:r>
-      <w:r>
-        <w:t xml:space="preserve"> subscription-based mobile application package that you can purchase, which assists in the development of small to large scale agricultural development. This application package comes with a sensor device that can be added to a pot plant, or larger devices for a vegetable bed, to capture environmental data. This environmental data includes moisture content, soil type, soil requirements, soil characteristics and weather information. The information provided gives the customer live-data and life cycle assistance to ensure plant development is met in the best of conditions. So that the</w:t>
-      </w:r>
-      <w:r>
-        <w:t xml:space="preserve"> </w:t>
-      </w:r>
-      <w:r>
-        <w:t>end result is a thriving agricultural environment giving quality produce or enjoyment.</w:t>
-      </w:r>
-    </w:p>
-    <w:p/>
-    <w:p>
-      <w:r>
-        <w:t>The outcome for this project would be that we have a robust, reliable working application and system to suit the novice at-home gardener and students then be able to expand on that technology to cater for large industrial vertical farms to increase their maximum capacity using a minimal carbon footprint.</w:t>
-      </w:r>
-    </w:p>
-    <w:p/>
-    <w:p>
-      <w:pPr>
-        <w:pStyle w:val="Heading3"/>
-      </w:pPr>
-      <w:bookmarkStart w:id="141" w:name="_Toc32556937"/>
-      <w:r>
-        <w:t>Motivation</w:t>
-      </w:r>
-      <w:bookmarkEnd w:id="141"/>
-    </w:p>
-    <w:p>
-      <w:r>
-        <w:t>Our motivation for pursuing gardenMates as a viable project stems from very real personal experiences of having pot plants, herbs and vegetables advertised as easy to grow, end up dead or ravished by insects or disease. Feedback from friends and relatives shows that this issue is not unique to us. Gardening can be very calming and therapeutic, less so when there are poor outcomes, so keeping plants alive for longer assists mental health. Having access to fresh herbs and vegetables is also important to physical wellbeing. The combination of a remote sensor an IOT device and a mobile phone application is very much on trend in I.T. terms with home gardeners and time poor city dwellers. We believe that our project, providing an innovative, cost effective, easy to use solution to gardening dilemma’s will provide a future employer with a better appreciation of our capabilities, problem solving abilities and exceptional team co-operation skills.</w:t>
-      </w:r>
-    </w:p>
-    <w:p>
-      <w:pPr>
-        <w:rPr>
-          <w:ins w:id="142" w:author="Brian Dean" w:date="2020-02-09T18:09:00Z"/>
-        </w:rPr>
-      </w:pPr>
-    </w:p>
-    <w:p>
-      <w:pPr>
-        <w:pStyle w:val="Heading3"/>
-      </w:pPr>
-      <w:bookmarkStart w:id="143" w:name="_Toc32556938"/>
-      <w:r>
-        <w:t>Landscape</w:t>
-      </w:r>
-      <w:bookmarkEnd w:id="143"/>
-    </w:p>
-    <w:p>
-      <w:pPr>
-        <w:rPr>
-          <w:ins w:id="144" w:author="Brian Dean" w:date="2020-02-06T16:50:00Z"/>
-        </w:rPr>
-      </w:pPr>
-      <w:ins w:id="145" w:author="Brian Dean" w:date="2020-02-06T16:50:00Z">
+    <w:p>
+      <w:pPr>
+        <w:rPr>
+          <w:ins w:id="140" w:author="Brian Dean" w:date="2020-02-06T16:50:00Z"/>
+        </w:rPr>
+      </w:pPr>
+      <w:ins w:id="141" w:author="Brian Dean" w:date="2020-02-06T16:50:00Z">
         <w:r>
           <w:t xml:space="preserve">There are </w:t>
         </w:r>
@@ -8580,7 +8646,7 @@
       <w:r>
         <w:t>many</w:t>
       </w:r>
-      <w:ins w:id="146" w:author="Brian Dean" w:date="2020-02-06T16:50:00Z">
+      <w:ins w:id="142" w:author="Brian Dean" w:date="2020-02-06T16:50:00Z">
         <w:r>
           <w:t xml:space="preserve"> different plant devices</w:t>
         </w:r>
@@ -8588,7 +8654,7 @@
       <w:r>
         <w:t xml:space="preserve"> on the market today</w:t>
       </w:r>
-      <w:ins w:id="147" w:author="Brian Dean" w:date="2020-02-06T16:50:00Z">
+      <w:ins w:id="143" w:author="Brian Dean" w:date="2020-02-06T16:50:00Z">
         <w:r>
           <w:t xml:space="preserve">, some are </w:t>
         </w:r>
@@ -8596,15 +8662,20 @@
       <w:r>
         <w:t xml:space="preserve">quite </w:t>
       </w:r>
-      <w:ins w:id="148" w:author="Brian Dean" w:date="2020-02-06T16:50:00Z">
+      <w:proofErr w:type="gramStart"/>
+      <w:ins w:id="144" w:author="Brian Dean" w:date="2020-02-06T16:50:00Z">
         <w:r>
-          <w:t xml:space="preserve">similar to </w:t>
+          <w:t>similar to</w:t>
+        </w:r>
+        <w:proofErr w:type="gramEnd"/>
+        <w:r>
+          <w:t xml:space="preserve"> </w:t>
         </w:r>
       </w:ins>
       <w:r>
         <w:t xml:space="preserve">our </w:t>
       </w:r>
-      <w:ins w:id="149" w:author="Brian Dean" w:date="2020-02-06T16:50:00Z">
+      <w:ins w:id="145" w:author="Brian Dean" w:date="2020-02-06T16:50:00Z">
         <w:r>
           <w:t>gardenMates</w:t>
         </w:r>
@@ -8612,7 +8683,7 @@
       <w:r>
         <w:t>, but have their own unique features and market focus.</w:t>
       </w:r>
-      <w:ins w:id="150" w:author="Brian Dean" w:date="2020-02-06T16:50:00Z">
+      <w:ins w:id="146" w:author="Brian Dean" w:date="2020-02-06T16:50:00Z">
         <w:r>
           <w:t xml:space="preserve"> For example, a device which is capable of measuring soil moisture, temperature, and light and automatically water</w:t>
         </w:r>
@@ -8620,26 +8691,34 @@
       <w:r>
         <w:t>s</w:t>
       </w:r>
-      <w:ins w:id="151" w:author="Brian Dean" w:date="2020-02-06T16:50:00Z">
+      <w:ins w:id="147" w:author="Brian Dean" w:date="2020-02-06T16:50:00Z">
         <w:r>
-          <w:t xml:space="preserve"> your plant with the built in water pump. Or another, self-contained automatic watering pot consisting of a soil sensor as well as the water reservoir built into a cavity in the pot.</w:t>
+          <w:t xml:space="preserve"> your plant with the </w:t>
+        </w:r>
+        <w:proofErr w:type="gramStart"/>
+        <w:r>
+          <w:t>built in</w:t>
+        </w:r>
+        <w:proofErr w:type="gramEnd"/>
+        <w:r>
+          <w:t xml:space="preserve"> water pump. Or another, self-contained automatic watering pot consisting of a soil sensor as well as the water reservoir built into a cavity in the pot.</w:t>
         </w:r>
       </w:ins>
     </w:p>
     <w:p>
       <w:pPr>
         <w:rPr>
-          <w:ins w:id="152" w:author="Brian Dean" w:date="2020-02-06T16:50:00Z"/>
-        </w:rPr>
-      </w:pPr>
-    </w:p>
-    <w:p>
-      <w:pPr>
-        <w:rPr>
-          <w:ins w:id="153" w:author="Brian Dean" w:date="2020-02-06T16:50:00Z"/>
-        </w:rPr>
-      </w:pPr>
-      <w:ins w:id="154" w:author="Brian Dean" w:date="2020-02-06T16:50:00Z">
+          <w:ins w:id="148" w:author="Brian Dean" w:date="2020-02-06T16:50:00Z"/>
+        </w:rPr>
+      </w:pPr>
+    </w:p>
+    <w:p>
+      <w:pPr>
+        <w:rPr>
+          <w:ins w:id="149" w:author="Brian Dean" w:date="2020-02-06T16:50:00Z"/>
+        </w:rPr>
+      </w:pPr>
+      <w:ins w:id="150" w:author="Brian Dean" w:date="2020-02-06T16:50:00Z">
         <w:r>
           <w:t xml:space="preserve">There is competition between automatic and non-automatic plant watering and monitoring systems. The leading ones are PlantMaid and Parrot Pot. Garden Mates </w:t>
         </w:r>
@@ -8647,7 +8726,7 @@
       <w:r>
         <w:t xml:space="preserve">has some similarities </w:t>
       </w:r>
-      <w:ins w:id="155" w:author="Brian Dean" w:date="2020-02-06T16:50:00Z">
+      <w:ins w:id="151" w:author="Brian Dean" w:date="2020-02-06T16:50:00Z">
         <w:r>
           <w:t xml:space="preserve">to Parrot Pot but the distinguishing feature of it is a sensor device that can be added not only to a pot plant, but also to larger sized gardens making it </w:t>
         </w:r>
@@ -8655,7 +8734,7 @@
       <w:r>
         <w:t>suitable</w:t>
       </w:r>
-      <w:ins w:id="156" w:author="Brian Dean" w:date="2020-02-06T16:50:00Z">
+      <w:ins w:id="152" w:author="Brian Dean" w:date="2020-02-06T16:50:00Z">
         <w:r>
           <w:t xml:space="preserve"> for micro agricultural projects.</w:t>
         </w:r>
@@ -8664,17 +8743,17 @@
     <w:p>
       <w:pPr>
         <w:rPr>
-          <w:ins w:id="157" w:author="Brian Dean" w:date="2020-02-06T16:50:00Z"/>
-        </w:rPr>
-      </w:pPr>
-    </w:p>
-    <w:p>
-      <w:pPr>
-        <w:rPr>
-          <w:ins w:id="158" w:author="Brian Dean" w:date="2020-02-06T16:50:00Z"/>
-        </w:rPr>
-      </w:pPr>
-      <w:ins w:id="159" w:author="Brian Dean" w:date="2020-02-06T16:50:00Z">
+          <w:ins w:id="153" w:author="Brian Dean" w:date="2020-02-06T16:50:00Z"/>
+        </w:rPr>
+      </w:pPr>
+    </w:p>
+    <w:p>
+      <w:pPr>
+        <w:rPr>
+          <w:ins w:id="154" w:author="Brian Dean" w:date="2020-02-06T16:50:00Z"/>
+        </w:rPr>
+      </w:pPr>
+      <w:ins w:id="155" w:author="Brian Dean" w:date="2020-02-06T16:50:00Z">
         <w:r>
           <w:t>Interestingly our research uncovered a kickstarter start up based in the U.K. that is almost a mirror of gardenMates. The main difference being their sensor is designed for indoor use only which is a limitation gardenMates intends to overcome.</w:t>
         </w:r>
@@ -8689,24 +8768,24 @@
     <w:p>
       <w:pPr>
         <w:rPr>
-          <w:ins w:id="160" w:author="Brian Dean" w:date="2020-02-06T16:50:00Z"/>
-        </w:rPr>
-      </w:pPr>
-    </w:p>
-    <w:p>
-      <w:pPr>
-        <w:rPr>
-          <w:ins w:id="161" w:author="Brian Dean" w:date="2020-02-06T16:50:00Z"/>
-        </w:rPr>
-      </w:pPr>
-    </w:p>
-    <w:p>
-      <w:pPr>
-        <w:rPr>
-          <w:del w:id="162" w:author="Brian Dean" w:date="2020-02-06T16:50:00Z"/>
-        </w:rPr>
-      </w:pPr>
-      <w:del w:id="163" w:author="Brian Dean" w:date="2020-02-06T16:50:00Z">
+          <w:ins w:id="156" w:author="Brian Dean" w:date="2020-02-06T16:50:00Z"/>
+        </w:rPr>
+      </w:pPr>
+    </w:p>
+    <w:p>
+      <w:pPr>
+        <w:rPr>
+          <w:ins w:id="157" w:author="Brian Dean" w:date="2020-02-06T16:50:00Z"/>
+        </w:rPr>
+      </w:pPr>
+    </w:p>
+    <w:p>
+      <w:pPr>
+        <w:rPr>
+          <w:del w:id="158" w:author="Brian Dean" w:date="2020-02-06T16:50:00Z"/>
+        </w:rPr>
+      </w:pPr>
+      <w:del w:id="159" w:author="Brian Dean" w:date="2020-02-06T16:50:00Z">
         <w:r>
           <w:delText>What similar systems or products are available? What competitors are there? What points of difference are there about your project compared to what exist now? At least one paragraph is expected.</w:delText>
         </w:r>
@@ -8715,7 +8794,7 @@
     <w:p>
       <w:pPr>
         <w:rPr>
-          <w:del w:id="164" w:author="Brian Dean" w:date="2020-02-06T16:50:00Z"/>
+          <w:del w:id="160" w:author="Brian Dean" w:date="2020-02-06T16:50:00Z"/>
         </w:rPr>
       </w:pPr>
     </w:p>
@@ -8723,21 +8802,21 @@
       <w:pPr>
         <w:pStyle w:val="Heading2"/>
       </w:pPr>
-      <w:bookmarkStart w:id="165" w:name="_Toc32556939"/>
+      <w:bookmarkStart w:id="161" w:name="_Toc32556939"/>
       <w:r>
         <w:t>Detailed Description</w:t>
       </w:r>
-      <w:bookmarkEnd w:id="165"/>
+      <w:bookmarkEnd w:id="161"/>
     </w:p>
     <w:p>
       <w:pPr>
         <w:pStyle w:val="Heading3"/>
       </w:pPr>
-      <w:bookmarkStart w:id="166" w:name="_Toc32556940"/>
+      <w:bookmarkStart w:id="162" w:name="_Toc32556940"/>
       <w:r>
         <w:t>Aims</w:t>
       </w:r>
-      <w:bookmarkEnd w:id="166"/>
+      <w:bookmarkEnd w:id="162"/>
     </w:p>
     <w:p>
       <w:pPr>
@@ -8746,7 +8825,7 @@
           <w:lang w:eastAsia="en-US"/>
         </w:rPr>
       </w:pPr>
-      <w:ins w:id="167" w:author="Brian Dean" w:date="2020-02-06T16:50:00Z">
+      <w:ins w:id="163" w:author="Brian Dean" w:date="2020-02-06T16:50:00Z">
         <w:r>
           <w:rPr>
             <w:rFonts w:eastAsiaTheme="majorEastAsia"/>
@@ -8762,29 +8841,21 @@
         </w:rPr>
         <w:t>help</w:t>
       </w:r>
-      <w:ins w:id="168" w:author="Brian Dean" w:date="2020-02-06T16:50:00Z">
+      <w:ins w:id="164" w:author="Brian Dean" w:date="2020-02-06T16:50:00Z">
         <w:r>
           <w:rPr>
             <w:rFonts w:eastAsiaTheme="majorEastAsia"/>
             <w:lang w:eastAsia="en-US"/>
           </w:rPr>
-          <w:t xml:space="preserve"> in maintaining happy healthy balcony</w:t>
+          <w:t xml:space="preserve"> in maintaining happy healthy </w:t>
         </w:r>
-      </w:ins>
-      <w:r>
-        <w:rPr>
-          <w:rFonts w:eastAsiaTheme="majorEastAsia"/>
-          <w:lang w:eastAsia="en-US"/>
-        </w:rPr>
-        <w:t>,</w:t>
-      </w:r>
-      <w:ins w:id="169" w:author="Brian Dean" w:date="2020-02-06T16:50:00Z">
+        <w:proofErr w:type="gramStart"/>
         <w:r>
           <w:rPr>
             <w:rFonts w:eastAsiaTheme="majorEastAsia"/>
             <w:lang w:eastAsia="en-US"/>
           </w:rPr>
-          <w:t xml:space="preserve">  indoor </w:t>
+          <w:t>balcony</w:t>
         </w:r>
       </w:ins>
       <w:r>
@@ -8792,9 +8863,33 @@
           <w:rFonts w:eastAsiaTheme="majorEastAsia"/>
           <w:lang w:eastAsia="en-US"/>
         </w:rPr>
+        <w:t>,</w:t>
+      </w:r>
+      <w:ins w:id="165" w:author="Brian Dean" w:date="2020-02-06T16:50:00Z">
+        <w:r>
+          <w:rPr>
+            <w:rFonts w:eastAsiaTheme="majorEastAsia"/>
+            <w:lang w:eastAsia="en-US"/>
+          </w:rPr>
+          <w:t xml:space="preserve">  indoor</w:t>
+        </w:r>
+        <w:proofErr w:type="gramEnd"/>
+        <w:r>
+          <w:rPr>
+            <w:rFonts w:eastAsiaTheme="majorEastAsia"/>
+            <w:lang w:eastAsia="en-US"/>
+          </w:rPr>
+          <w:t xml:space="preserve"> </w:t>
+        </w:r>
+      </w:ins>
+      <w:r>
+        <w:rPr>
+          <w:rFonts w:eastAsiaTheme="majorEastAsia"/>
+          <w:lang w:eastAsia="en-US"/>
+        </w:rPr>
         <w:t xml:space="preserve">and micro </w:t>
       </w:r>
-      <w:ins w:id="170" w:author="Brian Dean" w:date="2020-02-06T16:50:00Z">
+      <w:ins w:id="166" w:author="Brian Dean" w:date="2020-02-06T16:50:00Z">
         <w:r>
           <w:rPr>
             <w:rFonts w:eastAsiaTheme="majorEastAsia"/>
@@ -8814,36 +8909,36 @@
     <w:p>
       <w:pPr>
         <w:rPr>
+          <w:ins w:id="167" w:author="Brian Dean" w:date="2020-02-06T16:50:00Z"/>
+          <w:rFonts w:eastAsiaTheme="majorEastAsia"/>
+          <w:lang w:eastAsia="en-US"/>
+        </w:rPr>
+      </w:pPr>
+    </w:p>
+    <w:p>
+      <w:pPr>
+        <w:pStyle w:val="Heading3"/>
+        <w:rPr>
+          <w:ins w:id="168" w:author="Brian Dean" w:date="2020-02-06T16:50:00Z"/>
+        </w:rPr>
+      </w:pPr>
+      <w:bookmarkStart w:id="169" w:name="_Toc32556941"/>
+      <w:ins w:id="170" w:author="Brian Dean" w:date="2020-02-06T16:50:00Z">
+        <w:r>
+          <w:t>Goal 1</w:t>
+        </w:r>
+        <w:bookmarkEnd w:id="169"/>
+      </w:ins>
+    </w:p>
+    <w:p>
+      <w:pPr>
+        <w:rPr>
           <w:ins w:id="171" w:author="Brian Dean" w:date="2020-02-06T16:50:00Z"/>
           <w:rFonts w:eastAsiaTheme="majorEastAsia"/>
           <w:lang w:eastAsia="en-US"/>
         </w:rPr>
       </w:pPr>
-    </w:p>
-    <w:p>
-      <w:pPr>
-        <w:pStyle w:val="Heading3"/>
-        <w:rPr>
-          <w:ins w:id="172" w:author="Brian Dean" w:date="2020-02-06T16:50:00Z"/>
-        </w:rPr>
-      </w:pPr>
-      <w:bookmarkStart w:id="173" w:name="_Toc32556941"/>
-      <w:ins w:id="174" w:author="Brian Dean" w:date="2020-02-06T16:50:00Z">
-        <w:r>
-          <w:t>Goal 1</w:t>
-        </w:r>
-        <w:bookmarkEnd w:id="173"/>
-      </w:ins>
-    </w:p>
-    <w:p>
-      <w:pPr>
-        <w:rPr>
-          <w:ins w:id="175" w:author="Brian Dean" w:date="2020-02-06T16:50:00Z"/>
-          <w:rFonts w:eastAsiaTheme="majorEastAsia"/>
-          <w:lang w:eastAsia="en-US"/>
-        </w:rPr>
-      </w:pPr>
-      <w:ins w:id="176" w:author="Brian Dean" w:date="2020-02-06T16:50:00Z">
+      <w:ins w:id="172" w:author="Brian Dean" w:date="2020-02-06T16:50:00Z">
         <w:r>
           <w:rPr>
             <w:rFonts w:eastAsiaTheme="majorEastAsia"/>
@@ -8875,11 +8970,11 @@
           <w:numId w:val="15"/>
         </w:numPr>
         <w:rPr>
-          <w:ins w:id="177" w:author="Brian Dean" w:date="2020-02-06T16:50:00Z"/>
+          <w:ins w:id="173" w:author="Brian Dean" w:date="2020-02-06T16:50:00Z"/>
           <w:rFonts w:eastAsiaTheme="majorEastAsia"/>
         </w:rPr>
       </w:pPr>
-      <w:ins w:id="178" w:author="Brian Dean" w:date="2020-02-06T16:50:00Z">
+      <w:ins w:id="174" w:author="Brian Dean" w:date="2020-02-06T16:50:00Z">
         <w:r>
           <w:rPr>
             <w:rFonts w:eastAsiaTheme="majorEastAsia"/>
@@ -8908,11 +9003,11 @@
           <w:numId w:val="15"/>
         </w:numPr>
         <w:rPr>
-          <w:ins w:id="179" w:author="Brian Dean" w:date="2020-02-06T16:50:00Z"/>
+          <w:ins w:id="175" w:author="Brian Dean" w:date="2020-02-06T16:50:00Z"/>
           <w:rFonts w:eastAsiaTheme="majorEastAsia"/>
         </w:rPr>
       </w:pPr>
-      <w:ins w:id="180" w:author="Brian Dean" w:date="2020-02-06T16:50:00Z">
+      <w:ins w:id="176" w:author="Brian Dean" w:date="2020-02-06T16:50:00Z">
         <w:r>
           <w:rPr>
             <w:rFonts w:eastAsiaTheme="majorEastAsia"/>
@@ -8929,11 +9024,11 @@
           <w:numId w:val="15"/>
         </w:numPr>
         <w:rPr>
-          <w:ins w:id="181" w:author="Brian Dean" w:date="2020-02-06T16:50:00Z"/>
+          <w:ins w:id="177" w:author="Brian Dean" w:date="2020-02-06T16:50:00Z"/>
           <w:rFonts w:eastAsiaTheme="majorEastAsia"/>
         </w:rPr>
       </w:pPr>
-      <w:ins w:id="182" w:author="Brian Dean" w:date="2020-02-06T16:50:00Z">
+      <w:ins w:id="178" w:author="Brian Dean" w:date="2020-02-06T16:50:00Z">
         <w:r>
           <w:rPr>
             <w:rFonts w:eastAsiaTheme="majorEastAsia"/>
@@ -8950,11 +9045,11 @@
           <w:numId w:val="15"/>
         </w:numPr>
         <w:rPr>
-          <w:ins w:id="183" w:author="Brian Dean" w:date="2020-02-06T16:50:00Z"/>
+          <w:ins w:id="179" w:author="Brian Dean" w:date="2020-02-06T16:50:00Z"/>
           <w:rFonts w:eastAsiaTheme="majorEastAsia"/>
         </w:rPr>
       </w:pPr>
-      <w:ins w:id="184" w:author="Brian Dean" w:date="2020-02-06T16:50:00Z">
+      <w:ins w:id="180" w:author="Brian Dean" w:date="2020-02-06T16:50:00Z">
         <w:r>
           <w:rPr>
             <w:rFonts w:eastAsiaTheme="majorEastAsia"/>
@@ -8966,11 +9061,11 @@
     <w:p>
       <w:pPr>
         <w:rPr>
-          <w:ins w:id="185" w:author="Brian Dean" w:date="2020-02-06T16:50:00Z"/>
+          <w:ins w:id="181" w:author="Brian Dean" w:date="2020-02-06T16:50:00Z"/>
           <w:rFonts w:eastAsiaTheme="majorEastAsia"/>
         </w:rPr>
       </w:pPr>
-      <w:ins w:id="186" w:author="Brian Dean" w:date="2020-02-06T16:50:00Z">
+      <w:ins w:id="182" w:author="Brian Dean" w:date="2020-02-06T16:50:00Z">
         <w:r>
           <w:rPr>
             <w:rFonts w:eastAsiaTheme="majorEastAsia"/>
@@ -8982,7 +9077,7 @@
     <w:p>
       <w:pPr>
         <w:rPr>
-          <w:ins w:id="187" w:author="Brian Dean" w:date="2020-02-06T16:50:00Z"/>
+          <w:ins w:id="183" w:author="Brian Dean" w:date="2020-02-06T16:50:00Z"/>
           <w:rFonts w:eastAsiaTheme="majorEastAsia"/>
         </w:rPr>
       </w:pPr>
@@ -8991,26 +9086,26 @@
       <w:pPr>
         <w:pStyle w:val="Heading3"/>
         <w:rPr>
-          <w:ins w:id="188" w:author="Brian Dean" w:date="2020-02-06T16:50:00Z"/>
-        </w:rPr>
-      </w:pPr>
-      <w:bookmarkStart w:id="189" w:name="_Toc32556942"/>
-      <w:ins w:id="190" w:author="Brian Dean" w:date="2020-02-06T16:50:00Z">
+          <w:ins w:id="184" w:author="Brian Dean" w:date="2020-02-06T16:50:00Z"/>
+        </w:rPr>
+      </w:pPr>
+      <w:bookmarkStart w:id="185" w:name="_Toc32556942"/>
+      <w:ins w:id="186" w:author="Brian Dean" w:date="2020-02-06T16:50:00Z">
         <w:r>
           <w:t>Goal 2</w:t>
         </w:r>
-        <w:bookmarkEnd w:id="189"/>
+        <w:bookmarkEnd w:id="185"/>
       </w:ins>
     </w:p>
     <w:p>
       <w:pPr>
         <w:rPr>
-          <w:ins w:id="191" w:author="Brian Dean" w:date="2020-02-06T16:50:00Z"/>
+          <w:ins w:id="187" w:author="Brian Dean" w:date="2020-02-06T16:50:00Z"/>
           <w:rFonts w:eastAsiaTheme="majorEastAsia"/>
           <w:lang w:eastAsia="en-US"/>
         </w:rPr>
       </w:pPr>
-      <w:ins w:id="192" w:author="Brian Dean" w:date="2020-02-06T16:50:00Z">
+      <w:ins w:id="188" w:author="Brian Dean" w:date="2020-02-06T16:50:00Z">
         <w:r>
           <w:rPr>
             <w:rFonts w:eastAsiaTheme="majorEastAsia"/>
@@ -9023,19 +9118,59 @@
     <w:p>
       <w:pPr>
         <w:rPr>
-          <w:ins w:id="193" w:author="Brian Dean" w:date="2020-02-06T16:50:00Z"/>
+          <w:ins w:id="189" w:author="Brian Dean" w:date="2020-02-06T16:50:00Z"/>
           <w:rFonts w:eastAsiaTheme="majorEastAsia"/>
           <w:lang w:eastAsia="en-US"/>
         </w:rPr>
       </w:pPr>
-      <w:ins w:id="194" w:author="Brian Dean" w:date="2020-02-06T16:50:00Z">
+      <w:ins w:id="190" w:author="Brian Dean" w:date="2020-02-06T16:50:00Z">
         <w:r>
           <w:rPr>
             <w:rFonts w:eastAsiaTheme="majorEastAsia"/>
             <w:lang w:eastAsia="en-US"/>
           </w:rPr>
-          <w:t>The application needs to allow for very easy wizard based configuration setups and sensor pairing.</w:t>
+          <w:t xml:space="preserve">The application needs to allow for very easy </w:t>
         </w:r>
+        <w:proofErr w:type="gramStart"/>
+        <w:r>
+          <w:rPr>
+            <w:rFonts w:eastAsiaTheme="majorEastAsia"/>
+            <w:lang w:eastAsia="en-US"/>
+          </w:rPr>
+          <w:t>wizard based</w:t>
+        </w:r>
+        <w:proofErr w:type="gramEnd"/>
+        <w:r>
+          <w:rPr>
+            <w:rFonts w:eastAsiaTheme="majorEastAsia"/>
+            <w:lang w:eastAsia="en-US"/>
+          </w:rPr>
+          <w:t xml:space="preserve"> configuration setups and sensor pairing.</w:t>
+        </w:r>
+      </w:ins>
+    </w:p>
+    <w:p>
+      <w:pPr>
+        <w:rPr>
+          <w:ins w:id="191" w:author="Brian Dean" w:date="2020-02-06T16:50:00Z"/>
+          <w:rFonts w:eastAsiaTheme="majorEastAsia"/>
+          <w:lang w:eastAsia="en-US"/>
+        </w:rPr>
+      </w:pPr>
+    </w:p>
+    <w:p>
+      <w:pPr>
+        <w:pStyle w:val="Heading3"/>
+        <w:rPr>
+          <w:ins w:id="192" w:author="Brian Dean" w:date="2020-02-06T16:50:00Z"/>
+        </w:rPr>
+      </w:pPr>
+      <w:bookmarkStart w:id="193" w:name="_Toc32556943"/>
+      <w:ins w:id="194" w:author="Brian Dean" w:date="2020-02-06T16:50:00Z">
+        <w:r>
+          <w:t>Goal 3</w:t>
+        </w:r>
+        <w:bookmarkEnd w:id="193"/>
       </w:ins>
     </w:p>
     <w:p>
@@ -9046,31 +9181,7 @@
           <w:lang w:eastAsia="en-US"/>
         </w:rPr>
       </w:pPr>
-    </w:p>
-    <w:p>
-      <w:pPr>
-        <w:pStyle w:val="Heading3"/>
-        <w:rPr>
-          <w:ins w:id="196" w:author="Brian Dean" w:date="2020-02-06T16:50:00Z"/>
-        </w:rPr>
-      </w:pPr>
-      <w:bookmarkStart w:id="197" w:name="_Toc32556943"/>
-      <w:ins w:id="198" w:author="Brian Dean" w:date="2020-02-06T16:50:00Z">
-        <w:r>
-          <w:t>Goal 3</w:t>
-        </w:r>
-        <w:bookmarkEnd w:id="197"/>
-      </w:ins>
-    </w:p>
-    <w:p>
-      <w:pPr>
-        <w:rPr>
-          <w:ins w:id="199" w:author="Brian Dean" w:date="2020-02-06T16:50:00Z"/>
-          <w:rFonts w:eastAsiaTheme="majorEastAsia"/>
-          <w:lang w:eastAsia="en-US"/>
-        </w:rPr>
-      </w:pPr>
-      <w:ins w:id="200" w:author="Brian Dean" w:date="2020-02-06T16:50:00Z">
+      <w:ins w:id="196" w:author="Brian Dean" w:date="2020-02-06T16:50:00Z">
         <w:r>
           <w:rPr>
             <w:rFonts w:eastAsiaTheme="majorEastAsia"/>
@@ -9118,36 +9229,36 @@
     <w:p>
       <w:pPr>
         <w:rPr>
+          <w:ins w:id="197" w:author="Brian Dean" w:date="2020-02-06T16:50:00Z"/>
+          <w:rFonts w:eastAsiaTheme="majorEastAsia"/>
+          <w:lang w:eastAsia="en-US"/>
+        </w:rPr>
+      </w:pPr>
+    </w:p>
+    <w:p>
+      <w:pPr>
+        <w:pStyle w:val="Heading3"/>
+        <w:rPr>
+          <w:ins w:id="198" w:author="Brian Dean" w:date="2020-02-06T16:50:00Z"/>
+        </w:rPr>
+      </w:pPr>
+      <w:bookmarkStart w:id="199" w:name="_Toc32556944"/>
+      <w:ins w:id="200" w:author="Brian Dean" w:date="2020-02-06T16:50:00Z">
+        <w:r>
+          <w:t>Goal 4</w:t>
+        </w:r>
+        <w:bookmarkEnd w:id="199"/>
+      </w:ins>
+    </w:p>
+    <w:p>
+      <w:pPr>
+        <w:rPr>
           <w:ins w:id="201" w:author="Brian Dean" w:date="2020-02-06T16:50:00Z"/>
           <w:rFonts w:eastAsiaTheme="majorEastAsia"/>
           <w:lang w:eastAsia="en-US"/>
         </w:rPr>
       </w:pPr>
-    </w:p>
-    <w:p>
-      <w:pPr>
-        <w:pStyle w:val="Heading3"/>
-        <w:rPr>
-          <w:ins w:id="202" w:author="Brian Dean" w:date="2020-02-06T16:50:00Z"/>
-        </w:rPr>
-      </w:pPr>
-      <w:bookmarkStart w:id="203" w:name="_Toc32556944"/>
-      <w:ins w:id="204" w:author="Brian Dean" w:date="2020-02-06T16:50:00Z">
-        <w:r>
-          <w:t>Goal 4</w:t>
-        </w:r>
-        <w:bookmarkEnd w:id="203"/>
-      </w:ins>
-    </w:p>
-    <w:p>
-      <w:pPr>
-        <w:rPr>
-          <w:ins w:id="205" w:author="Brian Dean" w:date="2020-02-06T16:50:00Z"/>
-          <w:rFonts w:eastAsiaTheme="majorEastAsia"/>
-          <w:lang w:eastAsia="en-US"/>
-        </w:rPr>
-      </w:pPr>
-      <w:ins w:id="206" w:author="Brian Dean" w:date="2020-02-06T16:50:00Z">
+      <w:ins w:id="202" w:author="Brian Dean" w:date="2020-02-06T16:50:00Z">
         <w:r>
           <w:rPr>
             <w:rFonts w:eastAsiaTheme="majorEastAsia"/>
@@ -9188,42 +9299,58 @@
     <w:p>
       <w:pPr>
         <w:rPr>
+          <w:ins w:id="203" w:author="Brian Dean" w:date="2020-02-06T16:50:00Z"/>
+          <w:rFonts w:eastAsiaTheme="majorEastAsia"/>
+          <w:lang w:eastAsia="en-US"/>
+        </w:rPr>
+      </w:pPr>
+    </w:p>
+    <w:p>
+      <w:pPr>
+        <w:pStyle w:val="Heading3"/>
+        <w:rPr>
+          <w:ins w:id="204" w:author="Brian Dean" w:date="2020-02-06T16:50:00Z"/>
+        </w:rPr>
+      </w:pPr>
+      <w:bookmarkStart w:id="205" w:name="_Toc32556945"/>
+      <w:ins w:id="206" w:author="Brian Dean" w:date="2020-02-06T16:50:00Z">
+        <w:r>
+          <w:t>Goal 5</w:t>
+        </w:r>
+        <w:bookmarkEnd w:id="205"/>
+      </w:ins>
+    </w:p>
+    <w:p>
+      <w:pPr>
+        <w:rPr>
           <w:ins w:id="207" w:author="Brian Dean" w:date="2020-02-06T16:50:00Z"/>
           <w:rFonts w:eastAsiaTheme="majorEastAsia"/>
           <w:lang w:eastAsia="en-US"/>
         </w:rPr>
       </w:pPr>
-    </w:p>
-    <w:p>
-      <w:pPr>
-        <w:pStyle w:val="Heading3"/>
-        <w:rPr>
-          <w:ins w:id="208" w:author="Brian Dean" w:date="2020-02-06T16:50:00Z"/>
-        </w:rPr>
-      </w:pPr>
-      <w:bookmarkStart w:id="209" w:name="_Toc32556945"/>
-      <w:ins w:id="210" w:author="Brian Dean" w:date="2020-02-06T16:50:00Z">
-        <w:r>
-          <w:t>Goal 5</w:t>
-        </w:r>
-        <w:bookmarkEnd w:id="209"/>
-      </w:ins>
-    </w:p>
-    <w:p>
-      <w:pPr>
-        <w:rPr>
-          <w:ins w:id="211" w:author="Brian Dean" w:date="2020-02-06T16:50:00Z"/>
-          <w:rFonts w:eastAsiaTheme="majorEastAsia"/>
-          <w:lang w:eastAsia="en-US"/>
-        </w:rPr>
-      </w:pPr>
-      <w:ins w:id="212" w:author="Brian Dean" w:date="2020-02-06T16:50:00Z">
+      <w:ins w:id="208" w:author="Brian Dean" w:date="2020-02-06T16:50:00Z">
         <w:r>
           <w:rPr>
             <w:rFonts w:eastAsiaTheme="majorEastAsia"/>
             <w:lang w:eastAsia="en-US"/>
           </w:rPr>
-          <w:t xml:space="preserve">Apart from having the right soil composition, moisture, with an appropriate temperature and sufficient light, </w:t>
+          <w:t xml:space="preserve">Apart from having the right soil composition, moisture, with an appropriate temperature and </w:t>
+        </w:r>
+        <w:proofErr w:type="gramStart"/>
+        <w:r>
+          <w:rPr>
+            <w:rFonts w:eastAsiaTheme="majorEastAsia"/>
+            <w:lang w:eastAsia="en-US"/>
+          </w:rPr>
+          <w:t>sufficient</w:t>
+        </w:r>
+        <w:proofErr w:type="gramEnd"/>
+        <w:r>
+          <w:rPr>
+            <w:rFonts w:eastAsiaTheme="majorEastAsia"/>
+            <w:lang w:eastAsia="en-US"/>
+          </w:rPr>
+          <w:t xml:space="preserve"> light, </w:t>
         </w:r>
         <w:r>
           <w:rPr>
@@ -9279,7 +9406,6 @@
             <w:rFonts w:eastAsiaTheme="majorEastAsia"/>
             <w:lang w:eastAsia="en-US"/>
           </w:rPr>
-          <w:lastRenderedPageBreak/>
           <w:t>through machine learning the most likely cause and to offer recommendations for treatment.</w:t>
         </w:r>
       </w:ins>
@@ -9287,7 +9413,7 @@
     <w:p>
       <w:pPr>
         <w:rPr>
-          <w:ins w:id="213" w:author="Brian Dean" w:date="2020-02-06T16:50:00Z"/>
+          <w:ins w:id="209" w:author="Brian Dean" w:date="2020-02-06T16:50:00Z"/>
           <w:rFonts w:eastAsiaTheme="majorEastAsia"/>
           <w:lang w:eastAsia="en-US"/>
         </w:rPr>
@@ -9305,11 +9431,11 @@
       <w:pPr>
         <w:pStyle w:val="Heading3"/>
       </w:pPr>
-      <w:bookmarkStart w:id="214" w:name="_Toc32556946"/>
+      <w:bookmarkStart w:id="210" w:name="_Toc32556946"/>
       <w:r>
         <w:t>Plans and Progress</w:t>
       </w:r>
-      <w:bookmarkEnd w:id="214"/>
+      <w:bookmarkEnd w:id="210"/>
     </w:p>
     <w:p>
       <w:pPr>
@@ -9522,7 +9648,7 @@
     <w:p>
       <w:pPr>
         <w:rPr>
-          <w:ins w:id="215" w:author="Brian Dean" w:date="2020-02-06T16:50:00Z"/>
+          <w:ins w:id="211" w:author="Brian Dean" w:date="2020-02-06T16:50:00Z"/>
           <w:lang w:eastAsia="en-US"/>
         </w:rPr>
       </w:pPr>
@@ -9530,7 +9656,7 @@
     <w:p>
       <w:pPr>
         <w:rPr>
-          <w:ins w:id="216" w:author="Brian Dean" w:date="2020-02-06T16:50:00Z"/>
+          <w:ins w:id="212" w:author="Brian Dean" w:date="2020-02-06T16:50:00Z"/>
           <w:lang w:eastAsia="en-US"/>
         </w:rPr>
       </w:pPr>
@@ -9538,7 +9664,7 @@
     <w:p>
       <w:pPr>
         <w:rPr>
-          <w:ins w:id="217" w:author="Brian Dean" w:date="2020-02-06T16:50:00Z"/>
+          <w:ins w:id="213" w:author="Brian Dean" w:date="2020-02-06T16:50:00Z"/>
           <w:lang w:eastAsia="en-US"/>
         </w:rPr>
       </w:pPr>
@@ -9547,10 +9673,10 @@
       <w:pPr>
         <w:pStyle w:val="Heading4"/>
         <w:rPr>
-          <w:ins w:id="218" w:author="Brian Dean" w:date="2020-02-06T16:50:00Z"/>
-        </w:rPr>
-      </w:pPr>
-      <w:ins w:id="219" w:author="Brian Dean" w:date="2020-02-06T16:50:00Z">
+          <w:ins w:id="214" w:author="Brian Dean" w:date="2020-02-06T16:50:00Z"/>
+        </w:rPr>
+      </w:pPr>
+      <w:ins w:id="215" w:author="Brian Dean" w:date="2020-02-06T16:50:00Z">
         <w:r>
           <w:t>The Sensor</w:t>
         </w:r>
@@ -9559,11 +9685,11 @@
     <w:p>
       <w:pPr>
         <w:rPr>
-          <w:ins w:id="220" w:author="Brian Dean" w:date="2020-02-06T16:50:00Z"/>
+          <w:ins w:id="216" w:author="Brian Dean" w:date="2020-02-06T16:50:00Z"/>
           <w:lang w:eastAsia="en-US"/>
         </w:rPr>
       </w:pPr>
-      <w:ins w:id="221" w:author="Brian Dean" w:date="2020-02-06T16:50:00Z">
+      <w:ins w:id="217" w:author="Brian Dean" w:date="2020-02-06T16:50:00Z">
         <w:r>
           <w:rPr>
             <w:lang w:eastAsia="en-US"/>
@@ -9607,7 +9733,7 @@
         </w:rPr>
         <w:t>,</w:t>
       </w:r>
-      <w:ins w:id="222" w:author="Brian Dean" w:date="2020-02-06T16:50:00Z">
+      <w:ins w:id="218" w:author="Brian Dean" w:date="2020-02-06T16:50:00Z">
         <w:r>
           <w:rPr>
             <w:lang w:eastAsia="en-US"/>
@@ -9631,7 +9757,7 @@
     <w:p>
       <w:pPr>
         <w:rPr>
-          <w:ins w:id="223" w:author="Brian Dean" w:date="2020-02-06T16:50:00Z"/>
+          <w:ins w:id="219" w:author="Brian Dean" w:date="2020-02-06T16:50:00Z"/>
           <w:lang w:eastAsia="en-US"/>
         </w:rPr>
       </w:pPr>
@@ -9640,7 +9766,7 @@
       <w:pPr>
         <w:pStyle w:val="Heading4"/>
       </w:pPr>
-      <w:ins w:id="224" w:author="Brian Dean" w:date="2020-02-06T16:50:00Z">
+      <w:ins w:id="220" w:author="Brian Dean" w:date="2020-02-06T16:50:00Z">
         <w:r>
           <w:t>The Hub</w:t>
         </w:r>
@@ -9686,34 +9812,62 @@
         <w:rPr>
           <w:lang w:eastAsia="en-US"/>
         </w:rPr>
-        <w:t xml:space="preserve"> and </w:t>
-      </w:r>
+        <w:t xml:space="preserve"> </w:t>
+      </w:r>
+      <w:proofErr w:type="gramStart"/>
       <w:r>
         <w:rPr>
           <w:lang w:eastAsia="en-US"/>
         </w:rPr>
-        <w:t xml:space="preserve"> Bluetooth/Bluetooth Mesh</w:t>
+        <w:t xml:space="preserve">and </w:t>
       </w:r>
       <w:r>
         <w:rPr>
           <w:lang w:eastAsia="en-US"/>
         </w:rPr>
-        <w:t>. Currently supports 32 devices although recent information suggests this will be considerably expanded in the near future. Appears to be one of the few devices that supports all three communication protocols and as it is manufactured by the same company as the sensor integrates seamlessly.</w:t>
-      </w:r>
-    </w:p>
-    <w:p>
-      <w:pPr>
-        <w:rPr>
-          <w:ins w:id="225" w:author="Brian Dean" w:date="2020-02-06T16:50:00Z"/>
+        <w:t xml:space="preserve"> Bluetooth</w:t>
+      </w:r>
+      <w:proofErr w:type="gramEnd"/>
+      <w:r>
+        <w:rPr>
           <w:lang w:eastAsia="en-US"/>
         </w:rPr>
+        <w:t>/Bluetooth Mesh</w:t>
+      </w:r>
+      <w:r>
+        <w:rPr>
+          <w:lang w:eastAsia="en-US"/>
+        </w:rPr>
+        <w:t xml:space="preserve">. Currently supports 32 devices although recent information suggests this will be considerably expanded </w:t>
+      </w:r>
+      <w:proofErr w:type="gramStart"/>
+      <w:r>
+        <w:rPr>
+          <w:lang w:eastAsia="en-US"/>
+        </w:rPr>
+        <w:t>in the near future</w:t>
+      </w:r>
+      <w:proofErr w:type="gramEnd"/>
+      <w:r>
+        <w:rPr>
+          <w:lang w:eastAsia="en-US"/>
+        </w:rPr>
+        <w:t>. Appears to be one of the few devices that supports all three communication protocols and as it is manufactured by the same company as the sensor integrates seamlessly.</w:t>
+      </w:r>
+    </w:p>
+    <w:p>
+      <w:pPr>
+        <w:rPr>
+          <w:ins w:id="221" w:author="Brian Dean" w:date="2020-02-06T16:50:00Z"/>
+          <w:lang w:eastAsia="en-US"/>
+        </w:rPr>
       </w:pPr>
     </w:p>
     <w:p>
       <w:pPr>
         <w:pStyle w:val="Heading4"/>
       </w:pPr>
-      <w:ins w:id="226" w:author="Brian Dean" w:date="2020-02-09T18:09:00Z">
+      <w:ins w:id="222" w:author="Brian Dean" w:date="2020-02-09T18:09:00Z">
         <w:r>
           <w:t>Mobile phone app</w:t>
         </w:r>
@@ -9751,7 +9905,6 @@
           <w:noProof/>
           <w:lang w:eastAsia="en-US"/>
         </w:rPr>
-        <w:lastRenderedPageBreak/>
         <w:drawing>
           <wp:inline distT="0" distB="0" distL="0" distR="0" wp14:anchorId="5FD4D37B" wp14:editId="1850C36D">
             <wp:extent cx="5731510" cy="4344035"/>
@@ -9986,7 +10139,6 @@
                 <w:noProof/>
                 <w:lang w:eastAsia="en-US"/>
               </w:rPr>
-              <w:lastRenderedPageBreak/>
               <w:drawing>
                 <wp:inline distT="0" distB="0" distL="0" distR="0" wp14:anchorId="132D14A5" wp14:editId="3DC6ACE0">
                   <wp:extent cx="1731010" cy="3413760"/>
@@ -10082,7 +10234,6 @@
                 <w:noProof/>
                 <w:lang w:eastAsia="en-US"/>
               </w:rPr>
-              <w:lastRenderedPageBreak/>
               <w:drawing>
                 <wp:inline distT="0" distB="0" distL="0" distR="0" wp14:anchorId="72909B11" wp14:editId="3099E0B3">
                   <wp:extent cx="1700530" cy="3011170"/>
@@ -10373,7 +10524,6 @@
                 <w:noProof/>
                 <w:lang w:eastAsia="en-US"/>
               </w:rPr>
-              <w:lastRenderedPageBreak/>
               <w:drawing>
                 <wp:inline distT="0" distB="0" distL="0" distR="0" wp14:anchorId="40CA7059" wp14:editId="3144DDB3">
                   <wp:extent cx="1737360" cy="3389630"/>
@@ -10435,7 +10585,21 @@
               <w:rPr>
                 <w:lang w:eastAsia="en-US"/>
               </w:rPr>
-              <w:t>When buying a new plant we like the idea of being able to scan the details in rather than selecting from a pick list of having to search.</w:t>
+              <w:t xml:space="preserve">When buying a new </w:t>
+            </w:r>
+            <w:proofErr w:type="gramStart"/>
+            <w:r>
+              <w:rPr>
+                <w:lang w:eastAsia="en-US"/>
+              </w:rPr>
+              <w:t>plant</w:t>
+            </w:r>
+            <w:proofErr w:type="gramEnd"/>
+            <w:r>
+              <w:rPr>
+                <w:lang w:eastAsia="en-US"/>
+              </w:rPr>
+              <w:t xml:space="preserve"> we like the idea of being able to scan the details in rather than selecting from a pick list of having to search.</w:t>
             </w:r>
           </w:p>
           <w:p>
@@ -10545,7 +10709,7 @@
     <w:p>
       <w:pPr>
         <w:rPr>
-          <w:ins w:id="227" w:author="Brian Dean" w:date="2020-02-09T18:09:00Z"/>
+          <w:ins w:id="223" w:author="Brian Dean" w:date="2020-02-09T18:09:00Z"/>
           <w:lang w:eastAsia="en-US"/>
         </w:rPr>
       </w:pPr>
@@ -10554,7 +10718,7 @@
       <w:pPr>
         <w:pStyle w:val="Heading4"/>
         <w:rPr>
-          <w:ins w:id="228" w:author="Brian Dean" w:date="2020-02-09T18:09:00Z"/>
+          <w:ins w:id="224" w:author="Brian Dean" w:date="2020-02-09T18:09:00Z"/>
         </w:rPr>
       </w:pPr>
     </w:p>
@@ -10582,7 +10746,7 @@
     <w:p>
       <w:pPr>
         <w:rPr>
-          <w:ins w:id="229" w:author="Brian Dean" w:date="2020-02-09T18:09:00Z"/>
+          <w:ins w:id="225" w:author="Brian Dean" w:date="2020-02-09T18:09:00Z"/>
           <w:lang w:eastAsia="en-US"/>
         </w:rPr>
       </w:pPr>
@@ -10591,11 +10755,11 @@
       <w:pPr>
         <w:pStyle w:val="Heading3"/>
       </w:pPr>
-      <w:bookmarkStart w:id="230" w:name="_Toc32556947"/>
+      <w:bookmarkStart w:id="226" w:name="_Toc32556947"/>
       <w:r>
         <w:t>Background notes and dead ends.</w:t>
       </w:r>
-      <w:bookmarkEnd w:id="230"/>
+      <w:bookmarkEnd w:id="226"/>
     </w:p>
     <w:p>
       <w:pPr>
@@ -10627,13 +10791,21 @@
         <w:t xml:space="preserve">researching the possible </w:t>
       </w:r>
       <w:r>
-        <w:t>development environment</w:t>
+        <w:t xml:space="preserve">development </w:t>
+      </w:r>
+      <w:proofErr w:type="gramStart"/>
+      <w:r>
+        <w:t>environment</w:t>
       </w:r>
       <w:r>
         <w:t>s</w:t>
       </w:r>
       <w:r>
-        <w:t xml:space="preserve">  was </w:t>
+        <w:t xml:space="preserve">  was</w:t>
+      </w:r>
+      <w:proofErr w:type="gramEnd"/>
+      <w:r>
+        <w:t xml:space="preserve"> </w:t>
       </w:r>
       <w:r>
         <w:t xml:space="preserve">identifying </w:t>
@@ -10671,6 +10843,7 @@
         </w:rPr>
         <w:t xml:space="preserve"> had to deal with when searching for software, </w:t>
       </w:r>
+      <w:proofErr w:type="gramStart"/>
       <w:r>
         <w:rPr>
           <w:lang w:val="en"/>
@@ -10680,6 +10853,7 @@
       <w:r>
         <w:t xml:space="preserve"> sometimes</w:t>
       </w:r>
+      <w:proofErr w:type="gramEnd"/>
       <w:r>
         <w:rPr>
           <w:lang w:val="en"/>
@@ -10723,19 +10897,35 @@
         <w:t>,</w:t>
       </w:r>
       <w:r>
-        <w:t xml:space="preserve"> integration </w:t>
-      </w:r>
-      <w:r>
         <w:t xml:space="preserve"> </w:t>
       </w:r>
-      <w:r>
-        <w:t xml:space="preserve">etc. The cloud technology </w:t>
-      </w:r>
-      <w:r>
-        <w:t xml:space="preserve">chosen for </w:t>
-      </w:r>
-      <w:r>
-        <w:t xml:space="preserve"> our project is AWS, since it has a lot of benefits like flexibility, security and </w:t>
+      <w:proofErr w:type="gramStart"/>
+      <w:r>
+        <w:t xml:space="preserve">integration </w:t>
+      </w:r>
+      <w:r>
+        <w:t xml:space="preserve"> </w:t>
+      </w:r>
+      <w:r>
+        <w:t>etc.</w:t>
+      </w:r>
+      <w:proofErr w:type="gramEnd"/>
+      <w:r>
+        <w:t xml:space="preserve"> The cloud technology </w:t>
+      </w:r>
+      <w:r>
+        <w:t xml:space="preserve">chosen </w:t>
+      </w:r>
+      <w:proofErr w:type="gramStart"/>
+      <w:r>
+        <w:t xml:space="preserve">for </w:t>
+      </w:r>
+      <w:r>
+        <w:t xml:space="preserve"> our</w:t>
+      </w:r>
+      <w:proofErr w:type="gramEnd"/>
+      <w:r>
+        <w:t xml:space="preserve"> project is AWS, since it has a lot of benefits like flexibility, security and </w:t>
       </w:r>
       <w:r>
         <w:t xml:space="preserve">prebuilt </w:t>
@@ -10771,7 +10961,11 @@
         <w:t xml:space="preserve"> to consider community and scalability. </w:t>
       </w:r>
       <w:r>
-        <w:t xml:space="preserve">Our choice is </w:t>
+        <w:t xml:space="preserve">Our choice </w:t>
+      </w:r>
+      <w:proofErr w:type="gramStart"/>
+      <w:r>
+        <w:t xml:space="preserve">is </w:t>
       </w:r>
       <w:r>
         <w:t xml:space="preserve"> </w:t>
@@ -10782,6 +10976,7 @@
       <w:r>
         <w:t>jango</w:t>
       </w:r>
+      <w:proofErr w:type="gramEnd"/>
       <w:r>
         <w:t>, which is highly</w:t>
       </w:r>
@@ -10819,11 +11014,7 @@
         <w:t xml:space="preserve"> which will </w:t>
       </w:r>
       <w:r>
-        <w:t xml:space="preserve">provide primitives for defining functions on tensors </w:t>
-      </w:r>
-      <w:r>
-        <w:lastRenderedPageBreak/>
-        <w:t>and automatically computing their derivatives.</w:t>
+        <w:t>provide primitives for defining functions on tensors and automatically computing their derivatives.</w:t>
       </w:r>
       <w:r>
         <w:t xml:space="preserve"> TensorFlow is the best variant for our app, it is flexible, easily trainable and open source.</w:t>
@@ -10845,23 +11036,25 @@
           <w:sz w:val="22"/>
           <w:szCs w:val="22"/>
         </w:rPr>
-        <w:t xml:space="preserve">An option for the back end database that could also provide a small footprint db on mobile devices </w:t>
-      </w:r>
+        <w:t xml:space="preserve">An option for the </w:t>
+      </w:r>
+      <w:proofErr w:type="gramStart"/>
       <w:r>
         <w:rPr>
           <w:rFonts w:ascii="Century Gothic" w:hAnsi="Century Gothic"/>
           <w:sz w:val="22"/>
           <w:szCs w:val="22"/>
         </w:rPr>
-        <w:t xml:space="preserve">that was considered </w:t>
-      </w:r>
+        <w:t>back end</w:t>
+      </w:r>
+      <w:proofErr w:type="gramEnd"/>
       <w:r>
         <w:rPr>
           <w:rFonts w:ascii="Century Gothic" w:hAnsi="Century Gothic"/>
           <w:sz w:val="22"/>
           <w:szCs w:val="22"/>
         </w:rPr>
-        <w:t>is couchbase. It is supported by Amazon and has the ability for the mobile app to be offline and sync later. Couchbase unfortunately is not open source but a paid subscription which makes it a less desirable option.</w:t>
+        <w:t xml:space="preserve"> database that could also provide a small footprint db on mobile devices </w:t>
       </w:r>
       <w:r>
         <w:rPr>
@@ -10869,7 +11062,7 @@
           <w:sz w:val="22"/>
           <w:szCs w:val="22"/>
         </w:rPr>
-        <w:t xml:space="preserve"> We believe that Apache’s offering of CouchDB </w:t>
+        <w:t xml:space="preserve">that was considered </w:t>
       </w:r>
       <w:r>
         <w:rPr>
@@ -10877,6 +11070,22 @@
           <w:sz w:val="22"/>
           <w:szCs w:val="22"/>
         </w:rPr>
+        <w:t>is couchbase. It is supported by Amazon and has the ability for the mobile app to be offline and sync later. Couchbase unfortunately is not open source but a paid subscription which makes it a less desirable option.</w:t>
+      </w:r>
+      <w:r>
+        <w:rPr>
+          <w:rFonts w:ascii="Century Gothic" w:hAnsi="Century Gothic"/>
+          <w:sz w:val="22"/>
+          <w:szCs w:val="22"/>
+        </w:rPr>
+        <w:t xml:space="preserve"> We believe that Apache’s offering of CouchDB </w:t>
+      </w:r>
+      <w:r>
+        <w:rPr>
+          <w:rFonts w:ascii="Century Gothic" w:hAnsi="Century Gothic"/>
+          <w:sz w:val="22"/>
+          <w:szCs w:val="22"/>
+        </w:rPr>
         <w:t xml:space="preserve">a NOSQL database </w:t>
       </w:r>
     </w:p>
@@ -10899,7 +11108,15 @@
     </w:p>
     <w:p>
       <w:r>
-        <w:t>Mockups are really important part of our project, as it demonstrates the appearance of our mobile app. It was a challenge to find a free application for my aim, so I had to seek it through the Youtube. I decided to create mockups in “Figma” because it is free and easy. I have also found a great website where different IOS icons</w:t>
+        <w:t xml:space="preserve">Mockups are </w:t>
+      </w:r>
+      <w:proofErr w:type="gramStart"/>
+      <w:r>
+        <w:t>really important</w:t>
+      </w:r>
+      <w:proofErr w:type="gramEnd"/>
+      <w:r>
+        <w:t xml:space="preserve"> part of our project, as it demonstrates the appearance of our mobile app. It was a challenge to find a free application for my aim, so I had to seek it through the Youtube. I decided to create mockups in “Figma” because it is free and easy. I have also found a great website where different IOS icons</w:t>
       </w:r>
       <w:r>
         <w:t xml:space="preserve"> can be taken from</w:t>
@@ -11032,7 +11249,43 @@
           <w:sz w:val="22"/>
           <w:szCs w:val="22"/>
         </w:rPr>
-        <w:t>The first time use of the sensor, hub and app has to be super easy with as much automatic configuration as possible, I have suggested incorporating ProbMe capability into the application. The use of a QR code on the packaging will provide the passkey for ProbMe(‘ProbMe Simplifies Thing WiFi Connection’, 2014).</w:t>
+        <w:t xml:space="preserve">The first time use of the sensor, hub and app </w:t>
+      </w:r>
+      <w:proofErr w:type="gramStart"/>
+      <w:r>
+        <w:rPr>
+          <w:rFonts w:ascii="Century Gothic" w:hAnsi="Century Gothic"/>
+          <w:sz w:val="22"/>
+          <w:szCs w:val="22"/>
+        </w:rPr>
+        <w:t>has to</w:t>
+      </w:r>
+      <w:proofErr w:type="gramEnd"/>
+      <w:r>
+        <w:rPr>
+          <w:rFonts w:ascii="Century Gothic" w:hAnsi="Century Gothic"/>
+          <w:sz w:val="22"/>
+          <w:szCs w:val="22"/>
+        </w:rPr>
+        <w:t xml:space="preserve"> be super easy with as much automatic configuration as possible, I have suggested incorporating ProbMe capability into the application. The use of a QR code on the packaging will provide the passkey for </w:t>
+      </w:r>
+      <w:proofErr w:type="gramStart"/>
+      <w:r>
+        <w:rPr>
+          <w:rFonts w:ascii="Century Gothic" w:hAnsi="Century Gothic"/>
+          <w:sz w:val="22"/>
+          <w:szCs w:val="22"/>
+        </w:rPr>
+        <w:t>ProbMe(</w:t>
+      </w:r>
+      <w:proofErr w:type="gramEnd"/>
+      <w:r>
+        <w:rPr>
+          <w:rFonts w:ascii="Century Gothic" w:hAnsi="Century Gothic"/>
+          <w:sz w:val="22"/>
+          <w:szCs w:val="22"/>
+        </w:rPr>
+        <w:t>‘ProbMe Simplifies Thing WiFi Connection’, 2014).</w:t>
       </w:r>
     </w:p>
     <w:p>
@@ -11047,11 +11300,11 @@
       <w:pPr>
         <w:pStyle w:val="Heading3"/>
       </w:pPr>
-      <w:bookmarkStart w:id="231" w:name="_Toc32556948"/>
+      <w:bookmarkStart w:id="227" w:name="_Toc32556948"/>
       <w:r>
         <w:t>Roles</w:t>
       </w:r>
-      <w:bookmarkEnd w:id="231"/>
+      <w:bookmarkEnd w:id="227"/>
     </w:p>
     <w:p>
       <w:pPr>
@@ -11125,7 +11378,6 @@
         <w:rPr>
           <w:rFonts w:eastAsiaTheme="majorEastAsia"/>
         </w:rPr>
-        <w:lastRenderedPageBreak/>
         <w:t>Developer – This position would be best suited to a software engineer. The primary responsibility for this position is to create the code, test the code on various devices and find any bugs.</w:t>
       </w:r>
     </w:p>
@@ -11200,7 +11452,7 @@
           <w:rFonts w:eastAsiaTheme="majorEastAsia"/>
         </w:rPr>
       </w:pPr>
-      <w:ins w:id="232" w:author="Brian Dean" w:date="2020-02-09T18:09:00Z">
+      <w:ins w:id="228" w:author="Brian Dean" w:date="2020-02-09T18:09:00Z">
         <w:r>
           <w:t>Artificial Intelligence Engineer</w:t>
         </w:r>
@@ -11290,11 +11542,11 @@
       <w:pPr>
         <w:pStyle w:val="Heading3"/>
       </w:pPr>
-      <w:bookmarkStart w:id="233" w:name="_Toc32556949"/>
+      <w:bookmarkStart w:id="229" w:name="_Toc32556949"/>
       <w:r>
         <w:t>Scope and Limits</w:t>
       </w:r>
-      <w:bookmarkEnd w:id="233"/>
+      <w:bookmarkEnd w:id="229"/>
     </w:p>
     <w:p>
       <w:pPr>
@@ -11303,7 +11555,7 @@
           <w:lang w:eastAsia="en-US"/>
         </w:rPr>
       </w:pPr>
-      <w:ins w:id="234" w:author="Brian Dean" w:date="2020-02-06T16:50:00Z">
+      <w:ins w:id="230" w:author="Brian Dean" w:date="2020-02-06T16:50:00Z">
         <w:r>
           <w:rPr>
             <w:rFonts w:eastAsiaTheme="majorEastAsia"/>
@@ -11316,14 +11568,30 @@
             <w:rFonts w:eastAsiaTheme="majorEastAsia"/>
             <w:lang w:eastAsia="en-US"/>
           </w:rPr>
-          <w:t xml:space="preserve"> and we are pleased to have been able to source a commercially available one that should be sufficient for most balcony gardens.</w:t>
+          <w:t xml:space="preserve"> and we are pleased to have been able to source a commercially available one that should be </w:t>
+        </w:r>
+        <w:proofErr w:type="gramStart"/>
+        <w:r>
+          <w:rPr>
+            <w:rFonts w:eastAsiaTheme="majorEastAsia"/>
+            <w:lang w:eastAsia="en-US"/>
+          </w:rPr>
+          <w:t>sufficient</w:t>
+        </w:r>
+        <w:proofErr w:type="gramEnd"/>
+        <w:r>
+          <w:rPr>
+            <w:rFonts w:eastAsiaTheme="majorEastAsia"/>
+            <w:lang w:eastAsia="en-US"/>
+          </w:rPr>
+          <w:t xml:space="preserve"> for most balcony gardens.</w:t>
         </w:r>
       </w:ins>
     </w:p>
     <w:p>
       <w:pPr>
         <w:rPr>
-          <w:ins w:id="235" w:author="Brian Dean" w:date="2020-02-06T16:50:00Z"/>
+          <w:ins w:id="231" w:author="Brian Dean" w:date="2020-02-06T16:50:00Z"/>
           <w:rFonts w:eastAsiaTheme="majorEastAsia"/>
           <w:lang w:eastAsia="en-US"/>
         </w:rPr>
@@ -11332,12 +11600,12 @@
     <w:p>
       <w:pPr>
         <w:rPr>
-          <w:ins w:id="236" w:author="Brian Dean" w:date="2020-02-06T16:50:00Z"/>
+          <w:ins w:id="232" w:author="Brian Dean" w:date="2020-02-06T16:50:00Z"/>
           <w:rFonts w:eastAsiaTheme="majorEastAsia"/>
           <w:lang w:eastAsia="en-US"/>
         </w:rPr>
       </w:pPr>
-      <w:ins w:id="237" w:author="Brian Dean" w:date="2020-02-06T16:50:00Z">
+      <w:ins w:id="233" w:author="Brian Dean" w:date="2020-02-06T16:50:00Z">
         <w:r>
           <w:rPr>
             <w:rFonts w:eastAsiaTheme="majorEastAsia"/>
@@ -11357,7 +11625,7 @@
     <w:p>
       <w:pPr>
         <w:rPr>
-          <w:ins w:id="238" w:author="Brian Dean" w:date="2020-02-06T16:50:00Z"/>
+          <w:ins w:id="234" w:author="Brian Dean" w:date="2020-02-06T16:50:00Z"/>
           <w:rFonts w:eastAsiaTheme="majorEastAsia"/>
           <w:lang w:eastAsia="en-US"/>
         </w:rPr>
@@ -11366,12 +11634,12 @@
     <w:p>
       <w:pPr>
         <w:rPr>
-          <w:ins w:id="239" w:author="Brian Dean" w:date="2020-02-06T16:50:00Z"/>
+          <w:ins w:id="235" w:author="Brian Dean" w:date="2020-02-06T16:50:00Z"/>
           <w:rFonts w:eastAsiaTheme="majorEastAsia"/>
           <w:lang w:eastAsia="en-US"/>
         </w:rPr>
       </w:pPr>
-      <w:ins w:id="240" w:author="Brian Dean" w:date="2020-02-06T16:50:00Z">
+      <w:ins w:id="236" w:author="Brian Dean" w:date="2020-02-06T16:50:00Z">
         <w:r>
           <w:rPr>
             <w:rFonts w:eastAsiaTheme="majorEastAsia"/>
@@ -11394,7 +11662,7 @@
         </w:rPr>
         <w:t xml:space="preserve">business process workflow </w:t>
       </w:r>
-      <w:ins w:id="241" w:author="Brian Dean" w:date="2020-02-06T16:50:00Z">
+      <w:ins w:id="237" w:author="Brian Dean" w:date="2020-02-06T16:50:00Z">
         <w:r>
           <w:rPr>
             <w:rFonts w:eastAsiaTheme="majorEastAsia"/>
@@ -11410,7 +11678,7 @@
         </w:rPr>
         <w:t>, with several mockups of various options of the app being created to give some idea of concept and look</w:t>
       </w:r>
-      <w:ins w:id="242" w:author="Brian Dean" w:date="2020-02-06T16:50:00Z">
+      <w:ins w:id="238" w:author="Brian Dean" w:date="2020-02-06T16:50:00Z">
         <w:r>
           <w:rPr>
             <w:rFonts w:eastAsiaTheme="majorEastAsia"/>
@@ -11423,7 +11691,7 @@
     <w:p>
       <w:pPr>
         <w:rPr>
-          <w:ins w:id="243" w:author="Brian Dean" w:date="2020-02-06T16:50:00Z"/>
+          <w:ins w:id="239" w:author="Brian Dean" w:date="2020-02-06T16:50:00Z"/>
           <w:rFonts w:eastAsiaTheme="majorEastAsia"/>
           <w:lang w:eastAsia="en-US"/>
         </w:rPr>
@@ -11432,12 +11700,12 @@
     <w:p>
       <w:pPr>
         <w:rPr>
-          <w:ins w:id="244" w:author="Brian Dean" w:date="2020-02-06T16:50:00Z"/>
+          <w:ins w:id="240" w:author="Brian Dean" w:date="2020-02-06T16:50:00Z"/>
           <w:rFonts w:eastAsiaTheme="majorEastAsia"/>
           <w:lang w:eastAsia="en-US"/>
         </w:rPr>
       </w:pPr>
-      <w:ins w:id="245" w:author="Brian Dean" w:date="2020-02-06T16:50:00Z">
+      <w:ins w:id="241" w:author="Brian Dean" w:date="2020-02-06T16:50:00Z">
         <w:r>
           <w:rPr>
             <w:rFonts w:eastAsiaTheme="majorEastAsia"/>
@@ -11450,7 +11718,7 @@
     <w:p>
       <w:pPr>
         <w:rPr>
-          <w:ins w:id="246" w:author="Brian Dean" w:date="2020-02-06T16:50:00Z"/>
+          <w:ins w:id="242" w:author="Brian Dean" w:date="2020-02-06T16:50:00Z"/>
           <w:rFonts w:eastAsiaTheme="majorEastAsia"/>
           <w:lang w:eastAsia="en-US"/>
         </w:rPr>
@@ -11459,12 +11727,12 @@
     <w:p>
       <w:pPr>
         <w:rPr>
-          <w:ins w:id="247" w:author="Brian Dean" w:date="2020-02-06T16:50:00Z"/>
+          <w:ins w:id="243" w:author="Brian Dean" w:date="2020-02-06T16:50:00Z"/>
           <w:rFonts w:eastAsiaTheme="majorEastAsia"/>
           <w:lang w:eastAsia="en-US"/>
         </w:rPr>
       </w:pPr>
-      <w:ins w:id="248" w:author="Brian Dean" w:date="2020-02-06T16:50:00Z">
+      <w:ins w:id="244" w:author="Brian Dean" w:date="2020-02-06T16:50:00Z">
         <w:r>
           <w:rPr>
             <w:rFonts w:eastAsiaTheme="majorEastAsia"/>
@@ -11477,7 +11745,7 @@
     <w:p>
       <w:pPr>
         <w:rPr>
-          <w:ins w:id="249" w:author="Brian Dean" w:date="2020-02-06T16:50:00Z"/>
+          <w:ins w:id="245" w:author="Brian Dean" w:date="2020-02-06T16:50:00Z"/>
           <w:rFonts w:eastAsiaTheme="majorEastAsia"/>
           <w:lang w:eastAsia="en-US"/>
         </w:rPr>
@@ -11490,7 +11758,7 @@
           <w:lang w:eastAsia="en-US"/>
         </w:rPr>
       </w:pPr>
-      <w:ins w:id="250" w:author="Brian Dean" w:date="2020-02-06T16:50:00Z">
+      <w:ins w:id="246" w:author="Brian Dean" w:date="2020-02-06T16:50:00Z">
         <w:r>
           <w:rPr>
             <w:rFonts w:eastAsiaTheme="majorEastAsia"/>
@@ -11506,7 +11774,7 @@
         </w:rPr>
         <w:t xml:space="preserve">for plant and disease / pest identification </w:t>
       </w:r>
-      <w:ins w:id="251" w:author="Brian Dean" w:date="2020-02-06T16:50:00Z">
+      <w:ins w:id="247" w:author="Brian Dean" w:date="2020-02-06T16:50:00Z">
         <w:r>
           <w:rPr>
             <w:rFonts w:eastAsiaTheme="majorEastAsia"/>
@@ -11520,55 +11788,47 @@
           <w:rFonts w:eastAsiaTheme="majorEastAsia"/>
           <w:lang w:eastAsia="en-US"/>
         </w:rPr>
-        <w:t xml:space="preserve"> but will not be included in the initial release. It may be easier and more </w:t>
+        <w:t xml:space="preserve"> but will not be included in the initial release. It may be easier and more cost effective to use an </w:t>
       </w:r>
       <w:r>
         <w:rPr>
           <w:rFonts w:eastAsiaTheme="majorEastAsia"/>
           <w:lang w:eastAsia="en-US"/>
         </w:rPr>
-        <w:lastRenderedPageBreak/>
-        <w:t xml:space="preserve">cost effective to use an </w:t>
+        <w:t>API</w:t>
       </w:r>
       <w:r>
         <w:rPr>
           <w:rFonts w:eastAsiaTheme="majorEastAsia"/>
           <w:lang w:eastAsia="en-US"/>
         </w:rPr>
-        <w:t>API</w:t>
-      </w:r>
-      <w:r>
-        <w:rPr>
+        <w:t xml:space="preserve"> to access an existing system for plant and disease identification and recommendations.</w:t>
+      </w:r>
+    </w:p>
+    <w:p>
+      <w:pPr>
+        <w:rPr>
+          <w:ins w:id="248" w:author="Brian Dean" w:date="2020-02-06T16:50:00Z"/>
           <w:rFonts w:eastAsiaTheme="majorEastAsia"/>
           <w:lang w:eastAsia="en-US"/>
         </w:rPr>
-        <w:t xml:space="preserve"> to access an existing system for plant and disease identification and recommendations.</w:t>
-      </w:r>
-    </w:p>
-    <w:p>
-      <w:pPr>
-        <w:rPr>
-          <w:ins w:id="252" w:author="Brian Dean" w:date="2020-02-06T16:50:00Z"/>
+      </w:pPr>
+    </w:p>
+    <w:p>
+      <w:pPr>
+        <w:rPr>
           <w:rFonts w:eastAsiaTheme="majorEastAsia"/>
           <w:lang w:eastAsia="en-US"/>
         </w:rPr>
       </w:pPr>
-    </w:p>
-    <w:p>
-      <w:pPr>
+      <w:r>
         <w:rPr>
           <w:rFonts w:eastAsiaTheme="majorEastAsia"/>
           <w:lang w:eastAsia="en-US"/>
         </w:rPr>
-      </w:pPr>
-      <w:r>
-        <w:rPr>
-          <w:rFonts w:eastAsiaTheme="majorEastAsia"/>
-          <w:lang w:eastAsia="en-US"/>
-        </w:rPr>
         <w:t>Several</w:t>
       </w:r>
-      <w:ins w:id="253" w:author="Brian Dean" w:date="2020-02-06T16:50:00Z">
+      <w:ins w:id="249" w:author="Brian Dean" w:date="2020-02-06T16:50:00Z">
         <w:r>
           <w:rPr>
             <w:rFonts w:eastAsiaTheme="majorEastAsia"/>
@@ -11640,118 +11900,150 @@
           <w:rFonts w:eastAsiaTheme="majorEastAsia"/>
           <w:lang w:eastAsia="en-US"/>
         </w:rPr>
-        <w:t xml:space="preserve">that can work in all of the target market countries </w:t>
-      </w:r>
+        <w:t xml:space="preserve">that can work in </w:t>
+      </w:r>
+      <w:proofErr w:type="gramStart"/>
       <w:r>
         <w:rPr>
           <w:rFonts w:eastAsiaTheme="majorEastAsia"/>
           <w:lang w:eastAsia="en-US"/>
         </w:rPr>
-        <w:t>for easy registration is required</w:t>
-      </w:r>
+        <w:t>all of</w:t>
+      </w:r>
+      <w:proofErr w:type="gramEnd"/>
       <w:r>
         <w:rPr>
           <w:rFonts w:eastAsiaTheme="majorEastAsia"/>
           <w:lang w:eastAsia="en-US"/>
         </w:rPr>
-        <w:t xml:space="preserve"> and has yet to be determined.</w:t>
-      </w:r>
-    </w:p>
-    <w:p>
-      <w:pPr>
+        <w:t xml:space="preserve"> the target market countries </w:t>
+      </w:r>
+      <w:r>
         <w:rPr>
           <w:rFonts w:eastAsiaTheme="majorEastAsia"/>
           <w:lang w:eastAsia="en-US"/>
         </w:rPr>
-      </w:pPr>
-    </w:p>
-    <w:p>
-      <w:pPr>
+        <w:t>for easy registration is required</w:t>
+      </w:r>
+      <w:r>
         <w:rPr>
           <w:rFonts w:eastAsiaTheme="majorEastAsia"/>
           <w:lang w:eastAsia="en-US"/>
         </w:rPr>
-      </w:pPr>
-      <w:r>
+        <w:t xml:space="preserve"> and has yet to be determined.</w:t>
+      </w:r>
+    </w:p>
+    <w:p>
+      <w:pPr>
         <w:rPr>
           <w:rFonts w:eastAsiaTheme="majorEastAsia"/>
           <w:lang w:eastAsia="en-US"/>
         </w:rPr>
-        <w:t>A payment gateway solution to record subscription payment options and be fully PCI compliant</w:t>
-      </w:r>
-      <w:r>
+      </w:pPr>
+    </w:p>
+    <w:p>
+      <w:pPr>
         <w:rPr>
           <w:rFonts w:eastAsiaTheme="majorEastAsia"/>
           <w:lang w:eastAsia="en-US"/>
         </w:rPr>
-        <w:t xml:space="preserve"> is required that will work in all</w:t>
-      </w:r>
+      </w:pPr>
       <w:r>
         <w:rPr>
           <w:rFonts w:eastAsiaTheme="majorEastAsia"/>
           <w:lang w:eastAsia="en-US"/>
         </w:rPr>
-        <w:t xml:space="preserve"> </w:t>
+        <w:t>A payment gateway solution to record subscription payment options and be fully PCI compliant</w:t>
       </w:r>
       <w:r>
         <w:rPr>
           <w:rFonts w:eastAsiaTheme="majorEastAsia"/>
           <w:lang w:eastAsia="en-US"/>
         </w:rPr>
-        <w:t>of the target market countries. The most suitable for our purposes has yet to be determined.</w:t>
-      </w:r>
-    </w:p>
-    <w:p>
-      <w:pPr>
-        <w:rPr>
-          <w:ins w:id="254" w:author="Brian Dean" w:date="2020-02-06T16:50:00Z"/>
+        <w:t xml:space="preserve"> is required that will work in </w:t>
+      </w:r>
+      <w:proofErr w:type="gramStart"/>
+      <w:r>
+        <w:rPr>
           <w:rFonts w:eastAsiaTheme="majorEastAsia"/>
           <w:lang w:eastAsia="en-US"/>
         </w:rPr>
-      </w:pPr>
-    </w:p>
-    <w:p>
-      <w:pPr>
+        <w:t>all</w:t>
+      </w:r>
+      <w:r>
         <w:rPr>
           <w:rFonts w:eastAsiaTheme="majorEastAsia"/>
           <w:lang w:eastAsia="en-US"/>
         </w:rPr>
-      </w:pPr>
-    </w:p>
-    <w:p>
-      <w:pPr>
-        <w:pStyle w:val="Heading3"/>
-      </w:pPr>
-      <w:bookmarkStart w:id="255" w:name="_Toc32556950"/>
-      <w:r>
-        <w:t>Tools and Technologies</w:t>
-      </w:r>
-      <w:bookmarkEnd w:id="255"/>
-    </w:p>
-    <w:p>
-      <w:pPr>
-        <w:rPr>
-          <w:ins w:id="256" w:author="Brian Dean" w:date="2020-02-09T18:09:00Z"/>
-          <w:lang w:eastAsia="en-US"/>
-        </w:rPr>
-      </w:pPr>
-    </w:p>
-    <w:p>
-      <w:pPr>
-        <w:pStyle w:val="Heading5"/>
-      </w:pPr>
-      <w:r>
-        <w:t>Hardware</w:t>
-      </w:r>
-    </w:p>
-    <w:p>
-      <w:pPr>
+        <w:t xml:space="preserve"> </w:t>
+      </w:r>
+      <w:r>
         <w:rPr>
           <w:rFonts w:eastAsiaTheme="majorEastAsia"/>
           <w:lang w:eastAsia="en-US"/>
         </w:rPr>
-      </w:pPr>
-      <w:ins w:id="257" w:author="Brian Dean" w:date="2020-02-06T16:50:00Z">
+        <w:t>of</w:t>
+      </w:r>
+      <w:proofErr w:type="gramEnd"/>
+      <w:r>
+        <w:rPr>
+          <w:rFonts w:eastAsiaTheme="majorEastAsia"/>
+          <w:lang w:eastAsia="en-US"/>
+        </w:rPr>
+        <w:t xml:space="preserve"> the target market countries. The most suitable for our purposes has yet to be determined.</w:t>
+      </w:r>
+    </w:p>
+    <w:p>
+      <w:pPr>
+        <w:rPr>
+          <w:ins w:id="250" w:author="Brian Dean" w:date="2020-02-06T16:50:00Z"/>
+          <w:rFonts w:eastAsiaTheme="majorEastAsia"/>
+          <w:lang w:eastAsia="en-US"/>
+        </w:rPr>
+      </w:pPr>
+    </w:p>
+    <w:p>
+      <w:pPr>
+        <w:rPr>
+          <w:rFonts w:eastAsiaTheme="majorEastAsia"/>
+          <w:lang w:eastAsia="en-US"/>
+        </w:rPr>
+      </w:pPr>
+    </w:p>
+    <w:p>
+      <w:pPr>
+        <w:pStyle w:val="Heading3"/>
+      </w:pPr>
+      <w:bookmarkStart w:id="251" w:name="_Toc32556950"/>
+      <w:r>
+        <w:t>Tools and Technologies</w:t>
+      </w:r>
+      <w:bookmarkEnd w:id="251"/>
+    </w:p>
+    <w:p>
+      <w:pPr>
+        <w:rPr>
+          <w:ins w:id="252" w:author="Brian Dean" w:date="2020-02-09T18:09:00Z"/>
+          <w:lang w:eastAsia="en-US"/>
+        </w:rPr>
+      </w:pPr>
+    </w:p>
+    <w:p>
+      <w:pPr>
+        <w:pStyle w:val="Heading5"/>
+      </w:pPr>
+      <w:r>
+        <w:t>Hardware</w:t>
+      </w:r>
+    </w:p>
+    <w:p>
+      <w:pPr>
+        <w:rPr>
+          <w:rFonts w:eastAsiaTheme="majorEastAsia"/>
+          <w:lang w:eastAsia="en-US"/>
+        </w:rPr>
+      </w:pPr>
+      <w:ins w:id="253" w:author="Brian Dean" w:date="2020-02-06T16:50:00Z">
         <w:r>
           <w:rPr>
             <w:lang w:eastAsia="en-US"/>
@@ -11832,10 +12124,10 @@
       <w:pPr>
         <w:pStyle w:val="Heading5"/>
         <w:rPr>
-          <w:ins w:id="258" w:author="Brian Dean" w:date="2020-02-06T16:50:00Z"/>
-        </w:rPr>
-      </w:pPr>
-      <w:ins w:id="259" w:author="Brian Dean" w:date="2020-02-06T16:50:00Z">
+          <w:ins w:id="254" w:author="Brian Dean" w:date="2020-02-06T16:50:00Z"/>
+        </w:rPr>
+      </w:pPr>
+      <w:ins w:id="255" w:author="Brian Dean" w:date="2020-02-06T16:50:00Z">
         <w:r>
           <w:t>Hosting</w:t>
         </w:r>
@@ -11847,7 +12139,7 @@
           <w:lang w:eastAsia="en-US"/>
         </w:rPr>
       </w:pPr>
-      <w:ins w:id="260" w:author="Brian Dean" w:date="2020-02-06T16:50:00Z">
+      <w:ins w:id="256" w:author="Brian Dean" w:date="2020-02-06T16:50:00Z">
         <w:r>
           <w:rPr>
             <w:rFonts w:eastAsiaTheme="majorEastAsia"/>
@@ -11894,7 +12186,7 @@
     <w:p>
       <w:pPr>
         <w:rPr>
-          <w:ins w:id="261" w:author="Brian Dean" w:date="2020-02-06T16:50:00Z"/>
+          <w:ins w:id="257" w:author="Brian Dean" w:date="2020-02-06T16:50:00Z"/>
           <w:lang w:eastAsia="en-US"/>
         </w:rPr>
       </w:pPr>
@@ -11926,7 +12218,7 @@
     <w:p>
       <w:pPr>
         <w:rPr>
-          <w:ins w:id="262" w:author="Brian Dean" w:date="2020-02-06T16:50:00Z"/>
+          <w:ins w:id="258" w:author="Brian Dean" w:date="2020-02-06T16:50:00Z"/>
           <w:rFonts w:eastAsiaTheme="majorEastAsia"/>
           <w:lang w:eastAsia="en-US"/>
         </w:rPr>
@@ -11936,10 +12228,10 @@
       <w:pPr>
         <w:pStyle w:val="Heading5"/>
         <w:rPr>
-          <w:ins w:id="263" w:author="Brian Dean" w:date="2020-02-06T16:50:00Z"/>
-        </w:rPr>
-      </w:pPr>
-      <w:ins w:id="264" w:author="Brian Dean" w:date="2020-02-06T16:50:00Z">
+          <w:ins w:id="259" w:author="Brian Dean" w:date="2020-02-06T16:50:00Z"/>
+        </w:rPr>
+      </w:pPr>
+      <w:ins w:id="260" w:author="Brian Dean" w:date="2020-02-06T16:50:00Z">
         <w:r>
           <w:t>Software</w:t>
         </w:r>
@@ -11959,7 +12251,7 @@
         </w:rPr>
         <w:t>Apache</w:t>
       </w:r>
-      <w:ins w:id="265" w:author="Brian Dean" w:date="2020-02-06T16:50:00Z">
+      <w:ins w:id="261" w:author="Brian Dean" w:date="2020-02-06T16:50:00Z">
         <w:r>
           <w:rPr>
             <w:rFonts w:eastAsiaTheme="majorEastAsia"/>
@@ -11998,7 +12290,7 @@
           <w:lang w:eastAsia="en-US"/>
         </w:rPr>
       </w:pPr>
-      <w:ins w:id="266" w:author="Brian Dean" w:date="2020-02-09T18:09:00Z">
+      <w:ins w:id="262" w:author="Brian Dean" w:date="2020-02-09T18:09:00Z">
         <w:r>
           <w:t>TensorFlow</w:t>
         </w:r>
@@ -12071,118 +12363,119 @@
           <w:rFonts w:eastAsiaTheme="majorEastAsia"/>
           <w:lang w:eastAsia="en-US"/>
         </w:rPr>
-        <w:t xml:space="preserve">however no member of the team has direct </w:t>
-      </w:r>
-      <w:r>
+        <w:t>however no member of the team has direct experience working with the framework.</w:t>
+      </w:r>
+    </w:p>
+    <w:p>
+      <w:pPr>
         <w:rPr>
           <w:rFonts w:eastAsiaTheme="majorEastAsia"/>
           <w:lang w:eastAsia="en-US"/>
         </w:rPr>
-        <w:t>experience working with the framework</w:t>
-      </w:r>
-      <w:r>
+      </w:pPr>
+    </w:p>
+    <w:p>
+      <w:pPr>
         <w:rPr>
           <w:rFonts w:eastAsiaTheme="majorEastAsia"/>
           <w:lang w:eastAsia="en-US"/>
         </w:rPr>
-        <w:t>.</w:t>
-      </w:r>
-    </w:p>
-    <w:p>
-      <w:pPr>
+      </w:pPr>
+      <w:r>
         <w:rPr>
           <w:rFonts w:eastAsiaTheme="majorEastAsia"/>
           <w:lang w:eastAsia="en-US"/>
         </w:rPr>
-      </w:pPr>
-    </w:p>
-    <w:p>
-      <w:pPr>
+        <w:t xml:space="preserve">Docker </w:t>
+      </w:r>
+      <w:r>
         <w:rPr>
           <w:rFonts w:eastAsiaTheme="majorEastAsia"/>
           <w:lang w:eastAsia="en-US"/>
         </w:rPr>
-      </w:pPr>
+        <w:t xml:space="preserve">– Freemium software </w:t>
+      </w:r>
       <w:r>
         <w:rPr>
           <w:rFonts w:eastAsiaTheme="majorEastAsia"/>
           <w:lang w:eastAsia="en-US"/>
         </w:rPr>
-        <w:t xml:space="preserve">Docker </w:t>
-      </w:r>
-      <w:r>
+        <w:t>– containerisation. Desirable from workplace discussions, however no member of the team has direct knowledge.</w:t>
+      </w:r>
+    </w:p>
+    <w:p>
+      <w:pPr>
         <w:rPr>
           <w:rFonts w:eastAsiaTheme="majorEastAsia"/>
           <w:lang w:eastAsia="en-US"/>
         </w:rPr>
-        <w:t xml:space="preserve">– Freemium software </w:t>
-      </w:r>
-      <w:r>
+      </w:pPr>
+    </w:p>
+    <w:p>
+      <w:pPr>
         <w:rPr>
           <w:rFonts w:eastAsiaTheme="majorEastAsia"/>
           <w:lang w:eastAsia="en-US"/>
         </w:rPr>
-        <w:t>– containerisation. Desirable from workplace discussions, however no member of the team has direct knowledge.</w:t>
-      </w:r>
-    </w:p>
-    <w:p>
-      <w:pPr>
+      </w:pPr>
+      <w:r>
         <w:rPr>
           <w:rFonts w:eastAsiaTheme="majorEastAsia"/>
           <w:lang w:eastAsia="en-US"/>
         </w:rPr>
-      </w:pPr>
-    </w:p>
-    <w:p>
-      <w:pPr>
+        <w:t xml:space="preserve">Jenkins </w:t>
+      </w:r>
+      <w:r>
         <w:rPr>
           <w:rFonts w:eastAsiaTheme="majorEastAsia"/>
           <w:lang w:eastAsia="en-US"/>
         </w:rPr>
-      </w:pPr>
+        <w:t>- Free and open source -</w:t>
+      </w:r>
       <w:r>
         <w:rPr>
           <w:rFonts w:eastAsiaTheme="majorEastAsia"/>
           <w:lang w:eastAsia="en-US"/>
         </w:rPr>
-        <w:t xml:space="preserve">Jenkins </w:t>
+        <w:t xml:space="preserve"> automation server.</w:t>
       </w:r>
       <w:r>
         <w:rPr>
           <w:rFonts w:eastAsiaTheme="majorEastAsia"/>
           <w:lang w:eastAsia="en-US"/>
         </w:rPr>
-        <w:t>- Free and open source -</w:t>
+        <w:t xml:space="preserve"> </w:t>
       </w:r>
       <w:r>
         <w:rPr>
           <w:rFonts w:eastAsiaTheme="majorEastAsia"/>
           <w:lang w:eastAsia="en-US"/>
         </w:rPr>
-        <w:t xml:space="preserve"> automation server.</w:t>
-      </w:r>
-      <w:r>
+        <w:t>Desirable from workplace discussions, however no member of the team has direct knowledge.</w:t>
+      </w:r>
+    </w:p>
+    <w:p>
+      <w:pPr>
         <w:rPr>
           <w:rFonts w:eastAsiaTheme="majorEastAsia"/>
           <w:lang w:eastAsia="en-US"/>
         </w:rPr>
-        <w:t xml:space="preserve"> </w:t>
-      </w:r>
-      <w:r>
+      </w:pPr>
+    </w:p>
+    <w:p>
+      <w:pPr>
         <w:rPr>
           <w:rFonts w:eastAsiaTheme="majorEastAsia"/>
           <w:lang w:eastAsia="en-US"/>
         </w:rPr>
-        <w:t>Desirable from workplace discussions, however no member of the team has direct knowledge.</w:t>
-      </w:r>
-    </w:p>
-    <w:p>
-      <w:pPr>
+      </w:pPr>
+      <w:r>
         <w:rPr>
           <w:rFonts w:eastAsiaTheme="majorEastAsia"/>
           <w:lang w:eastAsia="en-US"/>
         </w:rPr>
-      </w:pPr>
+        <w:t>Address checker API – suitable product yet to be sourced.</w:t>
+      </w:r>
     </w:p>
     <w:p>
       <w:pPr>
@@ -12191,21 +12484,21 @@
           <w:lang w:eastAsia="en-US"/>
         </w:rPr>
       </w:pPr>
-      <w:r>
+    </w:p>
+    <w:p>
+      <w:pPr>
         <w:rPr>
           <w:rFonts w:eastAsiaTheme="majorEastAsia"/>
           <w:lang w:eastAsia="en-US"/>
         </w:rPr>
-        <w:t>Address checker API – suitable product yet to be sourced.</w:t>
-      </w:r>
-    </w:p>
-    <w:p>
-      <w:pPr>
+      </w:pPr>
+      <w:r>
         <w:rPr>
           <w:rFonts w:eastAsiaTheme="majorEastAsia"/>
           <w:lang w:eastAsia="en-US"/>
         </w:rPr>
-      </w:pPr>
+        <w:t>Payment Gateway API - suitable product yet to be sourced.</w:t>
+      </w:r>
     </w:p>
     <w:p>
       <w:pPr>
@@ -12214,34 +12507,19 @@
           <w:lang w:eastAsia="en-US"/>
         </w:rPr>
       </w:pPr>
-      <w:r>
+    </w:p>
+    <w:p>
+      <w:pPr>
         <w:rPr>
           <w:rFonts w:eastAsiaTheme="majorEastAsia"/>
           <w:lang w:eastAsia="en-US"/>
         </w:rPr>
-        <w:t>Payment Gateway API - suitable product yet to be sourced.</w:t>
-      </w:r>
-    </w:p>
-    <w:p>
-      <w:pPr>
+      </w:pPr>
+      <w:r>
         <w:rPr>
           <w:rFonts w:eastAsiaTheme="majorEastAsia"/>
           <w:lang w:eastAsia="en-US"/>
         </w:rPr>
-      </w:pPr>
-    </w:p>
-    <w:p>
-      <w:pPr>
-        <w:rPr>
-          <w:rFonts w:eastAsiaTheme="majorEastAsia"/>
-          <w:lang w:eastAsia="en-US"/>
-        </w:rPr>
-      </w:pPr>
-      <w:r>
-        <w:rPr>
-          <w:rFonts w:eastAsiaTheme="majorEastAsia"/>
-          <w:lang w:eastAsia="en-US"/>
-        </w:rPr>
         <w:t>Plant Library API - suitable product yet to be sourced.</w:t>
       </w:r>
     </w:p>
@@ -12249,12 +12527,11 @@
       <w:pPr>
         <w:pStyle w:val="Heading3"/>
       </w:pPr>
-      <w:bookmarkStart w:id="267" w:name="_Toc32556951"/>
-      <w:r>
-        <w:lastRenderedPageBreak/>
+      <w:bookmarkStart w:id="263" w:name="_Toc32556951"/>
+      <w:r>
         <w:t>Testing</w:t>
       </w:r>
-      <w:bookmarkEnd w:id="267"/>
+      <w:bookmarkEnd w:id="263"/>
     </w:p>
     <w:p>
       <w:pPr>
@@ -12537,7 +12814,15 @@
         </w:numPr>
       </w:pPr>
       <w:r>
-        <w:t xml:space="preserve">Our initial testing would be by using the teams family members and supplying them with a working prototype and the application. The reasoning behind this is that using people that are close to us, should there be an issue it would not be discussed in public, possibly causing negative press or social media hype. </w:t>
+        <w:t xml:space="preserve">Our initial testing would be by using the </w:t>
+      </w:r>
+      <w:proofErr w:type="gramStart"/>
+      <w:r>
+        <w:t>teams</w:t>
+      </w:r>
+      <w:proofErr w:type="gramEnd"/>
+      <w:r>
+        <w:t xml:space="preserve"> family members and supplying them with a working prototype and the application. The reasoning behind this is that using people that are close to us, should there be an issue it would not be discussed in public, possibly causing negative press or social media hype. </w:t>
       </w:r>
     </w:p>
     <w:p>
@@ -12710,7 +12995,6 @@
         <w:jc w:val="left"/>
       </w:pPr>
       <w:r>
-        <w:lastRenderedPageBreak/>
         <w:t>Error messages</w:t>
       </w:r>
     </w:p>
@@ -12842,11 +13126,11 @@
       <w:pPr>
         <w:pStyle w:val="Heading3"/>
       </w:pPr>
-      <w:bookmarkStart w:id="268" w:name="_Toc32556952"/>
+      <w:bookmarkStart w:id="264" w:name="_Toc32556952"/>
       <w:r>
         <w:t>Timeframe</w:t>
       </w:r>
-      <w:bookmarkEnd w:id="268"/>
+      <w:bookmarkEnd w:id="264"/>
     </w:p>
     <w:tbl>
       <w:tblPr>
@@ -14535,7 +14819,6 @@
                 <w:sz w:val="18"/>
                 <w:szCs w:val="18"/>
               </w:rPr>
-              <w:lastRenderedPageBreak/>
               <w:t>Week 18</w:t>
             </w:r>
           </w:p>
@@ -15200,11 +15483,11 @@
       <w:pPr>
         <w:pStyle w:val="Heading3"/>
       </w:pPr>
-      <w:bookmarkStart w:id="269" w:name="_Toc32556953"/>
+      <w:bookmarkStart w:id="265" w:name="_Toc32556953"/>
       <w:r>
         <w:t>Risks</w:t>
       </w:r>
-      <w:bookmarkEnd w:id="269"/>
+      <w:bookmarkEnd w:id="265"/>
     </w:p>
     <w:p>
       <w:pPr>
@@ -15221,7 +15504,21 @@
         <w:rPr>
           <w:rFonts w:eastAsiaTheme="majorEastAsia"/>
         </w:rPr>
-        <w:t>Unwanted App – We run the risk that users don’t actually want an app to look after their plants. Although our team has personal experiences and feel positive that our product will improve peoples (and plants) lives, there is the possibility that the gardening community prefer to garden without technology.</w:t>
+        <w:t xml:space="preserve">Unwanted App – We run the risk that users don’t </w:t>
+      </w:r>
+      <w:proofErr w:type="gramStart"/>
+      <w:r>
+        <w:rPr>
+          <w:rFonts w:eastAsiaTheme="majorEastAsia"/>
+        </w:rPr>
+        <w:t>actually want</w:t>
+      </w:r>
+      <w:proofErr w:type="gramEnd"/>
+      <w:r>
+        <w:rPr>
+          <w:rFonts w:eastAsiaTheme="majorEastAsia"/>
+        </w:rPr>
+        <w:t xml:space="preserve"> an app to look after their plants. Although our team has personal experiences and feel positive that our product will improve peoples (and plants) lives, there is the possibility that the gardening community prefer to garden without technology.</w:t>
       </w:r>
     </w:p>
     <w:p>
@@ -15408,7 +15705,21 @@
         <w:rPr>
           <w:rFonts w:eastAsiaTheme="majorEastAsia"/>
         </w:rPr>
-        <w:t xml:space="preserve">or other cloud based hosting services in a commercial sense may lead to </w:t>
+        <w:t xml:space="preserve">or other </w:t>
+      </w:r>
+      <w:proofErr w:type="gramStart"/>
+      <w:r>
+        <w:rPr>
+          <w:rFonts w:eastAsiaTheme="majorEastAsia"/>
+        </w:rPr>
+        <w:t>cloud based</w:t>
+      </w:r>
+      <w:proofErr w:type="gramEnd"/>
+      <w:r>
+        <w:rPr>
+          <w:rFonts w:eastAsiaTheme="majorEastAsia"/>
+        </w:rPr>
+        <w:t xml:space="preserve"> hosting services in a commercial sense may lead to </w:t>
       </w:r>
       <w:r>
         <w:rPr>
@@ -15525,7 +15836,6 @@
         <w:rPr>
           <w:rFonts w:eastAsiaTheme="majorEastAsia"/>
         </w:rPr>
-        <w:lastRenderedPageBreak/>
         <w:t xml:space="preserve">Supply – </w:t>
       </w:r>
       <w:r>
@@ -15552,6 +15862,7 @@
         </w:rPr>
         <w:t xml:space="preserve">sensor </w:t>
       </w:r>
+      <w:proofErr w:type="gramStart"/>
       <w:r>
         <w:rPr>
           <w:rFonts w:eastAsiaTheme="majorEastAsia"/>
@@ -15562,12 +15873,19 @@
         <w:rPr>
           <w:rFonts w:eastAsiaTheme="majorEastAsia"/>
         </w:rPr>
-        <w:t xml:space="preserve"> produced in China</w:t>
-      </w:r>
+        <w:t xml:space="preserve"> produced</w:t>
+      </w:r>
+      <w:proofErr w:type="gramEnd"/>
       <w:r>
         <w:rPr>
           <w:rFonts w:eastAsiaTheme="majorEastAsia"/>
         </w:rPr>
+        <w:t xml:space="preserve"> in China</w:t>
+      </w:r>
+      <w:r>
+        <w:rPr>
+          <w:rFonts w:eastAsiaTheme="majorEastAsia"/>
+        </w:rPr>
         <w:t xml:space="preserve"> and any of the following would seriously impact our ability to supply product.</w:t>
       </w:r>
       <w:r>
@@ -15598,7 +15916,21 @@
         <w:rPr>
           <w:rFonts w:eastAsiaTheme="majorEastAsia"/>
         </w:rPr>
-        <w:t>manufacturing being closed down because of a pandemic such as Novel Caronvirus.</w:t>
+        <w:t xml:space="preserve">manufacturing being </w:t>
+      </w:r>
+      <w:proofErr w:type="gramStart"/>
+      <w:r>
+        <w:rPr>
+          <w:rFonts w:eastAsiaTheme="majorEastAsia"/>
+        </w:rPr>
+        <w:t>closed down</w:t>
+      </w:r>
+      <w:proofErr w:type="gramEnd"/>
+      <w:r>
+        <w:rPr>
+          <w:rFonts w:eastAsiaTheme="majorEastAsia"/>
+        </w:rPr>
+        <w:t xml:space="preserve"> because of a pandemic such as Novel Caronvirus.</w:t>
       </w:r>
     </w:p>
     <w:p>
@@ -15713,7 +16045,21 @@
         <w:rPr>
           <w:rFonts w:eastAsiaTheme="majorEastAsia"/>
         </w:rPr>
-        <w:t>Market Trends – There could be a brand new hobby, game or product to take the world by storm. Example: The Rubik’s Cube, Planking, Hover Boards to name a few. Consumers could possibl</w:t>
+        <w:t xml:space="preserve">Market Trends – There could be a </w:t>
+      </w:r>
+      <w:proofErr w:type="gramStart"/>
+      <w:r>
+        <w:rPr>
+          <w:rFonts w:eastAsiaTheme="majorEastAsia"/>
+        </w:rPr>
+        <w:t>brand new</w:t>
+      </w:r>
+      <w:proofErr w:type="gramEnd"/>
+      <w:r>
+        <w:rPr>
+          <w:rFonts w:eastAsiaTheme="majorEastAsia"/>
+        </w:rPr>
+        <w:t xml:space="preserve"> hobby, game or product to take the world by storm. Example: The Rubik’s Cube, Planking, Hover Boards to name a few. Consumers could possibl</w:t>
       </w:r>
       <w:r>
         <w:rPr>
@@ -15846,11 +16192,11 @@
       <w:pPr>
         <w:pStyle w:val="Heading3"/>
       </w:pPr>
-      <w:bookmarkStart w:id="270" w:name="_Toc32556954"/>
+      <w:bookmarkStart w:id="266" w:name="_Toc32556954"/>
       <w:r>
         <w:t>Group Process and Communication</w:t>
       </w:r>
-      <w:bookmarkEnd w:id="270"/>
+      <w:bookmarkEnd w:id="266"/>
     </w:p>
     <w:p>
       <w:pPr>
@@ -15859,7 +16205,7 @@
           <w:lang w:eastAsia="en-US"/>
         </w:rPr>
       </w:pPr>
-      <w:ins w:id="271" w:author="Brian Dean" w:date="2020-02-09T18:09:00Z">
+      <w:ins w:id="267" w:author="Brian Dean" w:date="2020-02-09T18:09:00Z">
         <w:r>
           <w:rPr>
             <w:rFonts w:eastAsiaTheme="majorEastAsia"/>
@@ -15879,7 +16225,7 @@
     <w:p>
       <w:pPr>
         <w:rPr>
-          <w:ins w:id="272" w:author="Brian Dean" w:date="2020-02-09T18:09:00Z"/>
+          <w:ins w:id="268" w:author="Brian Dean" w:date="2020-02-09T18:09:00Z"/>
           <w:rFonts w:eastAsiaTheme="majorEastAsia"/>
           <w:lang w:eastAsia="en-US"/>
         </w:rPr>
@@ -15892,16 +16238,32 @@
           <w:lang w:eastAsia="en-US"/>
         </w:rPr>
       </w:pPr>
-      <w:ins w:id="273" w:author="Brian Dean" w:date="2020-02-09T18:09:00Z">
+      <w:ins w:id="269" w:author="Brian Dean" w:date="2020-02-09T18:09:00Z">
         <w:r>
           <w:rPr>
             <w:rFonts w:eastAsiaTheme="majorEastAsia"/>
             <w:lang w:eastAsia="en-US"/>
           </w:rPr>
-          <w:t xml:space="preserve">This assignment however our communication was slightly different to the last one as previously our assignment was taking place over Christmas and New Year. This assignment however was more demanding on communications for us as the majority of our team members had to return </w:t>
+          <w:t xml:space="preserve">This assignment however our communication was slightly different to the last one as previously our assignment was taking place over Christmas and New Year. This assignment however was more demanding on communications for us as </w:t>
+        </w:r>
+        <w:proofErr w:type="gramStart"/>
+        <w:r>
+          <w:rPr>
+            <w:rFonts w:eastAsiaTheme="majorEastAsia"/>
+            <w:lang w:eastAsia="en-US"/>
+          </w:rPr>
+          <w:t>the majority of</w:t>
+        </w:r>
+        <w:proofErr w:type="gramEnd"/>
+        <w:r>
+          <w:rPr>
+            <w:rFonts w:eastAsiaTheme="majorEastAsia"/>
+            <w:lang w:eastAsia="en-US"/>
+          </w:rPr>
+          <w:t xml:space="preserve"> our team members had to return </w:t>
         </w:r>
       </w:ins>
-      <w:ins w:id="274" w:author="Brian Dean" w:date="2020-02-10T08:06:00Z">
+      <w:ins w:id="270" w:author="Brian Dean" w:date="2020-02-10T08:06:00Z">
         <w:r>
           <w:rPr>
             <w:rFonts w:eastAsiaTheme="majorEastAsia"/>
@@ -15910,28 +16272,20 @@
           <w:t xml:space="preserve">to </w:t>
         </w:r>
       </w:ins>
-      <w:ins w:id="275" w:author="Brian Dean" w:date="2020-02-09T18:09:00Z">
+      <w:ins w:id="271" w:author="Brian Dean" w:date="2020-02-09T18:09:00Z">
         <w:r>
           <w:rPr>
             <w:rFonts w:eastAsiaTheme="majorEastAsia"/>
             <w:lang w:eastAsia="en-US"/>
           </w:rPr>
-          <w:t xml:space="preserve">demanding work commitments and some </w:t>
-        </w:r>
-        <w:r>
-          <w:rPr>
-            <w:rFonts w:eastAsiaTheme="majorEastAsia"/>
-            <w:lang w:eastAsia="en-US"/>
-          </w:rPr>
-          <w:lastRenderedPageBreak/>
-          <w:t>members were dealing with getting children back to school or returning home from holidays.</w:t>
+          <w:t>demanding work commitments and some members were dealing with getting children back to school or returning home from holidays.</w:t>
         </w:r>
       </w:ins>
     </w:p>
     <w:p>
       <w:pPr>
         <w:rPr>
-          <w:ins w:id="276" w:author="Brian Dean" w:date="2020-02-09T18:09:00Z"/>
+          <w:ins w:id="272" w:author="Brian Dean" w:date="2020-02-09T18:09:00Z"/>
           <w:rFonts w:eastAsiaTheme="majorEastAsia"/>
           <w:lang w:eastAsia="en-US"/>
         </w:rPr>
@@ -15944,7 +16298,7 @@
           <w:lang w:eastAsia="en-US"/>
         </w:rPr>
       </w:pPr>
-      <w:ins w:id="277" w:author="Brian Dean" w:date="2020-02-09T18:09:00Z">
+      <w:ins w:id="273" w:author="Brian Dean" w:date="2020-02-09T18:09:00Z">
         <w:r>
           <w:rPr>
             <w:rFonts w:eastAsiaTheme="majorEastAsia"/>
@@ -15957,7 +16311,7 @@
     <w:p>
       <w:pPr>
         <w:rPr>
-          <w:ins w:id="278" w:author="Brian Dean" w:date="2020-02-09T18:09:00Z"/>
+          <w:ins w:id="274" w:author="Brian Dean" w:date="2020-02-09T18:09:00Z"/>
           <w:rFonts w:eastAsiaTheme="majorEastAsia"/>
           <w:lang w:eastAsia="en-US"/>
         </w:rPr>
@@ -15970,7 +16324,7 @@
           <w:lang w:eastAsia="en-US"/>
         </w:rPr>
       </w:pPr>
-      <w:ins w:id="279" w:author="Brian Dean" w:date="2020-02-09T18:09:00Z">
+      <w:ins w:id="275" w:author="Brian Dean" w:date="2020-02-09T18:09:00Z">
         <w:r>
           <w:rPr>
             <w:rFonts w:eastAsiaTheme="majorEastAsia"/>
@@ -15986,7 +16340,7 @@
         </w:rPr>
         <w:t xml:space="preserve">have </w:t>
       </w:r>
-      <w:ins w:id="280" w:author="Brian Dean" w:date="2020-02-09T18:09:00Z">
+      <w:ins w:id="276" w:author="Brian Dean" w:date="2020-02-09T18:09:00Z">
         <w:r>
           <w:rPr>
             <w:rFonts w:eastAsiaTheme="majorEastAsia"/>
@@ -15999,7 +16353,7 @@
     <w:p>
       <w:pPr>
         <w:rPr>
-          <w:ins w:id="281" w:author="Brian Dean" w:date="2020-02-09T18:09:00Z"/>
+          <w:ins w:id="277" w:author="Brian Dean" w:date="2020-02-09T18:09:00Z"/>
           <w:rFonts w:eastAsiaTheme="majorEastAsia"/>
           <w:lang w:eastAsia="en-US"/>
         </w:rPr>
@@ -16012,7 +16366,7 @@
           <w:lang w:eastAsia="en-US"/>
         </w:rPr>
       </w:pPr>
-      <w:ins w:id="282" w:author="Brian Dean" w:date="2020-02-09T18:09:00Z">
+      <w:ins w:id="278" w:author="Brian Dean" w:date="2020-02-09T18:09:00Z">
         <w:r>
           <w:rPr>
             <w:rFonts w:eastAsiaTheme="majorEastAsia"/>
@@ -16021,7 +16375,7 @@
           <w:t xml:space="preserve">We did not have any group members not responding other than the two members as previous assignment that were uncontactable. It was easy to see via Microsoft Teams that members were checking messages at least once a day and being involved in the discussions and problem solving. As per previous assignment, we had already agreed that </w:t>
         </w:r>
       </w:ins>
-      <w:ins w:id="283" w:author="Brian Dean" w:date="2020-02-10T08:06:00Z">
+      <w:ins w:id="279" w:author="Brian Dean" w:date="2020-02-10T08:06:00Z">
         <w:r>
           <w:rPr>
             <w:rFonts w:eastAsiaTheme="majorEastAsia"/>
@@ -16030,7 +16384,7 @@
           <w:t>i</w:t>
         </w:r>
       </w:ins>
-      <w:ins w:id="284" w:author="Brian Dean" w:date="2020-02-09T18:09:00Z">
+      <w:ins w:id="280" w:author="Brian Dean" w:date="2020-02-09T18:09:00Z">
         <w:r>
           <w:rPr>
             <w:rFonts w:eastAsiaTheme="majorEastAsia"/>
@@ -16039,7 +16393,7 @@
           <w:t>f</w:t>
         </w:r>
       </w:ins>
-      <w:del w:id="285" w:author="Brian Dean" w:date="2020-02-10T08:06:00Z">
+      <w:del w:id="281" w:author="Brian Dean" w:date="2020-02-10T08:06:00Z">
         <w:r>
           <w:rPr>
             <w:rFonts w:eastAsiaTheme="majorEastAsia"/>
@@ -16048,7 +16402,7 @@
           <w:delText>ff</w:delText>
         </w:r>
       </w:del>
-      <w:ins w:id="286" w:author="Brian Dean" w:date="2020-02-09T18:09:00Z">
+      <w:ins w:id="282" w:author="Brian Dean" w:date="2020-02-09T18:09:00Z">
         <w:r>
           <w:rPr>
             <w:rFonts w:eastAsiaTheme="majorEastAsia"/>
@@ -16144,12 +16498,11 @@
       <w:pPr>
         <w:pStyle w:val="Heading3"/>
       </w:pPr>
-      <w:bookmarkStart w:id="287" w:name="_Toc32556955"/>
-      <w:r>
-        <w:lastRenderedPageBreak/>
+      <w:bookmarkStart w:id="283" w:name="_Toc32556955"/>
+      <w:r>
         <w:t>Skills and Jobs</w:t>
       </w:r>
-      <w:bookmarkEnd w:id="287"/>
+      <w:bookmarkEnd w:id="283"/>
     </w:p>
     <w:p>
       <w:pPr>
@@ -16158,6 +16511,7 @@
           <w:lang w:eastAsia="en-US"/>
         </w:rPr>
       </w:pPr>
+      <w:proofErr w:type="gramStart"/>
       <w:r>
         <w:rPr>
           <w:rFonts w:eastAsiaTheme="majorEastAsia"/>
@@ -16170,7 +16524,15 @@
           <w:rFonts w:eastAsiaTheme="majorEastAsia"/>
           <w:lang w:eastAsia="en-US"/>
         </w:rPr>
-        <w:t>(Project Lead)</w:t>
+        <w:t>(</w:t>
+      </w:r>
+      <w:proofErr w:type="gramEnd"/>
+      <w:r>
+        <w:rPr>
+          <w:rFonts w:eastAsiaTheme="majorEastAsia"/>
+          <w:lang w:eastAsia="en-US"/>
+        </w:rPr>
+        <w:t>Project Lead)</w:t>
       </w:r>
     </w:p>
     <w:p>
@@ -16301,6 +16663,7 @@
                 <w:showingPlcHdr/>
                 <w15:appearance w15:val="hidden"/>
               </w:sdtPr>
+              <w:sdtEndPr/>
               <w:sdtContent>
                 <w:r>
                   <w:rPr>
@@ -16766,7 +17129,7 @@
                 <w:szCs w:val="22"/>
               </w:rPr>
             </w:pPr>
-            <w:bookmarkStart w:id="288" w:name="_Hlk32472854"/>
+            <w:bookmarkStart w:id="284" w:name="_Hlk32472854"/>
             <w:r>
               <w:rPr>
                 <w:b/>
@@ -16776,7 +17139,7 @@
               <w:t>Additional Notes</w:t>
             </w:r>
           </w:p>
-          <w:bookmarkEnd w:id="288"/>
+          <w:bookmarkEnd w:id="284"/>
           <w:p>
             <w:pPr>
               <w:pStyle w:val="ListParagraph"/>
@@ -17048,6 +17411,7 @@
                 <w:showingPlcHdr/>
                 <w15:appearance w15:val="hidden"/>
               </w:sdtPr>
+              <w:sdtEndPr/>
               <w:sdtContent>
                 <w:r>
                   <w:rPr>
@@ -17716,7 +18080,6 @@
         </w:rPr>
       </w:pPr>
       <w:r>
-        <w:lastRenderedPageBreak/>
         <w:t xml:space="preserve">The ability of gardenMates to interpret images of unhealthy plants or insect damage, which is a point of difference to any competitor requires a </w:t>
       </w:r>
       <w:r>
@@ -17823,6 +18186,7 @@
                 <w:showingPlcHdr/>
                 <w15:appearance w15:val="hidden"/>
               </w:sdtPr>
+              <w:sdtEndPr/>
               <w:sdtContent>
                 <w:r>
                   <w:rPr>
@@ -18415,7 +18779,6 @@
         <w:rPr>
           <w:rFonts w:eastAsiaTheme="majorEastAsia"/>
         </w:rPr>
-        <w:lastRenderedPageBreak/>
         <w:t>Principal Data Insights Analyst</w:t>
       </w:r>
     </w:p>
@@ -18512,7 +18875,6 @@
           <w:rFonts w:eastAsiaTheme="majorEastAsia"/>
           <w:lang w:eastAsia="en-US"/>
         </w:rPr>
-        <w:lastRenderedPageBreak/>
         <w:t>A Full Stack Developer is required for the project team to develop deliverables. Currently none of the existing team members have these capabilities. The requirements for the position are outlined below.</w:t>
       </w:r>
     </w:p>
@@ -18621,6 +18983,7 @@
                 <w:showingPlcHdr/>
                 <w15:appearance w15:val="hidden"/>
               </w:sdtPr>
+              <w:sdtEndPr/>
               <w:sdtContent>
                 <w:r>
                   <w:rPr>
@@ -18812,7 +19175,35 @@
               <w:rPr>
                 <w:szCs w:val="22"/>
               </w:rPr>
-              <w:t>In this role you will be required to develop and  maintain both back-end and front-end systems. You will be required to incorporate a number of designs and processes, which support the Garden Mates vision as an application-based platform for household plant development. Streamlining the processes for excellent customer satisfaction through our platform.</w:t>
+              <w:t xml:space="preserve">In this role you will be required to develop </w:t>
+            </w:r>
+            <w:proofErr w:type="gramStart"/>
+            <w:r>
+              <w:rPr>
+                <w:szCs w:val="22"/>
+              </w:rPr>
+              <w:t>and  maintain</w:t>
+            </w:r>
+            <w:proofErr w:type="gramEnd"/>
+            <w:r>
+              <w:rPr>
+                <w:szCs w:val="22"/>
+              </w:rPr>
+              <w:t xml:space="preserve"> both back-end and front-end systems. You will be required to incorporate </w:t>
+            </w:r>
+            <w:proofErr w:type="gramStart"/>
+            <w:r>
+              <w:rPr>
+                <w:szCs w:val="22"/>
+              </w:rPr>
+              <w:t>a number of</w:t>
+            </w:r>
+            <w:proofErr w:type="gramEnd"/>
+            <w:r>
+              <w:rPr>
+                <w:szCs w:val="22"/>
+              </w:rPr>
+              <w:t xml:space="preserve"> designs and processes, which support the Garden Mates vision as an application-based platform for household plant development. Streamlining the processes for excellent customer satisfaction through our platform.</w:t>
             </w:r>
           </w:p>
           <w:p>
@@ -19221,11 +19612,11 @@
       <w:pPr>
         <w:pStyle w:val="Heading2"/>
       </w:pPr>
-      <w:bookmarkStart w:id="289" w:name="_Toc32556956"/>
+      <w:bookmarkStart w:id="285" w:name="_Toc32556956"/>
       <w:r>
         <w:t>Group Reflection</w:t>
       </w:r>
-      <w:bookmarkEnd w:id="289"/>
+      <w:bookmarkEnd w:id="285"/>
     </w:p>
     <w:p/>
     <w:p>
@@ -19250,19 +19641,41 @@
     </w:p>
     <w:p>
       <w:r>
-        <w:t>I believe this group is outstanding, having come together fairly organically by placing our names in an available group rather than scouting around looking for people of like interests or in the same town or city. It is our diversity that allows us to present interesting and unique points of view. We have worked well together on common goals</w:t>
+        <w:t xml:space="preserve">I believe this group is outstanding, having come together </w:t>
+      </w:r>
+      <w:proofErr w:type="gramStart"/>
+      <w:r>
+        <w:t>fairly organically</w:t>
+      </w:r>
+      <w:proofErr w:type="gramEnd"/>
+      <w:r>
+        <w:t xml:space="preserve"> by placing our names in an available group rather than scouting around looking for people of like interests or in the same town or city. It is our diversity that allows us to present interesting and unique points of view. We have worked well together on common goals</w:t>
       </w:r>
       <w:r>
         <w:t>, both in the previous assignment and on this project</w:t>
       </w:r>
       <w:r>
-        <w:t xml:space="preserve">. As is evident by the differences in our ideal jobs and the blend of personality types we each bring unique experiences both life and employment to enrich the team. I believe our team meetings via teleconference were particularly effective as it afforded our geographically dispersed team the same access to live conversation that students studying on campus would have. One thing that did surprise me was the absolute absence of any conflict. The entire team were at all times respectful of each others ideas and opinions and sought through dialogue to form a consensus on the best approach to move forward. I have rarely found this in commercial enterprises. One thing I have learned about groups is that sometimes you can be really really lucky.  </w:t>
+        <w:t xml:space="preserve">. As is evident by the differences in our ideal jobs and the blend of personality types we each bring unique experiences both life and employment to enrich the team. I believe our team meetings via teleconference were particularly effective as it afforded our geographically dispersed team the same access to live conversation that students studying on campus would have. One thing that did surprise me was the absolute absence of any conflict. The entire team were at all times respectful of each </w:t>
+      </w:r>
+      <w:proofErr w:type="gramStart"/>
+      <w:r>
+        <w:t>others</w:t>
+      </w:r>
+      <w:proofErr w:type="gramEnd"/>
+      <w:r>
+        <w:t xml:space="preserve"> ideas and opinions and sought through dialogue to form a consensus on the best approach to move forward. I have rarely found this in commercial enterprises. One thing I have learned about groups is that sometimes you can be really </w:t>
+      </w:r>
+      <w:proofErr w:type="gramStart"/>
+      <w:r>
+        <w:t>really lucky</w:t>
+      </w:r>
+      <w:proofErr w:type="gramEnd"/>
+      <w:r>
+        <w:t xml:space="preserve">.  </w:t>
       </w:r>
     </w:p>
     <w:p/>
     <w:p>
-      <w:bookmarkStart w:id="290" w:name="_GoBack"/>
-      <w:bookmarkEnd w:id="290"/>
       <w:r>
         <w:t>Brian Dean</w:t>
       </w:r>
@@ -19302,7 +19715,23 @@
           <w:i w:val="0"/>
           <w:iCs w:val="0"/>
         </w:rPr>
-        <w:t>I really enjoyed working with everybody in this team. All members of my group are very understanding and friendly people who are easy to negotiate with. There were no problems with setting time for conferences, despite the fact that we live in different time zones. I also think that our group did a great job using the Github. Due to the good organization, it was easy to distribute the work among the team members.</w:t>
+        <w:t xml:space="preserve">I really enjoyed working with everybody in this team. All members of my group are very understanding and friendly people who are easy to negotiate with. There were no problems with setting time for conferences, </w:t>
+      </w:r>
+      <w:proofErr w:type="gramStart"/>
+      <w:r>
+        <w:rPr>
+          <w:i w:val="0"/>
+          <w:iCs w:val="0"/>
+        </w:rPr>
+        <w:t>despite the fact that</w:t>
+      </w:r>
+      <w:proofErr w:type="gramEnd"/>
+      <w:r>
+        <w:rPr>
+          <w:i w:val="0"/>
+          <w:iCs w:val="0"/>
+        </w:rPr>
+        <w:t xml:space="preserve"> we live in different time zones. I also think that our group did a great job using the Github. Due to the good organization, it was easy to distribute the work among the team members.</w:t>
       </w:r>
     </w:p>
     <w:p>
@@ -19380,11 +19809,31 @@
     </w:p>
     <w:p>
       <w:r>
-        <w:t xml:space="preserve">I have quite enjoyed the team work this group has shown. Seeing everyone in the group being open to their own project ideas and ideas on presentation have been amazing to witness. I have been amazed at everyone’s availabilities and willingness to contribute new ideas. I was surprised with everyone’s involvement even though we all live far from each other. Getting to understand the journey each group member has been on to get to this point has been very interesting. Being in a group has opened me up to different perspectives within the I.T industry. Allowing me to expand my knowledge base and develop my skillset with team work. I believe we can improve with a better project management system, as GitHub has helped in collating our information to a certain degree. It has not proved to be very useful with communication in the collaboration process. We did use Microsoft Teams to improve on communication within the team, but seem to have its own limitations with how </w:t>
-      </w:r>
-      <w:r>
-        <w:lastRenderedPageBreak/>
-        <w:t>posts are organised. Otherwise, working with this group has been an enjoyable experience and I look forward to working with such a good bunch of people in the future.</w:t>
+        <w:t xml:space="preserve">I have quite enjoyed the </w:t>
+      </w:r>
+      <w:proofErr w:type="gramStart"/>
+      <w:r>
+        <w:t>team work</w:t>
+      </w:r>
+      <w:proofErr w:type="gramEnd"/>
+      <w:r>
+        <w:t xml:space="preserve"> this group has shown. Seeing everyone in the group being open to their own project ideas and ideas on presentation have been amazing to witness. I have been amazed at everyone’s availabilities and willingness to contribute new ideas. I was surprised with everyone’s involvement even though we all live far from each other. Getting to understand the journey each group member has been on to get to this point has been very interesting. Being in a group has opened me up to different perspectives within the I.T industry. Allowing me to expand my knowledge base and develop my skillset with </w:t>
+      </w:r>
+      <w:proofErr w:type="gramStart"/>
+      <w:r>
+        <w:t>team work</w:t>
+      </w:r>
+      <w:proofErr w:type="gramEnd"/>
+      <w:r>
+        <w:t xml:space="preserve">. I believe we can improve with a better project management system, as GitHub has helped in collating our information to a certain degree. It has not proved to be very useful with communication in the collaboration process. We did use Microsoft Teams to improve on communication within the </w:t>
+      </w:r>
+      <w:proofErr w:type="gramStart"/>
+      <w:r>
+        <w:t>team, but</w:t>
+      </w:r>
+      <w:proofErr w:type="gramEnd"/>
+      <w:r>
+        <w:t xml:space="preserve"> seem to have its own limitations with how posts are organised. Otherwise, working with this group has been an enjoyable experience and I look forward to working with such a good bunch of people in the future.</w:t>
       </w:r>
     </w:p>
     <w:p/>
@@ -19406,13 +19855,18 @@
     </w:p>
     <w:p>
       <w:r>
-        <w:t>As this is my first time to work with an online team for study purposes, so I was quite sceptical and nervous at first that it would quickly deteriorate. I was quite concerned that other students very quickly made teams from the get-go, and I didn’t have a team.</w:t>
+        <w:t>I was very happy to of had the opportunity to again be part of the G6 Internet Explorers. After having ironed ou</w:t>
+      </w:r>
+      <w:bookmarkStart w:id="286" w:name="_GoBack"/>
+      <w:bookmarkEnd w:id="286"/>
+      <w:r>
+        <w:t>t a lot of the anxiety bugs that I experienced with assignment one, our team on this assignment from the first meeting was already to step up and assume responsibilities and put our best foot forward.</w:t>
       </w:r>
     </w:p>
     <w:p/>
     <w:p>
       <w:r>
-        <w:t xml:space="preserve">Our team, “The G6 Internet Explorers”, came together quite naturally. We are all from different cities and half of us in different countries. None of us is an expert or had much to do with Github, so it was a group learning experience. We found common ground using tools that we are familiar with such as Microsoft Teams and uploading Ms Documents such as word and excel. As we developed our skills, we were “brave” enough to edit singular text files on GitHub. </w:t>
+        <w:t>This assignment also I feel went smoother as we had now all had some experience working with GitHub. By downloading the GitHub desktop app, we could easily insert and edit all file formats. Previously we were restricted to editing text files and most of us preferred using Microsoft Word. We did experiment with other platforms this time around but found that Ms Teams and Zoom meetings were the best for our team as we were all familiar with them.</w:t>
       </w:r>
     </w:p>
     <w:p/>
@@ -19424,7 +19878,7 @@
     <w:p/>
     <w:p>
       <w:r>
-        <w:t>I have enjoyed working with my team and hope to work with them again in the future and catch up for a drink one of these days. I wish them al the best with their studies and careers.</w:t>
+        <w:t>I have enjoyed working with my team and hope to work with them again in the future and catch up for a drink one of these days. I wish them all the best with their studies and careers.</w:t>
       </w:r>
     </w:p>
     <w:p/>
@@ -19479,12 +19933,11 @@
       <w:pPr>
         <w:pStyle w:val="Heading1"/>
       </w:pPr>
-      <w:bookmarkStart w:id="291" w:name="_Toc32556957"/>
-      <w:r>
-        <w:lastRenderedPageBreak/>
+      <w:bookmarkStart w:id="287" w:name="_Toc32556957"/>
+      <w:r>
         <w:t>References</w:t>
       </w:r>
-      <w:bookmarkEnd w:id="291"/>
+      <w:bookmarkEnd w:id="287"/>
     </w:p>
     <w:p>
       <w:pPr>
@@ -19512,12 +19965,12 @@
       <w:pPr>
         <w:jc w:val="left"/>
         <w:rPr>
-          <w:ins w:id="292" w:author="Brian Dean" w:date="2020-02-06T12:02:00Z"/>
+          <w:ins w:id="288" w:author="Brian Dean" w:date="2020-02-06T12:02:00Z"/>
           <w:color w:val="auto"/>
           <w:szCs w:val="22"/>
         </w:rPr>
       </w:pPr>
-      <w:ins w:id="293" w:author="Brian Dean" w:date="2020-02-06T12:02:00Z">
+      <w:ins w:id="289" w:author="Brian Dean" w:date="2020-02-06T12:02:00Z">
         <w:r>
           <w:rPr>
             <w:i/>
@@ -19561,7 +20014,7 @@
           <w:rPr>
             <w:rStyle w:val="Hyperlink"/>
             <w:szCs w:val="22"/>
-            <w:rPrChange w:id="294" w:author="Brian Dean" w:date="2020-02-10T08:06:00Z">
+            <w:rPrChange w:id="290" w:author="Brian Dean" w:date="2020-02-10T08:06:00Z">
               <w:rPr>
                 <w:rStyle w:val="Hyperlink"/>
               </w:rPr>
@@ -19581,7 +20034,7 @@
       <w:pPr>
         <w:jc w:val="left"/>
         <w:rPr>
-          <w:ins w:id="295" w:author="Brian Dean" w:date="2020-02-06T12:02:00Z"/>
+          <w:ins w:id="291" w:author="Brian Dean" w:date="2020-02-06T12:02:00Z"/>
           <w:szCs w:val="22"/>
         </w:rPr>
       </w:pPr>
@@ -19590,12 +20043,12 @@
       <w:pPr>
         <w:jc w:val="left"/>
         <w:rPr>
-          <w:ins w:id="296" w:author="Brian Dean" w:date="2020-02-06T16:50:00Z"/>
+          <w:ins w:id="292" w:author="Brian Dean" w:date="2020-02-06T16:50:00Z"/>
           <w:color w:val="auto"/>
           <w:szCs w:val="22"/>
         </w:rPr>
       </w:pPr>
-      <w:ins w:id="297" w:author="Brian Dean" w:date="2020-02-06T16:50:00Z">
+      <w:ins w:id="293" w:author="Brian Dean" w:date="2020-02-06T16:50:00Z">
         <w:r>
           <w:rPr>
             <w:i/>
@@ -19639,7 +20092,7 @@
           <w:rPr>
             <w:rStyle w:val="Hyperlink"/>
             <w:szCs w:val="22"/>
-            <w:rPrChange w:id="298" w:author="Brian Dean" w:date="2020-02-10T08:06:00Z">
+            <w:rPrChange w:id="294" w:author="Brian Dean" w:date="2020-02-10T08:06:00Z">
               <w:rPr>
                 <w:rStyle w:val="Hyperlink"/>
               </w:rPr>
@@ -19659,7 +20112,7 @@
       <w:pPr>
         <w:jc w:val="left"/>
         <w:rPr>
-          <w:ins w:id="299" w:author="Brian Dean" w:date="2020-02-06T16:50:00Z"/>
+          <w:ins w:id="295" w:author="Brian Dean" w:date="2020-02-06T16:50:00Z"/>
           <w:szCs w:val="22"/>
         </w:rPr>
       </w:pPr>
@@ -19668,11 +20121,11 @@
       <w:pPr>
         <w:jc w:val="left"/>
         <w:rPr>
-          <w:ins w:id="300" w:author="Brian Dean" w:date="2020-02-06T16:50:00Z"/>
+          <w:ins w:id="296" w:author="Brian Dean" w:date="2020-02-06T16:50:00Z"/>
           <w:szCs w:val="22"/>
         </w:rPr>
       </w:pPr>
-      <w:ins w:id="301" w:author="Brian Dean" w:date="2020-02-06T16:50:00Z">
+      <w:ins w:id="297" w:author="Brian Dean" w:date="2020-02-06T16:50:00Z">
         <w:r>
           <w:rPr>
             <w:szCs w:val="22"/>
@@ -19722,7 +20175,7 @@
           <w:rPr>
             <w:rStyle w:val="Hyperlink"/>
             <w:szCs w:val="22"/>
-            <w:rPrChange w:id="302" w:author="Brian Dean" w:date="2020-02-10T08:06:00Z">
+            <w:rPrChange w:id="298" w:author="Brian Dean" w:date="2020-02-10T08:06:00Z">
               <w:rPr>
                 <w:rStyle w:val="Hyperlink"/>
               </w:rPr>
@@ -19942,6 +20395,7 @@
         <w:docPartUnique/>
       </w:docPartObj>
     </w:sdtPr>
+    <w:sdtEndPr/>
     <w:sdtContent>
       <w:sdt>
         <w:sdtPr>
@@ -19954,6 +20408,7 @@
             <w:docPartUnique/>
           </w:docPartObj>
         </w:sdtPr>
+        <w:sdtEndPr/>
         <w:sdtContent>
           <w:p>
             <w:pPr>
@@ -23903,7 +24358,7 @@
       </w:pPr>
     </w:pPrDefault>
   </w:docDefaults>
-  <w:latentStyles w:defLockedState="0" w:defUIPriority="99" w:defSemiHidden="0" w:defUnhideWhenUsed="0" w:defQFormat="0" w:count="376">
+  <w:latentStyles w:defLockedState="0" w:defUIPriority="99" w:defSemiHidden="0" w:defUnhideWhenUsed="0" w:defQFormat="0" w:count="377">
     <w:lsdException w:name="Normal" w:uiPriority="0" w:qFormat="1"/>
     <w:lsdException w:name="heading 1" w:uiPriority="9" w:qFormat="1"/>
     <w:lsdException w:name="heading 2" w:semiHidden="1" w:uiPriority="9" w:unhideWhenUsed="1" w:qFormat="1"/>
@@ -24009,7 +24464,6 @@
     <w:lsdException w:name="HTML Sample" w:semiHidden="1" w:unhideWhenUsed="1"/>
     <w:lsdException w:name="HTML Typewriter" w:semiHidden="1" w:unhideWhenUsed="1"/>
     <w:lsdException w:name="HTML Variable" w:semiHidden="1" w:unhideWhenUsed="1"/>
-    <w:lsdException w:name="Normal Table" w:semiHidden="1" w:unhideWhenUsed="1"/>
     <w:lsdException w:name="annotation subject" w:semiHidden="1" w:unhideWhenUsed="1"/>
     <w:lsdException w:name="No List" w:semiHidden="1" w:unhideWhenUsed="1"/>
     <w:lsdException w:name="Outline List 1" w:semiHidden="1" w:unhideWhenUsed="1"/>
@@ -24056,10 +24510,8 @@
     <w:lsdException w:name="Table Subtle 2" w:semiHidden="1" w:unhideWhenUsed="1"/>
     <w:lsdException w:name="Table Web 1" w:semiHidden="1" w:unhideWhenUsed="1"/>
     <w:lsdException w:name="Table Web 2" w:semiHidden="1" w:unhideWhenUsed="1"/>
-    <w:lsdException w:name="Table Web 3" w:semiHidden="1" w:unhideWhenUsed="1"/>
     <w:lsdException w:name="Balloon Text" w:semiHidden="1" w:unhideWhenUsed="1"/>
     <w:lsdException w:name="Table Grid" w:uiPriority="39"/>
-    <w:lsdException w:name="Table Theme" w:semiHidden="1" w:unhideWhenUsed="1"/>
     <w:lsdException w:name="Placeholder Text" w:semiHidden="1"/>
     <w:lsdException w:name="No Spacing" w:uiPriority="1" w:qFormat="1"/>
     <w:lsdException w:name="Light Shading" w:uiPriority="60"/>
@@ -24280,6 +24732,7 @@
     <w:lsdException w:name="Hashtag" w:semiHidden="1" w:unhideWhenUsed="1"/>
     <w:lsdException w:name="Unresolved Mention" w:semiHidden="1" w:unhideWhenUsed="1"/>
     <w:lsdException w:name="Smart Link" w:semiHidden="1" w:unhideWhenUsed="1"/>
+    <w:lsdException w:name="Smart Link Error" w:semiHidden="1" w:unhideWhenUsed="1"/>
   </w:latentStyles>
   <w:style w:type="paragraph" w:default="1" w:styleId="Normal">
     <w:name w:val="Normal"/>
@@ -26262,8 +26715,8 @@
       </dsp:nvSpPr>
       <dsp:spPr>
         <a:xfrm>
-          <a:off x="2161155" y="61683"/>
-          <a:ext cx="1551177" cy="1411256"/>
+          <a:off x="2161126" y="61686"/>
+          <a:ext cx="1551255" cy="1411328"/>
         </a:xfrm>
         <a:prstGeom prst="ellipse">
           <a:avLst/>
@@ -26387,8 +26840,8 @@
         </a:p>
       </dsp:txBody>
       <dsp:txXfrm>
-        <a:off x="2340137" y="251660"/>
-        <a:ext cx="1193213" cy="447802"/>
+        <a:off x="2340117" y="251672"/>
+        <a:ext cx="1193273" cy="447825"/>
       </dsp:txXfrm>
     </dsp:sp>
     <dsp:sp modelId="{3A169860-8ACF-4461-9237-CB6F94CF1EA3}">
@@ -26398,8 +26851,8 @@
       </dsp:nvSpPr>
       <dsp:spPr>
         <a:xfrm>
-          <a:off x="2641174" y="958872"/>
-          <a:ext cx="1532113" cy="1551675"/>
+          <a:off x="2641169" y="958920"/>
+          <a:ext cx="1532190" cy="1551753"/>
         </a:xfrm>
         <a:prstGeom prst="ellipse">
           <a:avLst/>
@@ -26520,8 +26973,8 @@
         </a:p>
       </dsp:txBody>
       <dsp:txXfrm>
-        <a:off x="3466158" y="1137911"/>
-        <a:ext cx="589274" cy="1193596"/>
+        <a:off x="3466195" y="1137968"/>
+        <a:ext cx="589304" cy="1193656"/>
       </dsp:txXfrm>
     </dsp:sp>
     <dsp:sp modelId="{3EC3ECA3-467B-4848-89C4-D9A9E0D5DD81}">
@@ -26531,8 +26984,8 @@
       </dsp:nvSpPr>
       <dsp:spPr>
         <a:xfrm>
-          <a:off x="2114369" y="1524161"/>
-          <a:ext cx="1567600" cy="1633608"/>
+          <a:off x="2114337" y="1524238"/>
+          <a:ext cx="1567679" cy="1633690"/>
         </a:xfrm>
         <a:prstGeom prst="ellipse">
           <a:avLst/>
@@ -26626,8 +27079,8 @@
         </a:p>
       </dsp:txBody>
       <dsp:txXfrm>
-        <a:off x="2295245" y="2419504"/>
-        <a:ext cx="1205846" cy="518356"/>
+        <a:off x="2295223" y="2419626"/>
+        <a:ext cx="1205907" cy="518382"/>
       </dsp:txXfrm>
     </dsp:sp>
     <dsp:sp modelId="{81339ECB-94AB-42AD-8503-0210818F5C67}">
@@ -26637,8 +27090,8 @@
       </dsp:nvSpPr>
       <dsp:spPr>
         <a:xfrm>
-          <a:off x="1575399" y="951050"/>
-          <a:ext cx="1547141" cy="1504913"/>
+          <a:off x="1575340" y="951098"/>
+          <a:ext cx="1547219" cy="1504989"/>
         </a:xfrm>
         <a:prstGeom prst="ellipse">
           <a:avLst/>
@@ -26732,8 +27185,8 @@
         </a:p>
       </dsp:txBody>
       <dsp:txXfrm>
-        <a:off x="1694410" y="1124694"/>
-        <a:ext cx="595054" cy="1157625"/>
+        <a:off x="1694357" y="1124751"/>
+        <a:ext cx="595084" cy="1157684"/>
       </dsp:txXfrm>
     </dsp:sp>
   </dsp:spTree>
@@ -28825,6 +29278,7 @@
   </w:font>
   <w:font w:name="Century Gothic">
     <w:altName w:val="Century Gothic"/>
+    <w:panose1 w:val="020B0502020202020204"/>
     <w:charset w:val="00"/>
     <w:family w:val="swiss"/>
     <w:pitch w:val="variable"/>
@@ -28835,7 +29289,7 @@
     <w:charset w:val="00"/>
     <w:family w:val="swiss"/>
     <w:pitch w:val="variable"/>
-    <w:sig w:usb0="E0002AFF" w:usb1="C0007843" w:usb2="00000009" w:usb3="00000000" w:csb0="000001FF" w:csb1="00000000"/>
+    <w:sig w:usb0="E0002EFF" w:usb1="C000785B" w:usb2="00000009" w:usb3="00000000" w:csb0="000001FF" w:csb1="00000000"/>
   </w:font>
   <w:font w:name="Segoe UI">
     <w:panose1 w:val="020B0502040204020203"/>
@@ -28851,7 +29305,6 @@
     <w:sig w:usb0="0000028F" w:usb1="00000002" w:usb2="00000000" w:usb3="00000000" w:csb0="0000019F" w:csb1="00000000"/>
   </w:font>
   <w:font w:name="Open Sans">
-    <w:panose1 w:val="020B0606030504020204"/>
     <w:charset w:val="00"/>
     <w:family w:val="swiss"/>
     <w:pitch w:val="variable"/>
@@ -28869,14 +29322,14 @@
     <w:charset w:val="00"/>
     <w:family w:val="swiss"/>
     <w:pitch w:val="variable"/>
-    <w:sig w:usb0="E0002AFF" w:usb1="4000ACFF" w:usb2="00000001" w:usb3="00000000" w:csb0="000001FF" w:csb1="00000000"/>
+    <w:sig w:usb0="E4002EFF" w:usb1="C000247B" w:usb2="00000009" w:usb3="00000000" w:csb0="000001FF" w:csb1="00000000"/>
   </w:font>
   <w:font w:name="Calibri Light">
     <w:panose1 w:val="020F0302020204030204"/>
     <w:charset w:val="00"/>
     <w:family w:val="swiss"/>
     <w:pitch w:val="variable"/>
-    <w:sig w:usb0="A0002AEF" w:usb1="4000207B" w:usb2="00000000" w:usb3="00000000" w:csb0="000001FF" w:csb1="00000000"/>
+    <w:sig w:usb0="E4002EFF" w:usb1="C000247B" w:usb2="00000009" w:usb3="00000000" w:csb0="000001FF" w:csb1="00000000"/>
   </w:font>
 </w:fonts>
 </file>
@@ -28898,6 +29351,7 @@
   <w:rsids>
     <w:rsidRoot w:val="009D6BD6"/>
     <w:rsid w:val="0006280B"/>
+    <w:rsid w:val="006770D3"/>
     <w:rsid w:val="008B3729"/>
     <w:rsid w:val="009D6BD6"/>
     <w:rsid w:val="00A14010"/>
@@ -28941,7 +29395,7 @@
       </w:pPr>
     </w:pPrDefault>
   </w:docDefaults>
-  <w:latentStyles w:defLockedState="0" w:defUIPriority="99" w:defSemiHidden="0" w:defUnhideWhenUsed="0" w:defQFormat="0" w:count="376">
+  <w:latentStyles w:defLockedState="0" w:defUIPriority="99" w:defSemiHidden="0" w:defUnhideWhenUsed="0" w:defQFormat="0" w:count="377">
     <w:lsdException w:name="Normal" w:uiPriority="0" w:qFormat="1"/>
     <w:lsdException w:name="heading 1" w:uiPriority="9" w:qFormat="1"/>
     <w:lsdException w:name="heading 2" w:semiHidden="1" w:uiPriority="9" w:unhideWhenUsed="1" w:qFormat="1"/>
@@ -29047,7 +29501,6 @@
     <w:lsdException w:name="HTML Sample" w:semiHidden="1" w:unhideWhenUsed="1"/>
     <w:lsdException w:name="HTML Typewriter" w:semiHidden="1" w:unhideWhenUsed="1"/>
     <w:lsdException w:name="HTML Variable" w:semiHidden="1" w:unhideWhenUsed="1"/>
-    <w:lsdException w:name="Normal Table" w:semiHidden="1" w:unhideWhenUsed="1"/>
     <w:lsdException w:name="annotation subject" w:semiHidden="1" w:unhideWhenUsed="1"/>
     <w:lsdException w:name="No List" w:semiHidden="1" w:unhideWhenUsed="1"/>
     <w:lsdException w:name="Outline List 1" w:semiHidden="1" w:unhideWhenUsed="1"/>
@@ -29094,10 +29547,8 @@
     <w:lsdException w:name="Table Subtle 2" w:semiHidden="1" w:unhideWhenUsed="1"/>
     <w:lsdException w:name="Table Web 1" w:semiHidden="1" w:unhideWhenUsed="1"/>
     <w:lsdException w:name="Table Web 2" w:semiHidden="1" w:unhideWhenUsed="1"/>
-    <w:lsdException w:name="Table Web 3" w:semiHidden="1" w:unhideWhenUsed="1"/>
     <w:lsdException w:name="Balloon Text" w:semiHidden="1" w:unhideWhenUsed="1"/>
     <w:lsdException w:name="Table Grid" w:uiPriority="39"/>
-    <w:lsdException w:name="Table Theme" w:semiHidden="1" w:unhideWhenUsed="1"/>
     <w:lsdException w:name="Placeholder Text" w:semiHidden="1"/>
     <w:lsdException w:name="No Spacing" w:uiPriority="1" w:qFormat="1"/>
     <w:lsdException w:name="Light Shading" w:uiPriority="60"/>
@@ -29318,6 +29769,7 @@
     <w:lsdException w:name="Hashtag" w:semiHidden="1" w:unhideWhenUsed="1"/>
     <w:lsdException w:name="Unresolved Mention" w:semiHidden="1" w:unhideWhenUsed="1"/>
     <w:lsdException w:name="Smart Link" w:semiHidden="1" w:unhideWhenUsed="1"/>
+    <w:lsdException w:name="Smart Link Error" w:semiHidden="1" w:unhideWhenUsed="1"/>
   </w:latentStyles>
   <w:style w:type="paragraph" w:default="1" w:styleId="Normal">
     <w:name w:val="Normal"/>
@@ -29747,7 +30199,7 @@
 </file>
 
 <file path=customXml/itemProps1.xml><?xml version="1.0" encoding="utf-8"?>
-<ds:datastoreItem xmlns:ds="http://schemas.openxmlformats.org/officeDocument/2006/customXml" ds:itemID="{09365117-5BF7-48B1-8418-4B7AF661FCF0}">
+<ds:datastoreItem xmlns:ds="http://schemas.openxmlformats.org/officeDocument/2006/customXml" ds:itemID="{DC2AAC13-8AB7-4217-97ED-A5E2BBEA3FF4}">
   <ds:schemaRefs>
     <ds:schemaRef ds:uri="http://schemas.openxmlformats.org/officeDocument/2006/bibliography"/>
   </ds:schemaRefs>

</xml_diff>